<commit_message>
Commencement formulaires évaluations et journal de bord
Commencement formulaires évaluations et journal de bord en html et
modification du journal de bord.
</commit_message>
<xml_diff>
--- a/log/Guillaume Payette-Brisson.docx
+++ b/log/Guillaume Payette-Brisson.docx
@@ -192,6 +192,75 @@
         <w:gridCol w:w="1345"/>
         <w:gridCol w:w="4763"/>
       </w:tblGrid>
+      <w:tr>
+        <w:trPr>
+          <w:trHeight w:val="322"/>
+          <w:jc w:val="center"/>
+        </w:trPr>
+        <w:tc>
+          <w:tcPr>
+            <w:tcW w:w="1345" w:type="dxa"/>
+            <w:vAlign w:val="center"/>
+          </w:tcPr>
+          <w:p>
+            <w:r>
+              <w:t>1 FÉVRIER</w:t>
+            </w:r>
+          </w:p>
+        </w:tc>
+        <w:tc>
+          <w:tcPr>
+            <w:tcW w:w="4763" w:type="dxa"/>
+          </w:tcPr>
+          <w:p>
+            <w:pPr>
+              <w:pStyle w:val="Paragraphedeliste"/>
+              <w:numPr>
+                <w:ilvl w:val="0"/>
+                <w:numId w:val="2"/>
+              </w:numPr>
+            </w:pPr>
+            <w:r>
+              <w:t xml:space="preserve">Discussion en équipe avec Patrick </w:t>
+            </w:r>
+            <w:proofErr w:type="spellStart"/>
+            <w:r>
+              <w:t>SingCaster</w:t>
+            </w:r>
+            <w:proofErr w:type="spellEnd"/>
+            <w:r>
+              <w:t xml:space="preserve"> du projet de stage en détail</w:t>
+            </w:r>
+          </w:p>
+          <w:p>
+            <w:pPr>
+              <w:pStyle w:val="Paragraphedeliste"/>
+              <w:numPr>
+                <w:ilvl w:val="0"/>
+                <w:numId w:val="2"/>
+              </w:numPr>
+            </w:pPr>
+            <w:r>
+              <w:t xml:space="preserve">Changement du modèle conceptuel </w:t>
+            </w:r>
+          </w:p>
+          <w:p>
+            <w:pPr>
+              <w:pStyle w:val="Paragraphedeliste"/>
+              <w:numPr>
+                <w:ilvl w:val="0"/>
+                <w:numId w:val="2"/>
+              </w:numPr>
+            </w:pPr>
+            <w:r>
+              <w:t>Commencement des formulaires des évaluations en html</w:t>
+            </w:r>
+            <w:r>
+              <w:t xml:space="preserve"> et du journal de bord des stagiaires</w:t>
+            </w:r>
+          </w:p>
+        </w:tc>
+      </w:tr>
       <w:tr>
         <w:trPr>
           <w:trHeight w:val="322"/>

</xml_diff>

<commit_message>
Création de nouveaux formulaires (entrevue et projet)
Tous les formulaires sont en copie double soient en lecture et en
écriture (new et read) comme préfixe du nom de fichier.  Modification du
journal de bord.
</commit_message>
<xml_diff>
--- a/log/Guillaume Payette-Brisson.docx
+++ b/log/Guillaume Payette-Brisson.docx
@@ -192,6 +192,40 @@
         <w:gridCol w:w="1345"/>
         <w:gridCol w:w="4763"/>
       </w:tblGrid>
+      <w:tr>
+        <w:trPr>
+          <w:trHeight w:val="322"/>
+          <w:jc w:val="center"/>
+        </w:trPr>
+        <w:tc>
+          <w:tcPr>
+            <w:tcW w:w="1345" w:type="dxa"/>
+            <w:vAlign w:val="center"/>
+          </w:tcPr>
+          <w:p>
+            <w:r>
+              <w:t>2 FÉVRIER</w:t>
+            </w:r>
+          </w:p>
+        </w:tc>
+        <w:tc>
+          <w:tcPr>
+            <w:tcW w:w="4763" w:type="dxa"/>
+          </w:tcPr>
+          <w:p>
+            <w:pPr>
+              <w:pStyle w:val="Paragraphedeliste"/>
+              <w:numPr>
+                <w:ilvl w:val="0"/>
+                <w:numId w:val="2"/>
+              </w:numPr>
+            </w:pPr>
+            <w:r>
+              <w:t>Création des formulaires d’entrevue et des projets de stages et changement du formulaire d’évaluation des coordonnateurs en html. Tous ces formulaires sont maintenant en double soient en lecture et en écriture.</w:t>
+            </w:r>
+          </w:p>
+        </w:tc>
+      </w:tr>
       <w:tr>
         <w:trPr>
           <w:trHeight w:val="322"/>

</xml_diff>

<commit_message>
Complétion des formulaires d'évaluations
Complétion des formulaires d'évaluations en lecture et en écriture. Les
accents ont été rajoutés partout dans le html.
</commit_message>
<xml_diff>
--- a/log/Guillaume Payette-Brisson.docx
+++ b/log/Guillaume Payette-Brisson.docx
@@ -192,6 +192,52 @@
         <w:gridCol w:w="1345"/>
         <w:gridCol w:w="4763"/>
       </w:tblGrid>
+      <w:tr>
+        <w:trPr>
+          <w:trHeight w:val="322"/>
+          <w:jc w:val="center"/>
+        </w:trPr>
+        <w:tc>
+          <w:tcPr>
+            <w:tcW w:w="1345" w:type="dxa"/>
+            <w:vAlign w:val="center"/>
+          </w:tcPr>
+          <w:p>
+            <w:r>
+              <w:t>3 FÉVRIER</w:t>
+            </w:r>
+          </w:p>
+        </w:tc>
+        <w:tc>
+          <w:tcPr>
+            <w:tcW w:w="4763" w:type="dxa"/>
+          </w:tcPr>
+          <w:p>
+            <w:pPr>
+              <w:pStyle w:val="Paragraphedeliste"/>
+              <w:numPr>
+                <w:ilvl w:val="0"/>
+                <w:numId w:val="2"/>
+              </w:numPr>
+            </w:pPr>
+            <w:r>
+              <w:t>Ajout des formulaires d’évaluations du superviseur en lecture et en écriture.</w:t>
+            </w:r>
+          </w:p>
+          <w:p>
+            <w:pPr>
+              <w:pStyle w:val="Paragraphedeliste"/>
+              <w:numPr>
+                <w:ilvl w:val="0"/>
+                <w:numId w:val="2"/>
+              </w:numPr>
+            </w:pPr>
+            <w:r>
+              <w:t>Ajout de tous les accents en html dans tous les formulaires.</w:t>
+            </w:r>
+          </w:p>
+        </w:tc>
+      </w:tr>
       <w:tr>
         <w:trPr>
           <w:trHeight w:val="322"/>

</xml_diff>

<commit_message>
Journal de bord 8 FÉVRIER
Mise à jour Journal de bord
</commit_message>
<xml_diff>
--- a/log/Guillaume Payette-Brisson.docx
+++ b/log/Guillaume Payette-Brisson.docx
@@ -1,6 +1,6 @@
 
 <file path=word/document.xml><?xml version="1.0" encoding="utf-8"?>
-<w:document xmlns:ve="http://schemas.openxmlformats.org/markup-compatibility/2006" xmlns:o="urn:schemas-microsoft-com:office:office" xmlns:r="http://schemas.openxmlformats.org/officeDocument/2006/relationships" xmlns:m="http://schemas.openxmlformats.org/officeDocument/2006/math" xmlns:v="urn:schemas-microsoft-com:vml" xmlns:wp="http://schemas.openxmlformats.org/drawingml/2006/wordprocessingDrawing" xmlns:w10="urn:schemas-microsoft-com:office:word" xmlns:w="http://schemas.openxmlformats.org/wordprocessingml/2006/main" xmlns:wne="http://schemas.microsoft.com/office/word/2006/wordml">
+<w:document xmlns:wpc="http://schemas.microsoft.com/office/word/2010/wordprocessingCanvas" xmlns:mc="http://schemas.openxmlformats.org/markup-compatibility/2006" xmlns:o="urn:schemas-microsoft-com:office:office" xmlns:r="http://schemas.openxmlformats.org/officeDocument/2006/relationships" xmlns:m="http://schemas.openxmlformats.org/officeDocument/2006/math" xmlns:v="urn:schemas-microsoft-com:vml" xmlns:wp14="http://schemas.microsoft.com/office/word/2010/wordprocessingDrawing" xmlns:wp="http://schemas.openxmlformats.org/drawingml/2006/wordprocessingDrawing" xmlns:w10="urn:schemas-microsoft-com:office:word" xmlns:w="http://schemas.openxmlformats.org/wordprocessingml/2006/main" xmlns:w14="http://schemas.microsoft.com/office/word/2010/wordml" xmlns:wpg="http://schemas.microsoft.com/office/word/2010/wordprocessingGroup" xmlns:wpi="http://schemas.microsoft.com/office/word/2010/wordprocessingInk" xmlns:wne="http://schemas.microsoft.com/office/word/2006/wordml" xmlns:wps="http://schemas.microsoft.com/office/word/2010/wordprocessingShape" mc:Ignorable="w14 wp14">
   <w:body>
     <w:p>
       <w:pPr>
@@ -159,8 +159,6 @@
       <w:r>
         <w:t>CÉGEP Régional de Lanaudière à Joliette</w:t>
       </w:r>
-      <w:bookmarkStart w:id="0" w:name="_GoBack"/>
-      <w:bookmarkEnd w:id="0"/>
       <w:r>
         <w:br w:type="page"/>
       </w:r>
@@ -186,7 +184,7 @@
         <w:tblStyle w:val="Grilledutableau"/>
         <w:tblW w:w="0" w:type="auto"/>
         <w:jc w:val="center"/>
-        <w:tblLook w:val="04A0"/>
+        <w:tblLook w:val="04A0" w:firstRow="1" w:lastRow="0" w:firstColumn="1" w:lastColumn="0" w:noHBand="0" w:noVBand="1"/>
       </w:tblPr>
       <w:tblGrid>
         <w:gridCol w:w="1345"/>
@@ -204,7 +202,7 @@
           </w:tcPr>
           <w:p>
             <w:r>
-              <w:t>3 FÉVRIER</w:t>
+              <w:t>8 FÉVRIER</w:t>
             </w:r>
           </w:p>
         </w:tc>
@@ -221,20 +219,76 @@
               </w:numPr>
             </w:pPr>
             <w:r>
-              <w:t>Ajout des formulaires d’évaluations du superviseur en lecture et en écriture.</w:t>
-            </w:r>
-          </w:p>
-          <w:p>
-            <w:pPr>
-              <w:pStyle w:val="Paragraphedeliste"/>
-              <w:numPr>
-                <w:ilvl w:val="0"/>
-                <w:numId w:val="2"/>
-              </w:numPr>
-            </w:pPr>
-            <w:r>
-              <w:t>Ajout de tous les accents en html dans tous les formulaires.</w:t>
-            </w:r>
+              <w:t>Changement du modèle des projets</w:t>
+            </w:r>
+          </w:p>
+          <w:p>
+            <w:pPr>
+              <w:pStyle w:val="Paragraphedeliste"/>
+              <w:numPr>
+                <w:ilvl w:val="0"/>
+                <w:numId w:val="2"/>
+              </w:numPr>
+            </w:pPr>
+            <w:r>
+              <w:t>Ajout et suppressions de méthodes</w:t>
+            </w:r>
+          </w:p>
+          <w:p>
+            <w:pPr>
+              <w:pStyle w:val="Paragraphedeliste"/>
+              <w:numPr>
+                <w:ilvl w:val="0"/>
+                <w:numId w:val="2"/>
+              </w:numPr>
+            </w:pPr>
+            <w:r>
+              <w:t>Création d’objets projets dans les fonctions de projets</w:t>
+            </w:r>
+          </w:p>
+          <w:p>
+            <w:pPr>
+              <w:pStyle w:val="Paragraphedeliste"/>
+              <w:numPr>
+                <w:ilvl w:val="0"/>
+                <w:numId w:val="2"/>
+              </w:numPr>
+            </w:pPr>
+            <w:r>
+              <w:t xml:space="preserve">Modifications </w:t>
+            </w:r>
+            <w:r>
+              <w:t xml:space="preserve">dans le contrôleur Entreprise duent </w:t>
+            </w:r>
+            <w:r>
+              <w:t xml:space="preserve"> au changement dans le modèle project</w:t>
+            </w:r>
+          </w:p>
+          <w:p>
+            <w:pPr>
+              <w:pStyle w:val="Paragraphedeliste"/>
+              <w:numPr>
+                <w:ilvl w:val="0"/>
+                <w:numId w:val="2"/>
+              </w:numPr>
+            </w:pPr>
+            <w:r>
+              <w:t>Rajout des fonctions dans le contrôleur Entreprise selon les views Cie</w:t>
+            </w:r>
+          </w:p>
+          <w:p>
+            <w:pPr>
+              <w:pStyle w:val="Paragraphedeliste"/>
+              <w:numPr>
+                <w:ilvl w:val="0"/>
+                <w:numId w:val="2"/>
+              </w:numPr>
+            </w:pPr>
+            <w:r>
+              <w:t>-Ajout de fonction dans la le modèle Accounts (voir liste des users d’un rang)</w:t>
+            </w:r>
+            <w:bookmarkStart w:id="0" w:name="_GoBack"/>
+            <w:bookmarkEnd w:id="0"/>
           </w:p>
         </w:tc>
       </w:tr>
@@ -250,7 +304,7 @@
           </w:tcPr>
           <w:p>
             <w:r>
-              <w:t>2 FÉVRIER</w:t>
+              <w:t>3 FÉVRIER</w:t>
             </w:r>
           </w:p>
         </w:tc>
@@ -267,7 +321,19 @@
               </w:numPr>
             </w:pPr>
             <w:r>
-              <w:t>Création des formulaires d’entrevue et des projets de stages et changement du formulaire d’évaluation des coordonnateurs en html. Tous ces formulaires sont maintenant en double soient en lecture et en écriture.</w:t>
+              <w:t>Ajout des formulaires d’évaluations du superviseur en lecture et en écriture.</w:t>
+            </w:r>
+          </w:p>
+          <w:p>
+            <w:pPr>
+              <w:pStyle w:val="Paragraphedeliste"/>
+              <w:numPr>
+                <w:ilvl w:val="0"/>
+                <w:numId w:val="2"/>
+              </w:numPr>
+            </w:pPr>
+            <w:r>
+              <w:t>Ajout de tous les accents en html dans tous les formulaires.</w:t>
             </w:r>
           </w:p>
         </w:tc>
@@ -284,7 +350,7 @@
           </w:tcPr>
           <w:p>
             <w:r>
-              <w:t>1 FÉVRIER</w:t>
+              <w:t>2 FÉVRIER</w:t>
             </w:r>
           </w:p>
         </w:tc>
@@ -301,42 +367,7 @@
               </w:numPr>
             </w:pPr>
             <w:r>
-              <w:t xml:space="preserve">Discussion en équipe avec Patrick </w:t>
-            </w:r>
-            <w:proofErr w:type="spellStart"/>
-            <w:r>
-              <w:t>SingCaster</w:t>
-            </w:r>
-            <w:proofErr w:type="spellEnd"/>
-            <w:r>
-              <w:t xml:space="preserve"> du projet de stage en détail</w:t>
-            </w:r>
-          </w:p>
-          <w:p>
-            <w:pPr>
-              <w:pStyle w:val="Paragraphedeliste"/>
-              <w:numPr>
-                <w:ilvl w:val="0"/>
-                <w:numId w:val="2"/>
-              </w:numPr>
-            </w:pPr>
-            <w:r>
-              <w:t xml:space="preserve">Changement du modèle conceptuel </w:t>
-            </w:r>
-          </w:p>
-          <w:p>
-            <w:pPr>
-              <w:pStyle w:val="Paragraphedeliste"/>
-              <w:numPr>
-                <w:ilvl w:val="0"/>
-                <w:numId w:val="2"/>
-              </w:numPr>
-            </w:pPr>
-            <w:r>
-              <w:t>Commencement des formulaires des évaluations en html</w:t>
-            </w:r>
-            <w:r>
-              <w:t xml:space="preserve"> et du journal de bord des stagiaires</w:t>
+              <w:t>Création des formulaires d’entrevue et des projets de stages et changement du formulaire d’évaluation des coordonnateurs en html. Tous ces formulaires sont maintenant en double soient en lecture et en écriture.</w:t>
             </w:r>
           </w:p>
         </w:tc>
@@ -353,7 +384,7 @@
           </w:tcPr>
           <w:p>
             <w:r>
-              <w:t>29 JANVIER</w:t>
+              <w:t>1 FÉVRIER</w:t>
             </w:r>
           </w:p>
         </w:tc>
@@ -370,19 +401,34 @@
               </w:numPr>
             </w:pPr>
             <w:r>
-              <w:t>Lecture de la gestion des stages</w:t>
-            </w:r>
-          </w:p>
-          <w:p>
-            <w:pPr>
-              <w:pStyle w:val="Paragraphedeliste"/>
-              <w:numPr>
-                <w:ilvl w:val="0"/>
-                <w:numId w:val="2"/>
-              </w:numPr>
-            </w:pPr>
-            <w:r>
-              <w:t>Modification du modèle conceptuel</w:t>
+              <w:t>Discussion en équipe avec Patrick SingCaster du projet de stage en détail</w:t>
+            </w:r>
+          </w:p>
+          <w:p>
+            <w:pPr>
+              <w:pStyle w:val="Paragraphedeliste"/>
+              <w:numPr>
+                <w:ilvl w:val="0"/>
+                <w:numId w:val="2"/>
+              </w:numPr>
+            </w:pPr>
+            <w:r>
+              <w:t xml:space="preserve">Changement du modèle conceptuel </w:t>
+            </w:r>
+          </w:p>
+          <w:p>
+            <w:pPr>
+              <w:pStyle w:val="Paragraphedeliste"/>
+              <w:numPr>
+                <w:ilvl w:val="0"/>
+                <w:numId w:val="2"/>
+              </w:numPr>
+            </w:pPr>
+            <w:r>
+              <w:t>Commencement des formulaires des évaluations en html</w:t>
+            </w:r>
+            <w:r>
+              <w:t xml:space="preserve"> et du journal de bord des stagiaires</w:t>
             </w:r>
           </w:p>
         </w:tc>
@@ -399,7 +445,7 @@
           </w:tcPr>
           <w:p>
             <w:r>
-              <w:t>27 JANVIER</w:t>
+              <w:t>29 JANVIER</w:t>
             </w:r>
           </w:p>
         </w:tc>
@@ -416,6 +462,52 @@
               </w:numPr>
             </w:pPr>
             <w:r>
+              <w:t>Lecture de la gestion des stages</w:t>
+            </w:r>
+          </w:p>
+          <w:p>
+            <w:pPr>
+              <w:pStyle w:val="Paragraphedeliste"/>
+              <w:numPr>
+                <w:ilvl w:val="0"/>
+                <w:numId w:val="2"/>
+              </w:numPr>
+            </w:pPr>
+            <w:r>
+              <w:t>Modification du modèle conceptuel</w:t>
+            </w:r>
+          </w:p>
+        </w:tc>
+      </w:tr>
+      <w:tr>
+        <w:trPr>
+          <w:trHeight w:val="322"/>
+          <w:jc w:val="center"/>
+        </w:trPr>
+        <w:tc>
+          <w:tcPr>
+            <w:tcW w:w="1345" w:type="dxa"/>
+            <w:vAlign w:val="center"/>
+          </w:tcPr>
+          <w:p>
+            <w:r>
+              <w:t>27 JANVIER</w:t>
+            </w:r>
+          </w:p>
+        </w:tc>
+        <w:tc>
+          <w:tcPr>
+            <w:tcW w:w="4763" w:type="dxa"/>
+          </w:tcPr>
+          <w:p>
+            <w:pPr>
+              <w:pStyle w:val="Paragraphedeliste"/>
+              <w:numPr>
+                <w:ilvl w:val="0"/>
+                <w:numId w:val="2"/>
+              </w:numPr>
+            </w:pPr>
+            <w:r>
               <w:t>Discussion de</w:t>
             </w:r>
             <w:r>
@@ -494,13 +586,8 @@
               </w:numPr>
             </w:pPr>
             <w:r>
-              <w:t xml:space="preserve">Setup du </w:t>
-            </w:r>
-            <w:proofErr w:type="spellStart"/>
-            <w:r>
-              <w:t>GitHub</w:t>
-            </w:r>
-            <w:proofErr w:type="spellEnd"/>
+              <w:t>Setup du GitHub</w:t>
+            </w:r>
           </w:p>
         </w:tc>
       </w:tr>
@@ -636,7 +723,7 @@
 </file>
 
 <file path=word/numbering.xml><?xml version="1.0" encoding="utf-8"?>
-<w:numbering xmlns:ve="http://schemas.openxmlformats.org/markup-compatibility/2006" xmlns:o="urn:schemas-microsoft-com:office:office" xmlns:r="http://schemas.openxmlformats.org/officeDocument/2006/relationships" xmlns:m="http://schemas.openxmlformats.org/officeDocument/2006/math" xmlns:v="urn:schemas-microsoft-com:vml" xmlns:wp="http://schemas.openxmlformats.org/drawingml/2006/wordprocessingDrawing" xmlns:w10="urn:schemas-microsoft-com:office:word" xmlns:w="http://schemas.openxmlformats.org/wordprocessingml/2006/main" xmlns:wne="http://schemas.microsoft.com/office/word/2006/wordml">
+<w:numbering xmlns:wpc="http://schemas.microsoft.com/office/word/2010/wordprocessingCanvas" xmlns:mc="http://schemas.openxmlformats.org/markup-compatibility/2006" xmlns:o="urn:schemas-microsoft-com:office:office" xmlns:r="http://schemas.openxmlformats.org/officeDocument/2006/relationships" xmlns:m="http://schemas.openxmlformats.org/officeDocument/2006/math" xmlns:v="urn:schemas-microsoft-com:vml" xmlns:wp14="http://schemas.microsoft.com/office/word/2010/wordprocessingDrawing" xmlns:wp="http://schemas.openxmlformats.org/drawingml/2006/wordprocessingDrawing" xmlns:w10="urn:schemas-microsoft-com:office:word" xmlns:w="http://schemas.openxmlformats.org/wordprocessingml/2006/main" xmlns:w14="http://schemas.microsoft.com/office/word/2010/wordml" xmlns:wpg="http://schemas.microsoft.com/office/word/2010/wordprocessingGroup" xmlns:wpi="http://schemas.microsoft.com/office/word/2010/wordprocessingInk" xmlns:wne="http://schemas.microsoft.com/office/word/2006/wordml" xmlns:wps="http://schemas.microsoft.com/office/word/2010/wordprocessingShape" mc:Ignorable="w14 wp14">
   <w:abstractNum w:abstractNumId="0">
     <w:nsid w:val="1D475DB3"/>
     <w:multiLevelType w:val="hybridMultilevel"/>
@@ -873,7 +960,7 @@
 </file>
 
 <file path=word/styles.xml><?xml version="1.0" encoding="utf-8"?>
-<w:styles xmlns:r="http://schemas.openxmlformats.org/officeDocument/2006/relationships" xmlns:w="http://schemas.openxmlformats.org/wordprocessingml/2006/main">
+<w:styles xmlns:mc="http://schemas.openxmlformats.org/markup-compatibility/2006" xmlns:r="http://schemas.openxmlformats.org/officeDocument/2006/relationships" xmlns:w="http://schemas.openxmlformats.org/wordprocessingml/2006/main" xmlns:w14="http://schemas.microsoft.com/office/word/2010/wordml" mc:Ignorable="w14">
   <w:docDefaults>
     <w:rPrDefault>
       <w:rPr>
@@ -1091,7 +1178,6 @@
     <w:uiPriority w:val="99"/>
     <w:semiHidden/>
     <w:unhideWhenUsed/>
-    <w:qFormat/>
     <w:tblPr>
       <w:tblInd w:w="0" w:type="dxa"/>
       <w:tblCellMar>
@@ -1117,7 +1203,6 @@
       <w:spacing w:after="0" w:line="240" w:lineRule="auto"/>
     </w:pPr>
     <w:tblPr>
-      <w:tblInd w:w="0" w:type="dxa"/>
       <w:tblBorders>
         <w:top w:val="single" w:sz="4" w:space="0" w:color="auto"/>
         <w:left w:val="single" w:sz="4" w:space="0" w:color="auto"/>
@@ -1126,12 +1211,6 @@
         <w:insideH w:val="single" w:sz="4" w:space="0" w:color="auto"/>
         <w:insideV w:val="single" w:sz="4" w:space="0" w:color="auto"/>
       </w:tblBorders>
-      <w:tblCellMar>
-        <w:top w:w="0" w:type="dxa"/>
-        <w:left w:w="108" w:type="dxa"/>
-        <w:bottom w:w="0" w:type="dxa"/>
-        <w:right w:w="108" w:type="dxa"/>
-      </w:tblCellMar>
     </w:tblPr>
   </w:style>
   <w:style w:type="character" w:customStyle="1" w:styleId="Titre2Car">
@@ -1765,7 +1844,7 @@
 </file>
 
 <file path=customXml/itemProps1.xml><?xml version="1.0" encoding="utf-8"?>
-<ds:datastoreItem xmlns:ds="http://schemas.openxmlformats.org/officeDocument/2006/customXml" ds:itemID="{A0415A4A-071B-4595-A2F9-991E9D124FE2}">
+<ds:datastoreItem xmlns:ds="http://schemas.openxmlformats.org/officeDocument/2006/customXml" ds:itemID="{EE1C85A5-2A64-4489-B650-CC426D1A26D6}">
   <ds:schemaRefs>
     <ds:schemaRef ds:uri="http://schemas.openxmlformats.org/officeDocument/2006/bibliography"/>
   </ds:schemaRefs>

</xml_diff>

<commit_message>
Mise à jour Contrôleur Cie
Modifications dans la méthode interview du contrôleur Cie.
</commit_message>
<xml_diff>
--- a/log/Guillaume Payette-Brisson.docx
+++ b/log/Guillaume Payette-Brisson.docx
@@ -202,7 +202,7 @@
           </w:tcPr>
           <w:p>
             <w:r>
-              <w:t>10 FÉVRIER</w:t>
+              <w:t>12 FÉVRIER</w:t>
             </w:r>
           </w:p>
         </w:tc>
@@ -219,28 +219,8 @@
               </w:numPr>
             </w:pPr>
             <w:r>
-              <w:t>Mise à jour du contrôlleur Cie</w:t>
-            </w:r>
-          </w:p>
-          <w:p>
-            <w:pPr>
-              <w:pStyle w:val="Paragraphedeliste"/>
-              <w:numPr>
-                <w:ilvl w:val="0"/>
-                <w:numId w:val="2"/>
-              </w:numPr>
-            </w:pPr>
-            <w:r>
-              <w:t>Mise à jour des fonction</w:t>
-            </w:r>
-            <w:r>
-              <w:t>s</w:t>
-            </w:r>
-            <w:r>
-              <w:t xml:space="preserve"> review et info</w:t>
-            </w:r>
-            <w:bookmarkStart w:id="0" w:name="_GoBack"/>
-            <w:bookmarkEnd w:id="0"/>
+              <w:t>Mise à jour du contrôleur Cie surtout en ce qui concerne la méthode interview</w:t>
+            </w:r>
           </w:p>
         </w:tc>
       </w:tr>
@@ -256,7 +236,7 @@
           </w:tcPr>
           <w:p>
             <w:r>
-              <w:t>8 FÉVRIER</w:t>
+              <w:t>10 FÉVRIER</w:t>
             </w:r>
           </w:p>
         </w:tc>
@@ -273,74 +253,44 @@
               </w:numPr>
             </w:pPr>
             <w:r>
-              <w:t>Changement du modèle des projets</w:t>
-            </w:r>
-          </w:p>
-          <w:p>
-            <w:pPr>
-              <w:pStyle w:val="Paragraphedeliste"/>
-              <w:numPr>
-                <w:ilvl w:val="0"/>
-                <w:numId w:val="2"/>
-              </w:numPr>
-            </w:pPr>
-            <w:r>
-              <w:t>Ajout et suppressions de méthodes</w:t>
-            </w:r>
-          </w:p>
-          <w:p>
-            <w:pPr>
-              <w:pStyle w:val="Paragraphedeliste"/>
-              <w:numPr>
-                <w:ilvl w:val="0"/>
-                <w:numId w:val="2"/>
-              </w:numPr>
-            </w:pPr>
-            <w:r>
-              <w:t>Création d’objets projets dans les fonctions de projets</w:t>
-            </w:r>
-          </w:p>
-          <w:p>
-            <w:pPr>
-              <w:pStyle w:val="Paragraphedeliste"/>
-              <w:numPr>
-                <w:ilvl w:val="0"/>
-                <w:numId w:val="2"/>
-              </w:numPr>
-            </w:pPr>
-            <w:r>
-              <w:t xml:space="preserve">Modifications </w:t>
-            </w:r>
-            <w:r>
-              <w:t xml:space="preserve">dans le contrôleur Entreprise duent </w:t>
-            </w:r>
-            <w:r>
-              <w:t xml:space="preserve"> au changement dans le modèle project</w:t>
-            </w:r>
-          </w:p>
-          <w:p>
-            <w:pPr>
-              <w:pStyle w:val="Paragraphedeliste"/>
-              <w:numPr>
-                <w:ilvl w:val="0"/>
-                <w:numId w:val="2"/>
-              </w:numPr>
-            </w:pPr>
-            <w:r>
-              <w:t>Rajout des fonctions dans le contrôleur Entreprise selon les views Cie</w:t>
-            </w:r>
-          </w:p>
-          <w:p>
-            <w:pPr>
-              <w:pStyle w:val="Paragraphedeliste"/>
-              <w:numPr>
-                <w:ilvl w:val="0"/>
-                <w:numId w:val="2"/>
-              </w:numPr>
-            </w:pPr>
-            <w:r>
-              <w:t>-Ajout de fonction dans la le modèle Accounts (voir liste des users d’un rang)</w:t>
-            </w:r>
+              <w:t xml:space="preserve">Mise à jour du </w:t>
+            </w:r>
+            <w:proofErr w:type="spellStart"/>
+            <w:r>
+              <w:t>contrôlleur</w:t>
+            </w:r>
+            <w:proofErr w:type="spellEnd"/>
+            <w:r>
+              <w:t xml:space="preserve"> Cie</w:t>
+            </w:r>
+          </w:p>
+          <w:p>
+            <w:pPr>
+              <w:pStyle w:val="Paragraphedeliste"/>
+              <w:numPr>
+                <w:ilvl w:val="0"/>
+                <w:numId w:val="2"/>
+              </w:numPr>
+            </w:pPr>
+            <w:r>
+              <w:t>Mise à jour des fonction</w:t>
+            </w:r>
+            <w:r>
+              <w:t>s</w:t>
+            </w:r>
+            <w:r>
+              <w:t xml:space="preserve"> </w:t>
+            </w:r>
+            <w:proofErr w:type="spellStart"/>
+            <w:r>
+              <w:t>review</w:t>
+            </w:r>
+            <w:proofErr w:type="spellEnd"/>
+            <w:r>
+              <w:t xml:space="preserve"> et info</w:t>
+            </w:r>
+            <w:bookmarkStart w:id="0" w:name="_GoBack"/>
+            <w:bookmarkEnd w:id="0"/>
           </w:p>
         </w:tc>
       </w:tr>
@@ -356,7 +306,7 @@
           </w:tcPr>
           <w:p>
             <w:r>
-              <w:t>3 FÉVRIER</w:t>
+              <w:t>8 FÉVRIER</w:t>
             </w:r>
           </w:p>
         </w:tc>
@@ -373,19 +323,110 @@
               </w:numPr>
             </w:pPr>
             <w:r>
-              <w:t>Ajout des formulaires d’évaluations du superviseur en lecture et en écriture.</w:t>
-            </w:r>
-          </w:p>
-          <w:p>
-            <w:pPr>
-              <w:pStyle w:val="Paragraphedeliste"/>
-              <w:numPr>
-                <w:ilvl w:val="0"/>
-                <w:numId w:val="2"/>
-              </w:numPr>
-            </w:pPr>
-            <w:r>
-              <w:t>Ajout de tous les accents en html dans tous les formulaires.</w:t>
+              <w:t>Changement du modèle des projets</w:t>
+            </w:r>
+          </w:p>
+          <w:p>
+            <w:pPr>
+              <w:pStyle w:val="Paragraphedeliste"/>
+              <w:numPr>
+                <w:ilvl w:val="0"/>
+                <w:numId w:val="2"/>
+              </w:numPr>
+            </w:pPr>
+            <w:r>
+              <w:t>Ajout et suppressions de méthodes</w:t>
+            </w:r>
+          </w:p>
+          <w:p>
+            <w:pPr>
+              <w:pStyle w:val="Paragraphedeliste"/>
+              <w:numPr>
+                <w:ilvl w:val="0"/>
+                <w:numId w:val="2"/>
+              </w:numPr>
+            </w:pPr>
+            <w:r>
+              <w:t>Création d’objets projets dans les fonctions de projets</w:t>
+            </w:r>
+          </w:p>
+          <w:p>
+            <w:pPr>
+              <w:pStyle w:val="Paragraphedeliste"/>
+              <w:numPr>
+                <w:ilvl w:val="0"/>
+                <w:numId w:val="2"/>
+              </w:numPr>
+            </w:pPr>
+            <w:r>
+              <w:t xml:space="preserve">Modifications </w:t>
+            </w:r>
+            <w:r>
+              <w:t xml:space="preserve">dans le contrôleur Entreprise </w:t>
+            </w:r>
+            <w:proofErr w:type="spellStart"/>
+            <w:r>
+              <w:t>duent</w:t>
+            </w:r>
+            <w:proofErr w:type="spellEnd"/>
+            <w:r>
+              <w:t xml:space="preserve"> </w:t>
+            </w:r>
+            <w:r>
+              <w:t xml:space="preserve"> au changement dans le modèle </w:t>
+            </w:r>
+            <w:proofErr w:type="spellStart"/>
+            <w:r>
+              <w:t>project</w:t>
+            </w:r>
+            <w:proofErr w:type="spellEnd"/>
+          </w:p>
+          <w:p>
+            <w:pPr>
+              <w:pStyle w:val="Paragraphedeliste"/>
+              <w:numPr>
+                <w:ilvl w:val="0"/>
+                <w:numId w:val="2"/>
+              </w:numPr>
+            </w:pPr>
+            <w:r>
+              <w:t xml:space="preserve">Rajout des fonctions dans le contrôleur Entreprise selon les </w:t>
+            </w:r>
+            <w:proofErr w:type="spellStart"/>
+            <w:r>
+              <w:t>views</w:t>
+            </w:r>
+            <w:proofErr w:type="spellEnd"/>
+            <w:r>
+              <w:t xml:space="preserve"> Cie</w:t>
+            </w:r>
+          </w:p>
+          <w:p>
+            <w:pPr>
+              <w:pStyle w:val="Paragraphedeliste"/>
+              <w:numPr>
+                <w:ilvl w:val="0"/>
+                <w:numId w:val="2"/>
+              </w:numPr>
+            </w:pPr>
+            <w:r>
+              <w:t xml:space="preserve">-Ajout de fonction dans la le modèle </w:t>
+            </w:r>
+            <w:proofErr w:type="spellStart"/>
+            <w:r>
+              <w:t>Accounts</w:t>
+            </w:r>
+            <w:proofErr w:type="spellEnd"/>
+            <w:r>
+              <w:t xml:space="preserve"> (voir liste des </w:t>
+            </w:r>
+            <w:proofErr w:type="spellStart"/>
+            <w:r>
+              <w:t>users</w:t>
+            </w:r>
+            <w:proofErr w:type="spellEnd"/>
+            <w:r>
+              <w:t xml:space="preserve"> d’un rang)</w:t>
             </w:r>
           </w:p>
         </w:tc>
@@ -402,7 +443,7 @@
           </w:tcPr>
           <w:p>
             <w:r>
-              <w:t>2 FÉVRIER</w:t>
+              <w:t>3 FÉVRIER</w:t>
             </w:r>
           </w:p>
         </w:tc>
@@ -419,7 +460,19 @@
               </w:numPr>
             </w:pPr>
             <w:r>
-              <w:t>Création des formulaires d’entrevue et des projets de stages et changement du formulaire d’évaluation des coordonnateurs en html. Tous ces formulaires sont maintenant en double soient en lecture et en écriture.</w:t>
+              <w:t>Ajout des formulaires d’évaluations du superviseur en lecture et en écriture.</w:t>
+            </w:r>
+          </w:p>
+          <w:p>
+            <w:pPr>
+              <w:pStyle w:val="Paragraphedeliste"/>
+              <w:numPr>
+                <w:ilvl w:val="0"/>
+                <w:numId w:val="2"/>
+              </w:numPr>
+            </w:pPr>
+            <w:r>
+              <w:t>Ajout de tous les accents en html dans tous les formulaires.</w:t>
             </w:r>
           </w:p>
         </w:tc>
@@ -436,7 +489,7 @@
           </w:tcPr>
           <w:p>
             <w:r>
-              <w:t>1 FÉVRIER</w:t>
+              <w:t>2 FÉVRIER</w:t>
             </w:r>
           </w:p>
         </w:tc>
@@ -453,34 +506,7 @@
               </w:numPr>
             </w:pPr>
             <w:r>
-              <w:t>Discussion en équipe avec Patrick SingCaster du projet de stage en détail</w:t>
-            </w:r>
-          </w:p>
-          <w:p>
-            <w:pPr>
-              <w:pStyle w:val="Paragraphedeliste"/>
-              <w:numPr>
-                <w:ilvl w:val="0"/>
-                <w:numId w:val="2"/>
-              </w:numPr>
-            </w:pPr>
-            <w:r>
-              <w:t xml:space="preserve">Changement du modèle conceptuel </w:t>
-            </w:r>
-          </w:p>
-          <w:p>
-            <w:pPr>
-              <w:pStyle w:val="Paragraphedeliste"/>
-              <w:numPr>
-                <w:ilvl w:val="0"/>
-                <w:numId w:val="2"/>
-              </w:numPr>
-            </w:pPr>
-            <w:r>
-              <w:t>Commencement des formulaires des évaluations en html</w:t>
-            </w:r>
-            <w:r>
-              <w:t xml:space="preserve"> et du journal de bord des stagiaires</w:t>
+              <w:t>Création des formulaires d’entrevue et des projets de stages et changement du formulaire d’évaluation des coordonnateurs en html. Tous ces formulaires sont maintenant en double soient en lecture et en écriture.</w:t>
             </w:r>
           </w:p>
         </w:tc>
@@ -497,7 +523,7 @@
           </w:tcPr>
           <w:p>
             <w:r>
-              <w:t>29 JANVIER</w:t>
+              <w:t>1 FÉVRIER</w:t>
             </w:r>
           </w:p>
         </w:tc>
@@ -514,19 +540,42 @@
               </w:numPr>
             </w:pPr>
             <w:r>
-              <w:t>Lecture de la gestion des stages</w:t>
-            </w:r>
-          </w:p>
-          <w:p>
-            <w:pPr>
-              <w:pStyle w:val="Paragraphedeliste"/>
-              <w:numPr>
-                <w:ilvl w:val="0"/>
-                <w:numId w:val="2"/>
-              </w:numPr>
-            </w:pPr>
-            <w:r>
-              <w:t>Modification du modèle conceptuel</w:t>
+              <w:t xml:space="preserve">Discussion en équipe avec Patrick </w:t>
+            </w:r>
+            <w:proofErr w:type="spellStart"/>
+            <w:r>
+              <w:t>SingCaster</w:t>
+            </w:r>
+            <w:proofErr w:type="spellEnd"/>
+            <w:r>
+              <w:t xml:space="preserve"> du projet de stage en détail</w:t>
+            </w:r>
+          </w:p>
+          <w:p>
+            <w:pPr>
+              <w:pStyle w:val="Paragraphedeliste"/>
+              <w:numPr>
+                <w:ilvl w:val="0"/>
+                <w:numId w:val="2"/>
+              </w:numPr>
+            </w:pPr>
+            <w:r>
+              <w:t xml:space="preserve">Changement du modèle conceptuel </w:t>
+            </w:r>
+          </w:p>
+          <w:p>
+            <w:pPr>
+              <w:pStyle w:val="Paragraphedeliste"/>
+              <w:numPr>
+                <w:ilvl w:val="0"/>
+                <w:numId w:val="2"/>
+              </w:numPr>
+            </w:pPr>
+            <w:r>
+              <w:t>Commencement des formulaires des évaluations en html</w:t>
+            </w:r>
+            <w:r>
+              <w:t xml:space="preserve"> et du journal de bord des stagiaires</w:t>
             </w:r>
           </w:p>
         </w:tc>
@@ -543,7 +592,7 @@
           </w:tcPr>
           <w:p>
             <w:r>
-              <w:t>27 JANVIER</w:t>
+              <w:t>29 JANVIER</w:t>
             </w:r>
           </w:p>
         </w:tc>
@@ -560,6 +609,52 @@
               </w:numPr>
             </w:pPr>
             <w:r>
+              <w:t>Lecture de la gestion des stages</w:t>
+            </w:r>
+          </w:p>
+          <w:p>
+            <w:pPr>
+              <w:pStyle w:val="Paragraphedeliste"/>
+              <w:numPr>
+                <w:ilvl w:val="0"/>
+                <w:numId w:val="2"/>
+              </w:numPr>
+            </w:pPr>
+            <w:r>
+              <w:t>Modification du modèle conceptuel</w:t>
+            </w:r>
+          </w:p>
+        </w:tc>
+      </w:tr>
+      <w:tr>
+        <w:trPr>
+          <w:trHeight w:val="322"/>
+          <w:jc w:val="center"/>
+        </w:trPr>
+        <w:tc>
+          <w:tcPr>
+            <w:tcW w:w="1345" w:type="dxa"/>
+            <w:vAlign w:val="center"/>
+          </w:tcPr>
+          <w:p>
+            <w:r>
+              <w:t>27 JANVIER</w:t>
+            </w:r>
+          </w:p>
+        </w:tc>
+        <w:tc>
+          <w:tcPr>
+            <w:tcW w:w="4763" w:type="dxa"/>
+          </w:tcPr>
+          <w:p>
+            <w:pPr>
+              <w:pStyle w:val="Paragraphedeliste"/>
+              <w:numPr>
+                <w:ilvl w:val="0"/>
+                <w:numId w:val="2"/>
+              </w:numPr>
+            </w:pPr>
+            <w:r>
               <w:t>Discussion de</w:t>
             </w:r>
             <w:r>
@@ -638,8 +733,13 @@
               </w:numPr>
             </w:pPr>
             <w:r>
-              <w:t>Setup du GitHub</w:t>
-            </w:r>
+              <w:t xml:space="preserve">Setup du </w:t>
+            </w:r>
+            <w:proofErr w:type="spellStart"/>
+            <w:r>
+              <w:t>GitHub</w:t>
+            </w:r>
+            <w:proofErr w:type="spellEnd"/>
           </w:p>
         </w:tc>
       </w:tr>

</xml_diff>

<commit_message>
Vue Info de la compagnie
Ajout de la vue Info de la compagnie
</commit_message>
<xml_diff>
--- a/log/Guillaume Payette-Brisson.docx
+++ b/log/Guillaume Payette-Brisson.docx
@@ -1,6 +1,6 @@
 
 <file path=word/document.xml><?xml version="1.0" encoding="utf-8"?>
-<w:document xmlns:ve="http://schemas.openxmlformats.org/markup-compatibility/2006" xmlns:o="urn:schemas-microsoft-com:office:office" xmlns:r="http://schemas.openxmlformats.org/officeDocument/2006/relationships" xmlns:m="http://schemas.openxmlformats.org/officeDocument/2006/math" xmlns:v="urn:schemas-microsoft-com:vml" xmlns:wp="http://schemas.openxmlformats.org/drawingml/2006/wordprocessingDrawing" xmlns:w10="urn:schemas-microsoft-com:office:word" xmlns:w="http://schemas.openxmlformats.org/wordprocessingml/2006/main" xmlns:wne="http://schemas.microsoft.com/office/word/2006/wordml">
+<w:document xmlns:wpc="http://schemas.microsoft.com/office/word/2010/wordprocessingCanvas" xmlns:mc="http://schemas.openxmlformats.org/markup-compatibility/2006" xmlns:o="urn:schemas-microsoft-com:office:office" xmlns:r="http://schemas.openxmlformats.org/officeDocument/2006/relationships" xmlns:m="http://schemas.openxmlformats.org/officeDocument/2006/math" xmlns:v="urn:schemas-microsoft-com:vml" xmlns:wp14="http://schemas.microsoft.com/office/word/2010/wordprocessingDrawing" xmlns:wp="http://schemas.openxmlformats.org/drawingml/2006/wordprocessingDrawing" xmlns:w10="urn:schemas-microsoft-com:office:word" xmlns:w="http://schemas.openxmlformats.org/wordprocessingml/2006/main" xmlns:w14="http://schemas.microsoft.com/office/word/2010/wordml" xmlns:wpg="http://schemas.microsoft.com/office/word/2010/wordprocessingGroup" xmlns:wpi="http://schemas.microsoft.com/office/word/2010/wordprocessingInk" xmlns:wne="http://schemas.microsoft.com/office/word/2006/wordml" xmlns:wps="http://schemas.microsoft.com/office/word/2010/wordprocessingShape" mc:Ignorable="w14 wp14">
   <w:body>
     <w:p>
       <w:pPr>
@@ -184,7 +184,7 @@
         <w:tblStyle w:val="Grilledutableau"/>
         <w:tblW w:w="0" w:type="auto"/>
         <w:jc w:val="center"/>
-        <w:tblLook w:val="04A0"/>
+        <w:tblLook w:val="04A0" w:firstRow="1" w:lastRow="0" w:firstColumn="1" w:lastColumn="0" w:noHBand="0" w:noVBand="1"/>
       </w:tblPr>
       <w:tblGrid>
         <w:gridCol w:w="1345"/>
@@ -202,7 +202,7 @@
           </w:tcPr>
           <w:p>
             <w:r>
-              <w:t>12 FÉVRIER</w:t>
+              <w:t>15 FÉVRIER</w:t>
             </w:r>
           </w:p>
         </w:tc>
@@ -219,7 +219,47 @@
               </w:numPr>
             </w:pPr>
             <w:r>
-              <w:t>Mise à jour du contrôleur Cie surtout en ce qui concerne la méthode interview</w:t>
+              <w:t>Mise à jour du contrôleur Cie (changement des noms de fonctions reliées au model docs et les alertes)</w:t>
+            </w:r>
+          </w:p>
+          <w:p>
+            <w:pPr>
+              <w:pStyle w:val="Paragraphedeliste"/>
+              <w:numPr>
+                <w:ilvl w:val="0"/>
+                <w:numId w:val="2"/>
+              </w:numPr>
+            </w:pPr>
+            <w:r>
+              <w:t>Ajout de la vue Info de la compagnie</w:t>
+            </w:r>
+          </w:p>
+          <w:p>
+            <w:pPr>
+              <w:pStyle w:val="Paragraphedeliste"/>
+              <w:numPr>
+                <w:ilvl w:val="0"/>
+                <w:numId w:val="2"/>
+              </w:numPr>
+            </w:pPr>
+            <w:r>
+              <w:t>Modifications dans les vues de l’</w:t>
+            </w:r>
+            <w:proofErr w:type="spellStart"/>
+            <w:r>
+              <w:t>intern</w:t>
+            </w:r>
+            <w:proofErr w:type="spellEnd"/>
+            <w:r>
+              <w:t xml:space="preserve"> soient log, </w:t>
+            </w:r>
+            <w:proofErr w:type="spellStart"/>
+            <w:r>
+              <w:t>list</w:t>
+            </w:r>
+            <w:proofErr w:type="spellEnd"/>
+            <w:r>
+              <w:t xml:space="preserve"> et index</w:t>
             </w:r>
           </w:p>
         </w:tc>
@@ -236,7 +276,7 @@
           </w:tcPr>
           <w:p>
             <w:r>
-              <w:t>10 FÉVRIER</w:t>
+              <w:t>12 FÉVRIER</w:t>
             </w:r>
           </w:p>
         </w:tc>
@@ -253,44 +293,8 @@
               </w:numPr>
             </w:pPr>
             <w:r>
-              <w:t xml:space="preserve">Mise à jour du </w:t>
-            </w:r>
-            <w:proofErr w:type="spellStart"/>
-            <w:r>
-              <w:t>contrôlleur</w:t>
-            </w:r>
-            <w:proofErr w:type="spellEnd"/>
-            <w:r>
-              <w:t xml:space="preserve"> Cie</w:t>
-            </w:r>
-          </w:p>
-          <w:p>
-            <w:pPr>
-              <w:pStyle w:val="Paragraphedeliste"/>
-              <w:numPr>
-                <w:ilvl w:val="0"/>
-                <w:numId w:val="2"/>
-              </w:numPr>
-            </w:pPr>
-            <w:r>
-              <w:t>Mise à jour des fonction</w:t>
-            </w:r>
-            <w:r>
-              <w:t>s</w:t>
-            </w:r>
-            <w:r>
-              <w:t xml:space="preserve"> </w:t>
-            </w:r>
-            <w:proofErr w:type="spellStart"/>
-            <w:r>
-              <w:t>review</w:t>
-            </w:r>
-            <w:proofErr w:type="spellEnd"/>
-            <w:r>
-              <w:t xml:space="preserve"> et info</w:t>
-            </w:r>
-            <w:bookmarkStart w:id="0" w:name="_GoBack"/>
-            <w:bookmarkEnd w:id="0"/>
+              <w:t>Mise à jour du contrôleur Cie surtout en ce qui concerne la méthode interview</w:t>
+            </w:r>
           </w:p>
         </w:tc>
       </w:tr>
@@ -306,7 +310,7 @@
           </w:tcPr>
           <w:p>
             <w:r>
-              <w:t>8 FÉVRIER</w:t>
+              <w:t>10 FÉVRIER</w:t>
             </w:r>
           </w:p>
         </w:tc>
@@ -323,110 +327,46 @@
               </w:numPr>
             </w:pPr>
             <w:r>
-              <w:t>Changement du modèle des projets</w:t>
-            </w:r>
-          </w:p>
-          <w:p>
-            <w:pPr>
-              <w:pStyle w:val="Paragraphedeliste"/>
-              <w:numPr>
-                <w:ilvl w:val="0"/>
-                <w:numId w:val="2"/>
-              </w:numPr>
-            </w:pPr>
-            <w:r>
-              <w:t>Ajout et suppressions de méthodes</w:t>
-            </w:r>
-          </w:p>
-          <w:p>
-            <w:pPr>
-              <w:pStyle w:val="Paragraphedeliste"/>
-              <w:numPr>
-                <w:ilvl w:val="0"/>
-                <w:numId w:val="2"/>
-              </w:numPr>
-            </w:pPr>
-            <w:r>
-              <w:t>Création d’objets projets dans les fonctions de projets</w:t>
-            </w:r>
-          </w:p>
-          <w:p>
-            <w:pPr>
-              <w:pStyle w:val="Paragraphedeliste"/>
-              <w:numPr>
-                <w:ilvl w:val="0"/>
-                <w:numId w:val="2"/>
-              </w:numPr>
-            </w:pPr>
-            <w:r>
-              <w:t xml:space="preserve">Modifications </w:t>
-            </w:r>
-            <w:r>
-              <w:t xml:space="preserve">dans le contrôleur Entreprise </w:t>
+              <w:t xml:space="preserve">Mise à jour du </w:t>
             </w:r>
             <w:proofErr w:type="spellStart"/>
             <w:r>
-              <w:t>duent</w:t>
+              <w:t>contrôlleur</w:t>
             </w:r>
             <w:proofErr w:type="spellEnd"/>
             <w:r>
+              <w:t xml:space="preserve"> Cie</w:t>
+            </w:r>
+          </w:p>
+          <w:p>
+            <w:pPr>
+              <w:pStyle w:val="Paragraphedeliste"/>
+              <w:numPr>
+                <w:ilvl w:val="0"/>
+                <w:numId w:val="2"/>
+              </w:numPr>
+            </w:pPr>
+            <w:r>
+              <w:t>Mise à jour des fonction</w:t>
+            </w:r>
+            <w:r>
+              <w:t>s</w:t>
+            </w:r>
+            <w:r>
               <w:t xml:space="preserve"> </w:t>
             </w:r>
-            <w:r>
-              <w:t xml:space="preserve"> au changement dans le modèle </w:t>
-            </w:r>
             <w:proofErr w:type="spellStart"/>
             <w:r>
-              <w:t>project</w:t>
+              <w:t>review</w:t>
             </w:r>
             <w:proofErr w:type="spellEnd"/>
-          </w:p>
-          <w:p>
-            <w:pPr>
-              <w:pStyle w:val="Paragraphedeliste"/>
-              <w:numPr>
-                <w:ilvl w:val="0"/>
-                <w:numId w:val="2"/>
-              </w:numPr>
-            </w:pPr>
-            <w:r>
-              <w:t xml:space="preserve">Rajout des fonctions dans le contrôleur Entreprise selon les </w:t>
-            </w:r>
-            <w:proofErr w:type="spellStart"/>
-            <w:r>
-              <w:t>views</w:t>
-            </w:r>
-            <w:proofErr w:type="spellEnd"/>
-            <w:r>
-              <w:t xml:space="preserve"> Cie</w:t>
-            </w:r>
-          </w:p>
-          <w:p>
-            <w:pPr>
-              <w:pStyle w:val="Paragraphedeliste"/>
-              <w:numPr>
-                <w:ilvl w:val="0"/>
-                <w:numId w:val="2"/>
-              </w:numPr>
-            </w:pPr>
-            <w:r>
-              <w:t xml:space="preserve">-Ajout de fonction dans la le modèle </w:t>
-            </w:r>
-            <w:proofErr w:type="spellStart"/>
-            <w:r>
-              <w:t>Accounts</w:t>
-            </w:r>
-            <w:proofErr w:type="spellEnd"/>
-            <w:r>
-              <w:t xml:space="preserve"> (voir liste des </w:t>
-            </w:r>
-            <w:proofErr w:type="spellStart"/>
-            <w:r>
-              <w:t>users</w:t>
-            </w:r>
-            <w:proofErr w:type="spellEnd"/>
-            <w:r>
-              <w:t xml:space="preserve"> d’un rang)</w:t>
+            <w:r>
+              <w:t xml:space="preserve"> e</w:t>
+            </w:r>
+            <w:bookmarkStart w:id="0" w:name="_GoBack"/>
+            <w:bookmarkEnd w:id="0"/>
+            <w:r>
+              <w:t>t info</w:t>
             </w:r>
           </w:p>
         </w:tc>
@@ -443,7 +383,7 @@
           </w:tcPr>
           <w:p>
             <w:r>
-              <w:t>3 FÉVRIER</w:t>
+              <w:t>8 FÉVRIER</w:t>
             </w:r>
           </w:p>
         </w:tc>
@@ -460,19 +400,110 @@
               </w:numPr>
             </w:pPr>
             <w:r>
-              <w:t>Ajout des formulaires d’évaluations du superviseur en lecture et en écriture.</w:t>
-            </w:r>
-          </w:p>
-          <w:p>
-            <w:pPr>
-              <w:pStyle w:val="Paragraphedeliste"/>
-              <w:numPr>
-                <w:ilvl w:val="0"/>
-                <w:numId w:val="2"/>
-              </w:numPr>
-            </w:pPr>
-            <w:r>
-              <w:t>Ajout de tous les accents en html dans tous les formulaires.</w:t>
+              <w:t>Changement du modèle des projets</w:t>
+            </w:r>
+          </w:p>
+          <w:p>
+            <w:pPr>
+              <w:pStyle w:val="Paragraphedeliste"/>
+              <w:numPr>
+                <w:ilvl w:val="0"/>
+                <w:numId w:val="2"/>
+              </w:numPr>
+            </w:pPr>
+            <w:r>
+              <w:t>Ajout et suppressions de méthodes</w:t>
+            </w:r>
+          </w:p>
+          <w:p>
+            <w:pPr>
+              <w:pStyle w:val="Paragraphedeliste"/>
+              <w:numPr>
+                <w:ilvl w:val="0"/>
+                <w:numId w:val="2"/>
+              </w:numPr>
+            </w:pPr>
+            <w:r>
+              <w:t>Création d’objets projets dans les fonctions de projets</w:t>
+            </w:r>
+          </w:p>
+          <w:p>
+            <w:pPr>
+              <w:pStyle w:val="Paragraphedeliste"/>
+              <w:numPr>
+                <w:ilvl w:val="0"/>
+                <w:numId w:val="2"/>
+              </w:numPr>
+            </w:pPr>
+            <w:r>
+              <w:t xml:space="preserve">Modifications </w:t>
+            </w:r>
+            <w:r>
+              <w:t xml:space="preserve">dans le contrôleur Entreprise </w:t>
+            </w:r>
+            <w:proofErr w:type="spellStart"/>
+            <w:r>
+              <w:t>duent</w:t>
+            </w:r>
+            <w:proofErr w:type="spellEnd"/>
+            <w:r>
+              <w:t xml:space="preserve"> </w:t>
+            </w:r>
+            <w:r>
+              <w:t xml:space="preserve"> au changement dans le modèle </w:t>
+            </w:r>
+            <w:proofErr w:type="spellStart"/>
+            <w:r>
+              <w:t>project</w:t>
+            </w:r>
+            <w:proofErr w:type="spellEnd"/>
+          </w:p>
+          <w:p>
+            <w:pPr>
+              <w:pStyle w:val="Paragraphedeliste"/>
+              <w:numPr>
+                <w:ilvl w:val="0"/>
+                <w:numId w:val="2"/>
+              </w:numPr>
+            </w:pPr>
+            <w:r>
+              <w:t xml:space="preserve">Rajout des fonctions dans le contrôleur Entreprise selon les </w:t>
+            </w:r>
+            <w:proofErr w:type="spellStart"/>
+            <w:r>
+              <w:t>views</w:t>
+            </w:r>
+            <w:proofErr w:type="spellEnd"/>
+            <w:r>
+              <w:t xml:space="preserve"> Cie</w:t>
+            </w:r>
+          </w:p>
+          <w:p>
+            <w:pPr>
+              <w:pStyle w:val="Paragraphedeliste"/>
+              <w:numPr>
+                <w:ilvl w:val="0"/>
+                <w:numId w:val="2"/>
+              </w:numPr>
+            </w:pPr>
+            <w:r>
+              <w:t xml:space="preserve">-Ajout de fonction dans la le modèle </w:t>
+            </w:r>
+            <w:proofErr w:type="spellStart"/>
+            <w:r>
+              <w:t>Accounts</w:t>
+            </w:r>
+            <w:proofErr w:type="spellEnd"/>
+            <w:r>
+              <w:t xml:space="preserve"> (voir liste des </w:t>
+            </w:r>
+            <w:proofErr w:type="spellStart"/>
+            <w:r>
+              <w:t>users</w:t>
+            </w:r>
+            <w:proofErr w:type="spellEnd"/>
+            <w:r>
+              <w:t xml:space="preserve"> d’un rang)</w:t>
             </w:r>
           </w:p>
         </w:tc>
@@ -489,7 +520,7 @@
           </w:tcPr>
           <w:p>
             <w:r>
-              <w:t>2 FÉVRIER</w:t>
+              <w:t>3 FÉVRIER</w:t>
             </w:r>
           </w:p>
         </w:tc>
@@ -506,7 +537,19 @@
               </w:numPr>
             </w:pPr>
             <w:r>
-              <w:t>Création des formulaires d’entrevue et des projets de stages et changement du formulaire d’évaluation des coordonnateurs en html. Tous ces formulaires sont maintenant en double soient en lecture et en écriture.</w:t>
+              <w:t>Ajout des formulaires d’évaluations du superviseur en lecture et en écriture.</w:t>
+            </w:r>
+          </w:p>
+          <w:p>
+            <w:pPr>
+              <w:pStyle w:val="Paragraphedeliste"/>
+              <w:numPr>
+                <w:ilvl w:val="0"/>
+                <w:numId w:val="2"/>
+              </w:numPr>
+            </w:pPr>
+            <w:r>
+              <w:t>Ajout de tous les accents en html dans tous les formulaires.</w:t>
             </w:r>
           </w:p>
         </w:tc>
@@ -523,7 +566,7 @@
           </w:tcPr>
           <w:p>
             <w:r>
-              <w:t>1 FÉVRIER</w:t>
+              <w:t>2 FÉVRIER</w:t>
             </w:r>
           </w:p>
         </w:tc>
@@ -540,42 +583,7 @@
               </w:numPr>
             </w:pPr>
             <w:r>
-              <w:t xml:space="preserve">Discussion en équipe avec Patrick </w:t>
-            </w:r>
-            <w:proofErr w:type="spellStart"/>
-            <w:r>
-              <w:t>SingCaster</w:t>
-            </w:r>
-            <w:proofErr w:type="spellEnd"/>
-            <w:r>
-              <w:t xml:space="preserve"> du projet de stage en détail</w:t>
-            </w:r>
-          </w:p>
-          <w:p>
-            <w:pPr>
-              <w:pStyle w:val="Paragraphedeliste"/>
-              <w:numPr>
-                <w:ilvl w:val="0"/>
-                <w:numId w:val="2"/>
-              </w:numPr>
-            </w:pPr>
-            <w:r>
-              <w:t xml:space="preserve">Changement du modèle conceptuel </w:t>
-            </w:r>
-          </w:p>
-          <w:p>
-            <w:pPr>
-              <w:pStyle w:val="Paragraphedeliste"/>
-              <w:numPr>
-                <w:ilvl w:val="0"/>
-                <w:numId w:val="2"/>
-              </w:numPr>
-            </w:pPr>
-            <w:r>
-              <w:t>Commencement des formulaires des évaluations en html</w:t>
-            </w:r>
-            <w:r>
-              <w:t xml:space="preserve"> et du journal de bord des stagiaires</w:t>
+              <w:t>Création des formulaires d’entrevue et des projets de stages et changement du formulaire d’évaluation des coordonnateurs en html. Tous ces formulaires sont maintenant en double soient en lecture et en écriture.</w:t>
             </w:r>
           </w:p>
         </w:tc>
@@ -592,7 +600,7 @@
           </w:tcPr>
           <w:p>
             <w:r>
-              <w:t>29 JANVIER</w:t>
+              <w:t>1 FÉVRIER</w:t>
             </w:r>
           </w:p>
         </w:tc>
@@ -609,19 +617,42 @@
               </w:numPr>
             </w:pPr>
             <w:r>
-              <w:t>Lecture de la gestion des stages</w:t>
-            </w:r>
-          </w:p>
-          <w:p>
-            <w:pPr>
-              <w:pStyle w:val="Paragraphedeliste"/>
-              <w:numPr>
-                <w:ilvl w:val="0"/>
-                <w:numId w:val="2"/>
-              </w:numPr>
-            </w:pPr>
-            <w:r>
-              <w:t>Modification du modèle conceptuel</w:t>
+              <w:t xml:space="preserve">Discussion en équipe avec Patrick </w:t>
+            </w:r>
+            <w:proofErr w:type="spellStart"/>
+            <w:r>
+              <w:t>SingCaster</w:t>
+            </w:r>
+            <w:proofErr w:type="spellEnd"/>
+            <w:r>
+              <w:t xml:space="preserve"> du projet de stage en détail</w:t>
+            </w:r>
+          </w:p>
+          <w:p>
+            <w:pPr>
+              <w:pStyle w:val="Paragraphedeliste"/>
+              <w:numPr>
+                <w:ilvl w:val="0"/>
+                <w:numId w:val="2"/>
+              </w:numPr>
+            </w:pPr>
+            <w:r>
+              <w:t xml:space="preserve">Changement du modèle conceptuel </w:t>
+            </w:r>
+          </w:p>
+          <w:p>
+            <w:pPr>
+              <w:pStyle w:val="Paragraphedeliste"/>
+              <w:numPr>
+                <w:ilvl w:val="0"/>
+                <w:numId w:val="2"/>
+              </w:numPr>
+            </w:pPr>
+            <w:r>
+              <w:t>Commencement des formulaires des évaluations en html</w:t>
+            </w:r>
+            <w:r>
+              <w:t xml:space="preserve"> et du journal de bord des stagiaires</w:t>
             </w:r>
           </w:p>
         </w:tc>
@@ -638,6 +669,52 @@
           </w:tcPr>
           <w:p>
             <w:r>
+              <w:t>29 JANVIER</w:t>
+            </w:r>
+          </w:p>
+        </w:tc>
+        <w:tc>
+          <w:tcPr>
+            <w:tcW w:w="4763" w:type="dxa"/>
+          </w:tcPr>
+          <w:p>
+            <w:pPr>
+              <w:pStyle w:val="Paragraphedeliste"/>
+              <w:numPr>
+                <w:ilvl w:val="0"/>
+                <w:numId w:val="2"/>
+              </w:numPr>
+            </w:pPr>
+            <w:r>
+              <w:t>Lecture de la gestion des stages</w:t>
+            </w:r>
+          </w:p>
+          <w:p>
+            <w:pPr>
+              <w:pStyle w:val="Paragraphedeliste"/>
+              <w:numPr>
+                <w:ilvl w:val="0"/>
+                <w:numId w:val="2"/>
+              </w:numPr>
+            </w:pPr>
+            <w:r>
+              <w:t>Modification du modèle conceptuel</w:t>
+            </w:r>
+          </w:p>
+        </w:tc>
+      </w:tr>
+      <w:tr>
+        <w:trPr>
+          <w:trHeight w:val="322"/>
+          <w:jc w:val="center"/>
+        </w:trPr>
+        <w:tc>
+          <w:tcPr>
+            <w:tcW w:w="1345" w:type="dxa"/>
+            <w:vAlign w:val="center"/>
+          </w:tcPr>
+          <w:p>
+            <w:r>
               <w:t>27 JANVIER</w:t>
             </w:r>
           </w:p>
@@ -783,6 +860,7 @@
               </w:numPr>
             </w:pPr>
             <w:r>
+              <w:lastRenderedPageBreak/>
               <w:t>P</w:t>
             </w:r>
             <w:r>
@@ -813,6 +891,7 @@
               </w:tabs>
             </w:pPr>
             <w:r>
+              <w:lastRenderedPageBreak/>
               <w:t>25 JANVIER</w:t>
             </w:r>
           </w:p>
@@ -875,7 +954,7 @@
 </file>
 
 <file path=word/numbering.xml><?xml version="1.0" encoding="utf-8"?>
-<w:numbering xmlns:ve="http://schemas.openxmlformats.org/markup-compatibility/2006" xmlns:o="urn:schemas-microsoft-com:office:office" xmlns:r="http://schemas.openxmlformats.org/officeDocument/2006/relationships" xmlns:m="http://schemas.openxmlformats.org/officeDocument/2006/math" xmlns:v="urn:schemas-microsoft-com:vml" xmlns:wp="http://schemas.openxmlformats.org/drawingml/2006/wordprocessingDrawing" xmlns:w10="urn:schemas-microsoft-com:office:word" xmlns:w="http://schemas.openxmlformats.org/wordprocessingml/2006/main" xmlns:wne="http://schemas.microsoft.com/office/word/2006/wordml">
+<w:numbering xmlns:wpc="http://schemas.microsoft.com/office/word/2010/wordprocessingCanvas" xmlns:mc="http://schemas.openxmlformats.org/markup-compatibility/2006" xmlns:o="urn:schemas-microsoft-com:office:office" xmlns:r="http://schemas.openxmlformats.org/officeDocument/2006/relationships" xmlns:m="http://schemas.openxmlformats.org/officeDocument/2006/math" xmlns:v="urn:schemas-microsoft-com:vml" xmlns:wp14="http://schemas.microsoft.com/office/word/2010/wordprocessingDrawing" xmlns:wp="http://schemas.openxmlformats.org/drawingml/2006/wordprocessingDrawing" xmlns:w10="urn:schemas-microsoft-com:office:word" xmlns:w="http://schemas.openxmlformats.org/wordprocessingml/2006/main" xmlns:w14="http://schemas.microsoft.com/office/word/2010/wordml" xmlns:wpg="http://schemas.microsoft.com/office/word/2010/wordprocessingGroup" xmlns:wpi="http://schemas.microsoft.com/office/word/2010/wordprocessingInk" xmlns:wne="http://schemas.microsoft.com/office/word/2006/wordml" xmlns:wps="http://schemas.microsoft.com/office/word/2010/wordprocessingShape" mc:Ignorable="w14 wp14">
   <w:abstractNum w:abstractNumId="0">
     <w:nsid w:val="1D475DB3"/>
     <w:multiLevelType w:val="hybridMultilevel"/>
@@ -1112,7 +1191,7 @@
 </file>
 
 <file path=word/styles.xml><?xml version="1.0" encoding="utf-8"?>
-<w:styles xmlns:r="http://schemas.openxmlformats.org/officeDocument/2006/relationships" xmlns:w="http://schemas.openxmlformats.org/wordprocessingml/2006/main">
+<w:styles xmlns:mc="http://schemas.openxmlformats.org/markup-compatibility/2006" xmlns:r="http://schemas.openxmlformats.org/officeDocument/2006/relationships" xmlns:w="http://schemas.openxmlformats.org/wordprocessingml/2006/main" xmlns:w14="http://schemas.microsoft.com/office/word/2010/wordml" mc:Ignorable="w14">
   <w:docDefaults>
     <w:rPrDefault>
       <w:rPr>
@@ -1330,7 +1409,6 @@
     <w:uiPriority w:val="99"/>
     <w:semiHidden/>
     <w:unhideWhenUsed/>
-    <w:qFormat/>
     <w:tblPr>
       <w:tblInd w:w="0" w:type="dxa"/>
       <w:tblCellMar>
@@ -1356,7 +1434,6 @@
       <w:spacing w:after="0" w:line="240" w:lineRule="auto"/>
     </w:pPr>
     <w:tblPr>
-      <w:tblInd w:w="0" w:type="dxa"/>
       <w:tblBorders>
         <w:top w:val="single" w:sz="4" w:space="0" w:color="auto"/>
         <w:left w:val="single" w:sz="4" w:space="0" w:color="auto"/>
@@ -1365,12 +1442,6 @@
         <w:insideH w:val="single" w:sz="4" w:space="0" w:color="auto"/>
         <w:insideV w:val="single" w:sz="4" w:space="0" w:color="auto"/>
       </w:tblBorders>
-      <w:tblCellMar>
-        <w:top w:w="0" w:type="dxa"/>
-        <w:left w:w="108" w:type="dxa"/>
-        <w:bottom w:w="0" w:type="dxa"/>
-        <w:right w:w="108" w:type="dxa"/>
-      </w:tblCellMar>
     </w:tblPr>
   </w:style>
   <w:style w:type="character" w:customStyle="1" w:styleId="Titre2Car">
@@ -2004,7 +2075,7 @@
 </file>
 
 <file path=customXml/itemProps1.xml><?xml version="1.0" encoding="utf-8"?>
-<ds:datastoreItem xmlns:ds="http://schemas.openxmlformats.org/officeDocument/2006/customXml" ds:itemID="{151EDED5-6D20-4EF4-AA1F-83E89D87C41F}">
+<ds:datastoreItem xmlns:ds="http://schemas.openxmlformats.org/officeDocument/2006/customXml" ds:itemID="{B450B688-25B5-4481-94FE-85407D2CC2E9}">
   <ds:schemaRefs>
     <ds:schemaRef ds:uri="http://schemas.openxmlformats.org/officeDocument/2006/bibliography"/>
   </ds:schemaRefs>

</xml_diff>

<commit_message>
Ajout et modifications de vues dans le stagiaire
Ajout de la vue info, reviewSup et interview pour le stagiaire.
Modification de la vue log et pass pour ce dernier.
</commit_message>
<xml_diff>
--- a/log/Guillaume Payette-Brisson.docx
+++ b/log/Guillaume Payette-Brisson.docx
@@ -1,6 +1,6 @@
 
 <file path=word/document.xml><?xml version="1.0" encoding="utf-8"?>
-<w:document xmlns:wpc="http://schemas.microsoft.com/office/word/2010/wordprocessingCanvas" xmlns:mc="http://schemas.openxmlformats.org/markup-compatibility/2006" xmlns:o="urn:schemas-microsoft-com:office:office" xmlns:r="http://schemas.openxmlformats.org/officeDocument/2006/relationships" xmlns:m="http://schemas.openxmlformats.org/officeDocument/2006/math" xmlns:v="urn:schemas-microsoft-com:vml" xmlns:wp14="http://schemas.microsoft.com/office/word/2010/wordprocessingDrawing" xmlns:wp="http://schemas.openxmlformats.org/drawingml/2006/wordprocessingDrawing" xmlns:w10="urn:schemas-microsoft-com:office:word" xmlns:w="http://schemas.openxmlformats.org/wordprocessingml/2006/main" xmlns:w14="http://schemas.microsoft.com/office/word/2010/wordml" xmlns:wpg="http://schemas.microsoft.com/office/word/2010/wordprocessingGroup" xmlns:wpi="http://schemas.microsoft.com/office/word/2010/wordprocessingInk" xmlns:wne="http://schemas.microsoft.com/office/word/2006/wordml" xmlns:wps="http://schemas.microsoft.com/office/word/2010/wordprocessingShape" mc:Ignorable="w14 wp14">
+<w:document xmlns:ve="http://schemas.openxmlformats.org/markup-compatibility/2006" xmlns:o="urn:schemas-microsoft-com:office:office" xmlns:r="http://schemas.openxmlformats.org/officeDocument/2006/relationships" xmlns:m="http://schemas.openxmlformats.org/officeDocument/2006/math" xmlns:v="urn:schemas-microsoft-com:vml" xmlns:wp="http://schemas.openxmlformats.org/drawingml/2006/wordprocessingDrawing" xmlns:w10="urn:schemas-microsoft-com:office:word" xmlns:w="http://schemas.openxmlformats.org/wordprocessingml/2006/main" xmlns:wne="http://schemas.microsoft.com/office/word/2006/wordml">
   <w:body>
     <w:p>
       <w:pPr>
@@ -184,7 +184,7 @@
         <w:tblStyle w:val="Grilledutableau"/>
         <w:tblW w:w="0" w:type="auto"/>
         <w:jc w:val="center"/>
-        <w:tblLook w:val="04A0" w:firstRow="1" w:lastRow="0" w:firstColumn="1" w:lastColumn="0" w:noHBand="0" w:noVBand="1"/>
+        <w:tblLook w:val="04A0"/>
       </w:tblPr>
       <w:tblGrid>
         <w:gridCol w:w="1345"/>
@@ -202,7 +202,7 @@
           </w:tcPr>
           <w:p>
             <w:r>
-              <w:t>15 FÉVRIER</w:t>
+              <w:t>16 FÉVRIER</w:t>
             </w:r>
           </w:p>
         </w:tc>
@@ -219,47 +219,19 @@
               </w:numPr>
             </w:pPr>
             <w:r>
-              <w:t>Mise à jour du contrôleur Cie (changement des noms de fonctions reliées au model docs et les alertes)</w:t>
-            </w:r>
-          </w:p>
-          <w:p>
-            <w:pPr>
-              <w:pStyle w:val="Paragraphedeliste"/>
-              <w:numPr>
-                <w:ilvl w:val="0"/>
-                <w:numId w:val="2"/>
-              </w:numPr>
-            </w:pPr>
-            <w:r>
-              <w:t>Ajout de la vue Info de la compagnie</w:t>
-            </w:r>
-          </w:p>
-          <w:p>
-            <w:pPr>
-              <w:pStyle w:val="Paragraphedeliste"/>
-              <w:numPr>
-                <w:ilvl w:val="0"/>
-                <w:numId w:val="2"/>
-              </w:numPr>
-            </w:pPr>
-            <w:r>
-              <w:t>Modifications dans les vues de l’</w:t>
-            </w:r>
-            <w:proofErr w:type="spellStart"/>
-            <w:r>
-              <w:t>intern</w:t>
-            </w:r>
-            <w:proofErr w:type="spellEnd"/>
-            <w:r>
-              <w:t xml:space="preserve"> soient log, </w:t>
-            </w:r>
-            <w:proofErr w:type="spellStart"/>
-            <w:r>
-              <w:t>list</w:t>
-            </w:r>
-            <w:proofErr w:type="spellEnd"/>
-            <w:r>
-              <w:t xml:space="preserve"> et index</w:t>
+              <w:t>Correction de la vue log et pass du stagiaire</w:t>
+            </w:r>
+          </w:p>
+          <w:p>
+            <w:pPr>
+              <w:pStyle w:val="Paragraphedeliste"/>
+              <w:numPr>
+                <w:ilvl w:val="0"/>
+                <w:numId w:val="2"/>
+              </w:numPr>
+            </w:pPr>
+            <w:r>
+              <w:t>Ajout de la vue info, interview et reviewSup pour le stagiaire</w:t>
             </w:r>
           </w:p>
         </w:tc>
@@ -276,7 +248,7 @@
           </w:tcPr>
           <w:p>
             <w:r>
-              <w:t>12 FÉVRIER</w:t>
+              <w:t>15 FÉVRIER</w:t>
             </w:r>
           </w:p>
         </w:tc>
@@ -293,7 +265,31 @@
               </w:numPr>
             </w:pPr>
             <w:r>
-              <w:t>Mise à jour du contrôleur Cie surtout en ce qui concerne la méthode interview</w:t>
+              <w:t>Mise à jour du contrôleur Cie (changement des noms de fonctions reliées au model docs et les alertes)</w:t>
+            </w:r>
+          </w:p>
+          <w:p>
+            <w:pPr>
+              <w:pStyle w:val="Paragraphedeliste"/>
+              <w:numPr>
+                <w:ilvl w:val="0"/>
+                <w:numId w:val="2"/>
+              </w:numPr>
+            </w:pPr>
+            <w:r>
+              <w:t>Ajout de la vue Info de la compagnie</w:t>
+            </w:r>
+          </w:p>
+          <w:p>
+            <w:pPr>
+              <w:pStyle w:val="Paragraphedeliste"/>
+              <w:numPr>
+                <w:ilvl w:val="0"/>
+                <w:numId w:val="2"/>
+              </w:numPr>
+            </w:pPr>
+            <w:r>
+              <w:t>Modifications dans les vues de l’intern soient log, list et index</w:t>
             </w:r>
           </w:p>
         </w:tc>
@@ -310,7 +306,7 @@
           </w:tcPr>
           <w:p>
             <w:r>
-              <w:t>10 FÉVRIER</w:t>
+              <w:t>12 FÉVRIER</w:t>
             </w:r>
           </w:p>
         </w:tc>
@@ -327,46 +323,7 @@
               </w:numPr>
             </w:pPr>
             <w:r>
-              <w:t xml:space="preserve">Mise à jour du </w:t>
-            </w:r>
-            <w:proofErr w:type="spellStart"/>
-            <w:r>
-              <w:t>contrôlleur</w:t>
-            </w:r>
-            <w:proofErr w:type="spellEnd"/>
-            <w:r>
-              <w:t xml:space="preserve"> Cie</w:t>
-            </w:r>
-          </w:p>
-          <w:p>
-            <w:pPr>
-              <w:pStyle w:val="Paragraphedeliste"/>
-              <w:numPr>
-                <w:ilvl w:val="0"/>
-                <w:numId w:val="2"/>
-              </w:numPr>
-            </w:pPr>
-            <w:r>
-              <w:t>Mise à jour des fonction</w:t>
-            </w:r>
-            <w:r>
-              <w:t>s</w:t>
-            </w:r>
-            <w:r>
-              <w:t xml:space="preserve"> </w:t>
-            </w:r>
-            <w:proofErr w:type="spellStart"/>
-            <w:r>
-              <w:t>review</w:t>
-            </w:r>
-            <w:proofErr w:type="spellEnd"/>
-            <w:r>
-              <w:t xml:space="preserve"> e</w:t>
-            </w:r>
-            <w:bookmarkStart w:id="0" w:name="_GoBack"/>
-            <w:bookmarkEnd w:id="0"/>
-            <w:r>
-              <w:t>t info</w:t>
+              <w:t>Mise à jour du contrôleur Cie surtout en ce qui concerne la méthode interview</w:t>
             </w:r>
           </w:p>
         </w:tc>
@@ -383,7 +340,7 @@
           </w:tcPr>
           <w:p>
             <w:r>
-              <w:t>8 FÉVRIER</w:t>
+              <w:t>10 FÉVRIER</w:t>
             </w:r>
           </w:p>
         </w:tc>
@@ -400,110 +357,30 @@
               </w:numPr>
             </w:pPr>
             <w:r>
-              <w:t>Changement du modèle des projets</w:t>
-            </w:r>
-          </w:p>
-          <w:p>
-            <w:pPr>
-              <w:pStyle w:val="Paragraphedeliste"/>
-              <w:numPr>
-                <w:ilvl w:val="0"/>
-                <w:numId w:val="2"/>
-              </w:numPr>
-            </w:pPr>
-            <w:r>
-              <w:t>Ajout et suppressions de méthodes</w:t>
-            </w:r>
-          </w:p>
-          <w:p>
-            <w:pPr>
-              <w:pStyle w:val="Paragraphedeliste"/>
-              <w:numPr>
-                <w:ilvl w:val="0"/>
-                <w:numId w:val="2"/>
-              </w:numPr>
-            </w:pPr>
-            <w:r>
-              <w:t>Création d’objets projets dans les fonctions de projets</w:t>
-            </w:r>
-          </w:p>
-          <w:p>
-            <w:pPr>
-              <w:pStyle w:val="Paragraphedeliste"/>
-              <w:numPr>
-                <w:ilvl w:val="0"/>
-                <w:numId w:val="2"/>
-              </w:numPr>
-            </w:pPr>
-            <w:r>
-              <w:t xml:space="preserve">Modifications </w:t>
-            </w:r>
-            <w:r>
-              <w:t xml:space="preserve">dans le contrôleur Entreprise </w:t>
-            </w:r>
-            <w:proofErr w:type="spellStart"/>
-            <w:r>
-              <w:t>duent</w:t>
-            </w:r>
-            <w:proofErr w:type="spellEnd"/>
-            <w:r>
-              <w:t xml:space="preserve"> </w:t>
-            </w:r>
-            <w:r>
-              <w:t xml:space="preserve"> au changement dans le modèle </w:t>
-            </w:r>
-            <w:proofErr w:type="spellStart"/>
-            <w:r>
-              <w:t>project</w:t>
-            </w:r>
-            <w:proofErr w:type="spellEnd"/>
-          </w:p>
-          <w:p>
-            <w:pPr>
-              <w:pStyle w:val="Paragraphedeliste"/>
-              <w:numPr>
-                <w:ilvl w:val="0"/>
-                <w:numId w:val="2"/>
-              </w:numPr>
-            </w:pPr>
-            <w:r>
-              <w:t xml:space="preserve">Rajout des fonctions dans le contrôleur Entreprise selon les </w:t>
-            </w:r>
-            <w:proofErr w:type="spellStart"/>
-            <w:r>
-              <w:t>views</w:t>
-            </w:r>
-            <w:proofErr w:type="spellEnd"/>
-            <w:r>
-              <w:t xml:space="preserve"> Cie</w:t>
-            </w:r>
-          </w:p>
-          <w:p>
-            <w:pPr>
-              <w:pStyle w:val="Paragraphedeliste"/>
-              <w:numPr>
-                <w:ilvl w:val="0"/>
-                <w:numId w:val="2"/>
-              </w:numPr>
-            </w:pPr>
-            <w:r>
-              <w:t xml:space="preserve">-Ajout de fonction dans la le modèle </w:t>
-            </w:r>
-            <w:proofErr w:type="spellStart"/>
-            <w:r>
-              <w:t>Accounts</w:t>
-            </w:r>
-            <w:proofErr w:type="spellEnd"/>
-            <w:r>
-              <w:t xml:space="preserve"> (voir liste des </w:t>
-            </w:r>
-            <w:proofErr w:type="spellStart"/>
-            <w:r>
-              <w:t>users</w:t>
-            </w:r>
-            <w:proofErr w:type="spellEnd"/>
-            <w:r>
-              <w:t xml:space="preserve"> d’un rang)</w:t>
+              <w:t>Mise à jour du contrôlleur Cie</w:t>
+            </w:r>
+          </w:p>
+          <w:p>
+            <w:pPr>
+              <w:pStyle w:val="Paragraphedeliste"/>
+              <w:numPr>
+                <w:ilvl w:val="0"/>
+                <w:numId w:val="2"/>
+              </w:numPr>
+            </w:pPr>
+            <w:r>
+              <w:t>Mise à jour des fonction</w:t>
+            </w:r>
+            <w:r>
+              <w:t>s</w:t>
+            </w:r>
+            <w:r>
+              <w:t>review e</w:t>
+            </w:r>
+            <w:bookmarkStart w:id="0" w:name="_GoBack"/>
+            <w:bookmarkEnd w:id="0"/>
+            <w:r>
+              <w:t>t info</w:t>
             </w:r>
           </w:p>
         </w:tc>
@@ -520,7 +397,7 @@
           </w:tcPr>
           <w:p>
             <w:r>
-              <w:t>3 FÉVRIER</w:t>
+              <w:t>8 FÉVRIER</w:t>
             </w:r>
           </w:p>
         </w:tc>
@@ -537,19 +414,73 @@
               </w:numPr>
             </w:pPr>
             <w:r>
-              <w:t>Ajout des formulaires d’évaluations du superviseur en lecture et en écriture.</w:t>
-            </w:r>
-          </w:p>
-          <w:p>
-            <w:pPr>
-              <w:pStyle w:val="Paragraphedeliste"/>
-              <w:numPr>
-                <w:ilvl w:val="0"/>
-                <w:numId w:val="2"/>
-              </w:numPr>
-            </w:pPr>
-            <w:r>
-              <w:t>Ajout de tous les accents en html dans tous les formulaires.</w:t>
+              <w:t>Changement du modèle des projets</w:t>
+            </w:r>
+          </w:p>
+          <w:p>
+            <w:pPr>
+              <w:pStyle w:val="Paragraphedeliste"/>
+              <w:numPr>
+                <w:ilvl w:val="0"/>
+                <w:numId w:val="2"/>
+              </w:numPr>
+            </w:pPr>
+            <w:r>
+              <w:t>Ajout et suppressions de méthodes</w:t>
+            </w:r>
+          </w:p>
+          <w:p>
+            <w:pPr>
+              <w:pStyle w:val="Paragraphedeliste"/>
+              <w:numPr>
+                <w:ilvl w:val="0"/>
+                <w:numId w:val="2"/>
+              </w:numPr>
+            </w:pPr>
+            <w:r>
+              <w:t>Création d’objets projets dans les fonctions de projets</w:t>
+            </w:r>
+          </w:p>
+          <w:p>
+            <w:pPr>
+              <w:pStyle w:val="Paragraphedeliste"/>
+              <w:numPr>
+                <w:ilvl w:val="0"/>
+                <w:numId w:val="2"/>
+              </w:numPr>
+            </w:pPr>
+            <w:r>
+              <w:t xml:space="preserve">Modifications </w:t>
+            </w:r>
+            <w:r>
+              <w:t>dans le contrôleur Entreprise duent</w:t>
+            </w:r>
+            <w:r>
+              <w:t xml:space="preserve"> au changement dans le modèle project</w:t>
+            </w:r>
+          </w:p>
+          <w:p>
+            <w:pPr>
+              <w:pStyle w:val="Paragraphedeliste"/>
+              <w:numPr>
+                <w:ilvl w:val="0"/>
+                <w:numId w:val="2"/>
+              </w:numPr>
+            </w:pPr>
+            <w:r>
+              <w:t>Rajout des fonctions dans le contrôleur Entreprise selon les views Cie</w:t>
+            </w:r>
+          </w:p>
+          <w:p>
+            <w:pPr>
+              <w:pStyle w:val="Paragraphedeliste"/>
+              <w:numPr>
+                <w:ilvl w:val="0"/>
+                <w:numId w:val="2"/>
+              </w:numPr>
+            </w:pPr>
+            <w:r>
+              <w:t>-Ajout de fonction dans la le modèle Accounts (voir liste des users d’un rang)</w:t>
             </w:r>
           </w:p>
         </w:tc>
@@ -566,7 +497,7 @@
           </w:tcPr>
           <w:p>
             <w:r>
-              <w:t>2 FÉVRIER</w:t>
+              <w:t>3 FÉVRIER</w:t>
             </w:r>
           </w:p>
         </w:tc>
@@ -583,7 +514,19 @@
               </w:numPr>
             </w:pPr>
             <w:r>
-              <w:t>Création des formulaires d’entrevue et des projets de stages et changement du formulaire d’évaluation des coordonnateurs en html. Tous ces formulaires sont maintenant en double soient en lecture et en écriture.</w:t>
+              <w:t>Ajout des formulaires d’évaluations du superviseur en lecture et en écriture.</w:t>
+            </w:r>
+          </w:p>
+          <w:p>
+            <w:pPr>
+              <w:pStyle w:val="Paragraphedeliste"/>
+              <w:numPr>
+                <w:ilvl w:val="0"/>
+                <w:numId w:val="2"/>
+              </w:numPr>
+            </w:pPr>
+            <w:r>
+              <w:t>Ajout de tous les accents en html dans tous les formulaires.</w:t>
             </w:r>
           </w:p>
         </w:tc>
@@ -600,7 +543,7 @@
           </w:tcPr>
           <w:p>
             <w:r>
-              <w:t>1 FÉVRIER</w:t>
+              <w:t>2 FÉVRIER</w:t>
             </w:r>
           </w:p>
         </w:tc>
@@ -617,42 +560,7 @@
               </w:numPr>
             </w:pPr>
             <w:r>
-              <w:t xml:space="preserve">Discussion en équipe avec Patrick </w:t>
-            </w:r>
-            <w:proofErr w:type="spellStart"/>
-            <w:r>
-              <w:t>SingCaster</w:t>
-            </w:r>
-            <w:proofErr w:type="spellEnd"/>
-            <w:r>
-              <w:t xml:space="preserve"> du projet de stage en détail</w:t>
-            </w:r>
-          </w:p>
-          <w:p>
-            <w:pPr>
-              <w:pStyle w:val="Paragraphedeliste"/>
-              <w:numPr>
-                <w:ilvl w:val="0"/>
-                <w:numId w:val="2"/>
-              </w:numPr>
-            </w:pPr>
-            <w:r>
-              <w:t xml:space="preserve">Changement du modèle conceptuel </w:t>
-            </w:r>
-          </w:p>
-          <w:p>
-            <w:pPr>
-              <w:pStyle w:val="Paragraphedeliste"/>
-              <w:numPr>
-                <w:ilvl w:val="0"/>
-                <w:numId w:val="2"/>
-              </w:numPr>
-            </w:pPr>
-            <w:r>
-              <w:t>Commencement des formulaires des évaluations en html</w:t>
-            </w:r>
-            <w:r>
-              <w:t xml:space="preserve"> et du journal de bord des stagiaires</w:t>
+              <w:t>Création des formulaires d’entrevue et des projets de stages et changement du formulaire d’évaluation des coordonnateurs en html. Tous ces formulaires sont maintenant en double soient en lecture et en écriture.</w:t>
             </w:r>
           </w:p>
         </w:tc>
@@ -669,7 +577,7 @@
           </w:tcPr>
           <w:p>
             <w:r>
-              <w:t>29 JANVIER</w:t>
+              <w:t>1 FÉVRIER</w:t>
             </w:r>
           </w:p>
         </w:tc>
@@ -686,19 +594,34 @@
               </w:numPr>
             </w:pPr>
             <w:r>
-              <w:t>Lecture de la gestion des stages</w:t>
-            </w:r>
-          </w:p>
-          <w:p>
-            <w:pPr>
-              <w:pStyle w:val="Paragraphedeliste"/>
-              <w:numPr>
-                <w:ilvl w:val="0"/>
-                <w:numId w:val="2"/>
-              </w:numPr>
-            </w:pPr>
-            <w:r>
-              <w:t>Modification du modèle conceptuel</w:t>
+              <w:t>Discussion en équipe avec Patrick SingCaster du projet de stage en détail</w:t>
+            </w:r>
+          </w:p>
+          <w:p>
+            <w:pPr>
+              <w:pStyle w:val="Paragraphedeliste"/>
+              <w:numPr>
+                <w:ilvl w:val="0"/>
+                <w:numId w:val="2"/>
+              </w:numPr>
+            </w:pPr>
+            <w:r>
+              <w:t xml:space="preserve">Changement du modèle conceptuel </w:t>
+            </w:r>
+          </w:p>
+          <w:p>
+            <w:pPr>
+              <w:pStyle w:val="Paragraphedeliste"/>
+              <w:numPr>
+                <w:ilvl w:val="0"/>
+                <w:numId w:val="2"/>
+              </w:numPr>
+            </w:pPr>
+            <w:r>
+              <w:t>Commencement des formulaires des évaluations en html</w:t>
+            </w:r>
+            <w:r>
+              <w:t xml:space="preserve"> et du journal de bord des stagiaires</w:t>
             </w:r>
           </w:p>
         </w:tc>
@@ -715,6 +638,52 @@
           </w:tcPr>
           <w:p>
             <w:r>
+              <w:t>29 JANVIER</w:t>
+            </w:r>
+          </w:p>
+        </w:tc>
+        <w:tc>
+          <w:tcPr>
+            <w:tcW w:w="4763" w:type="dxa"/>
+          </w:tcPr>
+          <w:p>
+            <w:pPr>
+              <w:pStyle w:val="Paragraphedeliste"/>
+              <w:numPr>
+                <w:ilvl w:val="0"/>
+                <w:numId w:val="2"/>
+              </w:numPr>
+            </w:pPr>
+            <w:r>
+              <w:t>Lecture de la gestion des stages</w:t>
+            </w:r>
+          </w:p>
+          <w:p>
+            <w:pPr>
+              <w:pStyle w:val="Paragraphedeliste"/>
+              <w:numPr>
+                <w:ilvl w:val="0"/>
+                <w:numId w:val="2"/>
+              </w:numPr>
+            </w:pPr>
+            <w:r>
+              <w:t>Modification du modèle conceptuel</w:t>
+            </w:r>
+          </w:p>
+        </w:tc>
+      </w:tr>
+      <w:tr>
+        <w:trPr>
+          <w:trHeight w:val="322"/>
+          <w:jc w:val="center"/>
+        </w:trPr>
+        <w:tc>
+          <w:tcPr>
+            <w:tcW w:w="1345" w:type="dxa"/>
+            <w:vAlign w:val="center"/>
+          </w:tcPr>
+          <w:p>
+            <w:r>
               <w:t>27 JANVIER</w:t>
             </w:r>
           </w:p>
@@ -780,6 +749,7 @@
               </w:numPr>
             </w:pPr>
             <w:r>
+              <w:lastRenderedPageBreak/>
               <w:t xml:space="preserve">Connexion </w:t>
             </w:r>
             <w:r>
@@ -810,13 +780,8 @@
               </w:numPr>
             </w:pPr>
             <w:r>
-              <w:t xml:space="preserve">Setup du </w:t>
-            </w:r>
-            <w:proofErr w:type="spellStart"/>
-            <w:r>
-              <w:t>GitHub</w:t>
-            </w:r>
-            <w:proofErr w:type="spellEnd"/>
+              <w:t>Setup du GitHub</w:t>
+            </w:r>
           </w:p>
         </w:tc>
       </w:tr>
@@ -831,6 +796,7 @@
           </w:tcPr>
           <w:p>
             <w:r>
+              <w:lastRenderedPageBreak/>
               <w:t>26 JANVIER</w:t>
             </w:r>
           </w:p>
@@ -860,7 +826,6 @@
               </w:numPr>
             </w:pPr>
             <w:r>
-              <w:lastRenderedPageBreak/>
               <w:t>P</w:t>
             </w:r>
             <w:r>
@@ -891,7 +856,6 @@
               </w:tabs>
             </w:pPr>
             <w:r>
-              <w:lastRenderedPageBreak/>
               <w:t>25 JANVIER</w:t>
             </w:r>
           </w:p>
@@ -954,7 +918,7 @@
 </file>
 
 <file path=word/numbering.xml><?xml version="1.0" encoding="utf-8"?>
-<w:numbering xmlns:wpc="http://schemas.microsoft.com/office/word/2010/wordprocessingCanvas" xmlns:mc="http://schemas.openxmlformats.org/markup-compatibility/2006" xmlns:o="urn:schemas-microsoft-com:office:office" xmlns:r="http://schemas.openxmlformats.org/officeDocument/2006/relationships" xmlns:m="http://schemas.openxmlformats.org/officeDocument/2006/math" xmlns:v="urn:schemas-microsoft-com:vml" xmlns:wp14="http://schemas.microsoft.com/office/word/2010/wordprocessingDrawing" xmlns:wp="http://schemas.openxmlformats.org/drawingml/2006/wordprocessingDrawing" xmlns:w10="urn:schemas-microsoft-com:office:word" xmlns:w="http://schemas.openxmlformats.org/wordprocessingml/2006/main" xmlns:w14="http://schemas.microsoft.com/office/word/2010/wordml" xmlns:wpg="http://schemas.microsoft.com/office/word/2010/wordprocessingGroup" xmlns:wpi="http://schemas.microsoft.com/office/word/2010/wordprocessingInk" xmlns:wne="http://schemas.microsoft.com/office/word/2006/wordml" xmlns:wps="http://schemas.microsoft.com/office/word/2010/wordprocessingShape" mc:Ignorable="w14 wp14">
+<w:numbering xmlns:ve="http://schemas.openxmlformats.org/markup-compatibility/2006" xmlns:o="urn:schemas-microsoft-com:office:office" xmlns:r="http://schemas.openxmlformats.org/officeDocument/2006/relationships" xmlns:m="http://schemas.openxmlformats.org/officeDocument/2006/math" xmlns:v="urn:schemas-microsoft-com:vml" xmlns:wp="http://schemas.openxmlformats.org/drawingml/2006/wordprocessingDrawing" xmlns:w10="urn:schemas-microsoft-com:office:word" xmlns:w="http://schemas.openxmlformats.org/wordprocessingml/2006/main" xmlns:wne="http://schemas.microsoft.com/office/word/2006/wordml">
   <w:abstractNum w:abstractNumId="0">
     <w:nsid w:val="1D475DB3"/>
     <w:multiLevelType w:val="hybridMultilevel"/>
@@ -1191,7 +1155,7 @@
 </file>
 
 <file path=word/styles.xml><?xml version="1.0" encoding="utf-8"?>
-<w:styles xmlns:mc="http://schemas.openxmlformats.org/markup-compatibility/2006" xmlns:r="http://schemas.openxmlformats.org/officeDocument/2006/relationships" xmlns:w="http://schemas.openxmlformats.org/wordprocessingml/2006/main" xmlns:w14="http://schemas.microsoft.com/office/word/2010/wordml" mc:Ignorable="w14">
+<w:styles xmlns:r="http://schemas.openxmlformats.org/officeDocument/2006/relationships" xmlns:w="http://schemas.openxmlformats.org/wordprocessingml/2006/main">
   <w:docDefaults>
     <w:rPrDefault>
       <w:rPr>
@@ -1409,6 +1373,7 @@
     <w:uiPriority w:val="99"/>
     <w:semiHidden/>
     <w:unhideWhenUsed/>
+    <w:qFormat/>
     <w:tblPr>
       <w:tblInd w:w="0" w:type="dxa"/>
       <w:tblCellMar>
@@ -1434,6 +1399,7 @@
       <w:spacing w:after="0" w:line="240" w:lineRule="auto"/>
     </w:pPr>
     <w:tblPr>
+      <w:tblInd w:w="0" w:type="dxa"/>
       <w:tblBorders>
         <w:top w:val="single" w:sz="4" w:space="0" w:color="auto"/>
         <w:left w:val="single" w:sz="4" w:space="0" w:color="auto"/>
@@ -1442,6 +1408,12 @@
         <w:insideH w:val="single" w:sz="4" w:space="0" w:color="auto"/>
         <w:insideV w:val="single" w:sz="4" w:space="0" w:color="auto"/>
       </w:tblBorders>
+      <w:tblCellMar>
+        <w:top w:w="0" w:type="dxa"/>
+        <w:left w:w="108" w:type="dxa"/>
+        <w:bottom w:w="0" w:type="dxa"/>
+        <w:right w:w="108" w:type="dxa"/>
+      </w:tblCellMar>
     </w:tblPr>
   </w:style>
   <w:style w:type="character" w:customStyle="1" w:styleId="Titre2Car">

</xml_diff>

<commit_message>
Ajout de vues pour le stagiaire
Ajout vue menu et reviewAdv du stagiaire
</commit_message>
<xml_diff>
--- a/log/Guillaume Payette-Brisson.docx
+++ b/log/Guillaume Payette-Brisson.docx
@@ -1,6 +1,6 @@
 
 <file path=word/document.xml><?xml version="1.0" encoding="utf-8"?>
-<w:document xmlns:ve="http://schemas.openxmlformats.org/markup-compatibility/2006" xmlns:o="urn:schemas-microsoft-com:office:office" xmlns:r="http://schemas.openxmlformats.org/officeDocument/2006/relationships" xmlns:m="http://schemas.openxmlformats.org/officeDocument/2006/math" xmlns:v="urn:schemas-microsoft-com:vml" xmlns:wp="http://schemas.openxmlformats.org/drawingml/2006/wordprocessingDrawing" xmlns:w10="urn:schemas-microsoft-com:office:word" xmlns:w="http://schemas.openxmlformats.org/wordprocessingml/2006/main" xmlns:wne="http://schemas.microsoft.com/office/word/2006/wordml">
+<w:document xmlns:wpc="http://schemas.microsoft.com/office/word/2010/wordprocessingCanvas" xmlns:mc="http://schemas.openxmlformats.org/markup-compatibility/2006" xmlns:o="urn:schemas-microsoft-com:office:office" xmlns:r="http://schemas.openxmlformats.org/officeDocument/2006/relationships" xmlns:m="http://schemas.openxmlformats.org/officeDocument/2006/math" xmlns:v="urn:schemas-microsoft-com:vml" xmlns:wp14="http://schemas.microsoft.com/office/word/2010/wordprocessingDrawing" xmlns:wp="http://schemas.openxmlformats.org/drawingml/2006/wordprocessingDrawing" xmlns:w10="urn:schemas-microsoft-com:office:word" xmlns:w="http://schemas.openxmlformats.org/wordprocessingml/2006/main" xmlns:w14="http://schemas.microsoft.com/office/word/2010/wordml" xmlns:wpg="http://schemas.microsoft.com/office/word/2010/wordprocessingGroup" xmlns:wpi="http://schemas.microsoft.com/office/word/2010/wordprocessingInk" xmlns:wne="http://schemas.microsoft.com/office/word/2006/wordml" xmlns:wps="http://schemas.microsoft.com/office/word/2010/wordprocessingShape" mc:Ignorable="w14 wp14">
   <w:body>
     <w:p>
       <w:pPr>
@@ -184,7 +184,7 @@
         <w:tblStyle w:val="Grilledutableau"/>
         <w:tblW w:w="0" w:type="auto"/>
         <w:jc w:val="center"/>
-        <w:tblLook w:val="04A0"/>
+        <w:tblLook w:val="04A0" w:firstRow="1" w:lastRow="0" w:firstColumn="1" w:lastColumn="0" w:noHBand="0" w:noVBand="1"/>
       </w:tblPr>
       <w:tblGrid>
         <w:gridCol w:w="1345"/>
@@ -202,7 +202,7 @@
           </w:tcPr>
           <w:p>
             <w:r>
-              <w:t>16 FÉVRIER</w:t>
+              <w:t>17 FÉVRIER</w:t>
             </w:r>
           </w:p>
         </w:tc>
@@ -219,19 +219,27 @@
               </w:numPr>
             </w:pPr>
             <w:r>
-              <w:t>Correction de la vue log et pass du stagiaire</w:t>
-            </w:r>
-          </w:p>
-          <w:p>
-            <w:pPr>
-              <w:pStyle w:val="Paragraphedeliste"/>
-              <w:numPr>
-                <w:ilvl w:val="0"/>
-                <w:numId w:val="2"/>
-              </w:numPr>
-            </w:pPr>
-            <w:r>
-              <w:t>Ajout de la vue info, interview et reviewSup pour le stagiaire</w:t>
+              <w:t xml:space="preserve">Ajout </w:t>
+            </w:r>
+            <w:r>
+              <w:t xml:space="preserve">des </w:t>
+            </w:r>
+            <w:r>
+              <w:t>vue</w:t>
+            </w:r>
+            <w:r>
+              <w:t>s</w:t>
+            </w:r>
+            <w:r>
+              <w:t xml:space="preserve"> reviewAdv du stagiaire</w:t>
+            </w:r>
+            <w:r>
+              <w:t xml:space="preserve"> et aussi de la vue menu de ce dernier</w:t>
+            </w:r>
+            <w:bookmarkStart w:id="0" w:name="_GoBack"/>
+            <w:bookmarkEnd w:id="0"/>
+            <w:r>
+              <w:t>.</w:t>
             </w:r>
           </w:p>
         </w:tc>
@@ -248,7 +256,7 @@
           </w:tcPr>
           <w:p>
             <w:r>
-              <w:t>15 FÉVRIER</w:t>
+              <w:t>16 FÉVRIER</w:t>
             </w:r>
           </w:p>
         </w:tc>
@@ -265,31 +273,19 @@
               </w:numPr>
             </w:pPr>
             <w:r>
-              <w:t>Mise à jour du contrôleur Cie (changement des noms de fonctions reliées au model docs et les alertes)</w:t>
-            </w:r>
-          </w:p>
-          <w:p>
-            <w:pPr>
-              <w:pStyle w:val="Paragraphedeliste"/>
-              <w:numPr>
-                <w:ilvl w:val="0"/>
-                <w:numId w:val="2"/>
-              </w:numPr>
-            </w:pPr>
-            <w:r>
-              <w:t>Ajout de la vue Info de la compagnie</w:t>
-            </w:r>
-          </w:p>
-          <w:p>
-            <w:pPr>
-              <w:pStyle w:val="Paragraphedeliste"/>
-              <w:numPr>
-                <w:ilvl w:val="0"/>
-                <w:numId w:val="2"/>
-              </w:numPr>
-            </w:pPr>
-            <w:r>
-              <w:t>Modifications dans les vues de l’intern soient log, list et index</w:t>
+              <w:t>Correction de la vue log et pass du stagiaire</w:t>
+            </w:r>
+          </w:p>
+          <w:p>
+            <w:pPr>
+              <w:pStyle w:val="Paragraphedeliste"/>
+              <w:numPr>
+                <w:ilvl w:val="0"/>
+                <w:numId w:val="2"/>
+              </w:numPr>
+            </w:pPr>
+            <w:r>
+              <w:t>Ajout de la vue info, interview et reviewSup pour le stagiaire</w:t>
             </w:r>
           </w:p>
         </w:tc>
@@ -306,7 +302,7 @@
           </w:tcPr>
           <w:p>
             <w:r>
-              <w:t>12 FÉVRIER</w:t>
+              <w:t>15 FÉVRIER</w:t>
             </w:r>
           </w:p>
         </w:tc>
@@ -323,7 +319,31 @@
               </w:numPr>
             </w:pPr>
             <w:r>
-              <w:t>Mise à jour du contrôleur Cie surtout en ce qui concerne la méthode interview</w:t>
+              <w:t>Mise à jour du contrôleur Cie (changement des noms de fonctions reliées au model docs et les alertes)</w:t>
+            </w:r>
+          </w:p>
+          <w:p>
+            <w:pPr>
+              <w:pStyle w:val="Paragraphedeliste"/>
+              <w:numPr>
+                <w:ilvl w:val="0"/>
+                <w:numId w:val="2"/>
+              </w:numPr>
+            </w:pPr>
+            <w:r>
+              <w:t>Ajout de la vue Info de la compagnie</w:t>
+            </w:r>
+          </w:p>
+          <w:p>
+            <w:pPr>
+              <w:pStyle w:val="Paragraphedeliste"/>
+              <w:numPr>
+                <w:ilvl w:val="0"/>
+                <w:numId w:val="2"/>
+              </w:numPr>
+            </w:pPr>
+            <w:r>
+              <w:t>Modifications dans les vues de l’intern soient log, list et index</w:t>
             </w:r>
           </w:p>
         </w:tc>
@@ -340,7 +360,7 @@
           </w:tcPr>
           <w:p>
             <w:r>
-              <w:t>10 FÉVRIER</w:t>
+              <w:t>12 FÉVRIER</w:t>
             </w:r>
           </w:p>
         </w:tc>
@@ -357,30 +377,7 @@
               </w:numPr>
             </w:pPr>
             <w:r>
-              <w:t>Mise à jour du contrôlleur Cie</w:t>
-            </w:r>
-          </w:p>
-          <w:p>
-            <w:pPr>
-              <w:pStyle w:val="Paragraphedeliste"/>
-              <w:numPr>
-                <w:ilvl w:val="0"/>
-                <w:numId w:val="2"/>
-              </w:numPr>
-            </w:pPr>
-            <w:r>
-              <w:t>Mise à jour des fonction</w:t>
-            </w:r>
-            <w:r>
-              <w:t>s</w:t>
-            </w:r>
-            <w:r>
-              <w:t>review e</w:t>
-            </w:r>
-            <w:bookmarkStart w:id="0" w:name="_GoBack"/>
-            <w:bookmarkEnd w:id="0"/>
-            <w:r>
-              <w:t>t info</w:t>
+              <w:t>Mise à jour du contrôleur Cie surtout en ce qui concerne la méthode interview</w:t>
             </w:r>
           </w:p>
         </w:tc>
@@ -397,7 +394,7 @@
           </w:tcPr>
           <w:p>
             <w:r>
-              <w:t>8 FÉVRIER</w:t>
+              <w:t>10 FÉVRIER</w:t>
             </w:r>
           </w:p>
         </w:tc>
@@ -414,73 +411,25 @@
               </w:numPr>
             </w:pPr>
             <w:r>
-              <w:t>Changement du modèle des projets</w:t>
-            </w:r>
-          </w:p>
-          <w:p>
-            <w:pPr>
-              <w:pStyle w:val="Paragraphedeliste"/>
-              <w:numPr>
-                <w:ilvl w:val="0"/>
-                <w:numId w:val="2"/>
-              </w:numPr>
-            </w:pPr>
-            <w:r>
-              <w:t>Ajout et suppressions de méthodes</w:t>
-            </w:r>
-          </w:p>
-          <w:p>
-            <w:pPr>
-              <w:pStyle w:val="Paragraphedeliste"/>
-              <w:numPr>
-                <w:ilvl w:val="0"/>
-                <w:numId w:val="2"/>
-              </w:numPr>
-            </w:pPr>
-            <w:r>
-              <w:t>Création d’objets projets dans les fonctions de projets</w:t>
-            </w:r>
-          </w:p>
-          <w:p>
-            <w:pPr>
-              <w:pStyle w:val="Paragraphedeliste"/>
-              <w:numPr>
-                <w:ilvl w:val="0"/>
-                <w:numId w:val="2"/>
-              </w:numPr>
-            </w:pPr>
-            <w:r>
-              <w:t xml:space="preserve">Modifications </w:t>
-            </w:r>
-            <w:r>
-              <w:t>dans le contrôleur Entreprise duent</w:t>
-            </w:r>
-            <w:r>
-              <w:t xml:space="preserve"> au changement dans le modèle project</w:t>
-            </w:r>
-          </w:p>
-          <w:p>
-            <w:pPr>
-              <w:pStyle w:val="Paragraphedeliste"/>
-              <w:numPr>
-                <w:ilvl w:val="0"/>
-                <w:numId w:val="2"/>
-              </w:numPr>
-            </w:pPr>
-            <w:r>
-              <w:t>Rajout des fonctions dans le contrôleur Entreprise selon les views Cie</w:t>
-            </w:r>
-          </w:p>
-          <w:p>
-            <w:pPr>
-              <w:pStyle w:val="Paragraphedeliste"/>
-              <w:numPr>
-                <w:ilvl w:val="0"/>
-                <w:numId w:val="2"/>
-              </w:numPr>
-            </w:pPr>
-            <w:r>
-              <w:t>-Ajout de fonction dans la le modèle Accounts (voir liste des users d’un rang)</w:t>
+              <w:t>Mise à jour du contrôlleur Cie</w:t>
+            </w:r>
+          </w:p>
+          <w:p>
+            <w:pPr>
+              <w:pStyle w:val="Paragraphedeliste"/>
+              <w:numPr>
+                <w:ilvl w:val="0"/>
+                <w:numId w:val="2"/>
+              </w:numPr>
+            </w:pPr>
+            <w:r>
+              <w:t>Mise à jour des fonction</w:t>
+            </w:r>
+            <w:r>
+              <w:t>s</w:t>
+            </w:r>
+            <w:r>
+              <w:t>review et info</w:t>
             </w:r>
           </w:p>
         </w:tc>
@@ -497,7 +446,7 @@
           </w:tcPr>
           <w:p>
             <w:r>
-              <w:t>3 FÉVRIER</w:t>
+              <w:t>8 FÉVRIER</w:t>
             </w:r>
           </w:p>
         </w:tc>
@@ -514,19 +463,73 @@
               </w:numPr>
             </w:pPr>
             <w:r>
-              <w:t>Ajout des formulaires d’évaluations du superviseur en lecture et en écriture.</w:t>
-            </w:r>
-          </w:p>
-          <w:p>
-            <w:pPr>
-              <w:pStyle w:val="Paragraphedeliste"/>
-              <w:numPr>
-                <w:ilvl w:val="0"/>
-                <w:numId w:val="2"/>
-              </w:numPr>
-            </w:pPr>
-            <w:r>
-              <w:t>Ajout de tous les accents en html dans tous les formulaires.</w:t>
+              <w:t>Changement du modèle des projets</w:t>
+            </w:r>
+          </w:p>
+          <w:p>
+            <w:pPr>
+              <w:pStyle w:val="Paragraphedeliste"/>
+              <w:numPr>
+                <w:ilvl w:val="0"/>
+                <w:numId w:val="2"/>
+              </w:numPr>
+            </w:pPr>
+            <w:r>
+              <w:t>Ajout et suppressions de méthodes</w:t>
+            </w:r>
+          </w:p>
+          <w:p>
+            <w:pPr>
+              <w:pStyle w:val="Paragraphedeliste"/>
+              <w:numPr>
+                <w:ilvl w:val="0"/>
+                <w:numId w:val="2"/>
+              </w:numPr>
+            </w:pPr>
+            <w:r>
+              <w:t>Création d’objets projets dans les fonctions de projets</w:t>
+            </w:r>
+          </w:p>
+          <w:p>
+            <w:pPr>
+              <w:pStyle w:val="Paragraphedeliste"/>
+              <w:numPr>
+                <w:ilvl w:val="0"/>
+                <w:numId w:val="2"/>
+              </w:numPr>
+            </w:pPr>
+            <w:r>
+              <w:t xml:space="preserve">Modifications </w:t>
+            </w:r>
+            <w:r>
+              <w:t>dans le contrôleur Entreprise duent</w:t>
+            </w:r>
+            <w:r>
+              <w:t xml:space="preserve"> au changement dans le modèle project</w:t>
+            </w:r>
+          </w:p>
+          <w:p>
+            <w:pPr>
+              <w:pStyle w:val="Paragraphedeliste"/>
+              <w:numPr>
+                <w:ilvl w:val="0"/>
+                <w:numId w:val="2"/>
+              </w:numPr>
+            </w:pPr>
+            <w:r>
+              <w:t>Rajout des fonctions dans le contrôleur Entreprise selon les views Cie</w:t>
+            </w:r>
+          </w:p>
+          <w:p>
+            <w:pPr>
+              <w:pStyle w:val="Paragraphedeliste"/>
+              <w:numPr>
+                <w:ilvl w:val="0"/>
+                <w:numId w:val="2"/>
+              </w:numPr>
+            </w:pPr>
+            <w:r>
+              <w:t>-Ajout de fonction dans la le modèle Accounts (voir liste des users d’un rang)</w:t>
             </w:r>
           </w:p>
         </w:tc>
@@ -543,7 +546,7 @@
           </w:tcPr>
           <w:p>
             <w:r>
-              <w:t>2 FÉVRIER</w:t>
+              <w:t>3 FÉVRIER</w:t>
             </w:r>
           </w:p>
         </w:tc>
@@ -560,7 +563,19 @@
               </w:numPr>
             </w:pPr>
             <w:r>
-              <w:t>Création des formulaires d’entrevue et des projets de stages et changement du formulaire d’évaluation des coordonnateurs en html. Tous ces formulaires sont maintenant en double soient en lecture et en écriture.</w:t>
+              <w:t>Ajout des formulaires d’évaluations du superviseur en lecture et en écriture.</w:t>
+            </w:r>
+          </w:p>
+          <w:p>
+            <w:pPr>
+              <w:pStyle w:val="Paragraphedeliste"/>
+              <w:numPr>
+                <w:ilvl w:val="0"/>
+                <w:numId w:val="2"/>
+              </w:numPr>
+            </w:pPr>
+            <w:r>
+              <w:t>Ajout de tous les accents en html dans tous les formulaires.</w:t>
             </w:r>
           </w:p>
         </w:tc>
@@ -577,7 +592,7 @@
           </w:tcPr>
           <w:p>
             <w:r>
-              <w:t>1 FÉVRIER</w:t>
+              <w:t>2 FÉVRIER</w:t>
             </w:r>
           </w:p>
         </w:tc>
@@ -594,34 +609,7 @@
               </w:numPr>
             </w:pPr>
             <w:r>
-              <w:t>Discussion en équipe avec Patrick SingCaster du projet de stage en détail</w:t>
-            </w:r>
-          </w:p>
-          <w:p>
-            <w:pPr>
-              <w:pStyle w:val="Paragraphedeliste"/>
-              <w:numPr>
-                <w:ilvl w:val="0"/>
-                <w:numId w:val="2"/>
-              </w:numPr>
-            </w:pPr>
-            <w:r>
-              <w:t xml:space="preserve">Changement du modèle conceptuel </w:t>
-            </w:r>
-          </w:p>
-          <w:p>
-            <w:pPr>
-              <w:pStyle w:val="Paragraphedeliste"/>
-              <w:numPr>
-                <w:ilvl w:val="0"/>
-                <w:numId w:val="2"/>
-              </w:numPr>
-            </w:pPr>
-            <w:r>
-              <w:t>Commencement des formulaires des évaluations en html</w:t>
-            </w:r>
-            <w:r>
-              <w:t xml:space="preserve"> et du journal de bord des stagiaires</w:t>
+              <w:t>Création des formulaires d’entrevue et des projets de stages et changement du formulaire d’évaluation des coordonnateurs en html. Tous ces formulaires sont maintenant en double soient en lecture et en écriture.</w:t>
             </w:r>
           </w:p>
         </w:tc>
@@ -638,7 +626,7 @@
           </w:tcPr>
           <w:p>
             <w:r>
-              <w:t>29 JANVIER</w:t>
+              <w:t>1 FÉVRIER</w:t>
             </w:r>
           </w:p>
         </w:tc>
@@ -655,19 +643,34 @@
               </w:numPr>
             </w:pPr>
             <w:r>
-              <w:t>Lecture de la gestion des stages</w:t>
-            </w:r>
-          </w:p>
-          <w:p>
-            <w:pPr>
-              <w:pStyle w:val="Paragraphedeliste"/>
-              <w:numPr>
-                <w:ilvl w:val="0"/>
-                <w:numId w:val="2"/>
-              </w:numPr>
-            </w:pPr>
-            <w:r>
-              <w:t>Modification du modèle conceptuel</w:t>
+              <w:t>Discussion en équipe avec Patrick SingCaster du projet de stage en détail</w:t>
+            </w:r>
+          </w:p>
+          <w:p>
+            <w:pPr>
+              <w:pStyle w:val="Paragraphedeliste"/>
+              <w:numPr>
+                <w:ilvl w:val="0"/>
+                <w:numId w:val="2"/>
+              </w:numPr>
+            </w:pPr>
+            <w:r>
+              <w:t xml:space="preserve">Changement du modèle conceptuel </w:t>
+            </w:r>
+          </w:p>
+          <w:p>
+            <w:pPr>
+              <w:pStyle w:val="Paragraphedeliste"/>
+              <w:numPr>
+                <w:ilvl w:val="0"/>
+                <w:numId w:val="2"/>
+              </w:numPr>
+            </w:pPr>
+            <w:r>
+              <w:t>Commencement des formulaires des évaluations en html</w:t>
+            </w:r>
+            <w:r>
+              <w:t xml:space="preserve"> et du journal de bord des stagiaires</w:t>
             </w:r>
           </w:p>
         </w:tc>
@@ -684,6 +687,52 @@
           </w:tcPr>
           <w:p>
             <w:r>
+              <w:t>29 JANVIER</w:t>
+            </w:r>
+          </w:p>
+        </w:tc>
+        <w:tc>
+          <w:tcPr>
+            <w:tcW w:w="4763" w:type="dxa"/>
+          </w:tcPr>
+          <w:p>
+            <w:pPr>
+              <w:pStyle w:val="Paragraphedeliste"/>
+              <w:numPr>
+                <w:ilvl w:val="0"/>
+                <w:numId w:val="2"/>
+              </w:numPr>
+            </w:pPr>
+            <w:r>
+              <w:t>Lecture de la gestion des stages</w:t>
+            </w:r>
+          </w:p>
+          <w:p>
+            <w:pPr>
+              <w:pStyle w:val="Paragraphedeliste"/>
+              <w:numPr>
+                <w:ilvl w:val="0"/>
+                <w:numId w:val="2"/>
+              </w:numPr>
+            </w:pPr>
+            <w:r>
+              <w:t>Modification du modèle conceptuel</w:t>
+            </w:r>
+          </w:p>
+        </w:tc>
+      </w:tr>
+      <w:tr>
+        <w:trPr>
+          <w:trHeight w:val="322"/>
+          <w:jc w:val="center"/>
+        </w:trPr>
+        <w:tc>
+          <w:tcPr>
+            <w:tcW w:w="1345" w:type="dxa"/>
+            <w:vAlign w:val="center"/>
+          </w:tcPr>
+          <w:p>
+            <w:r>
               <w:t>27 JANVIER</w:t>
             </w:r>
           </w:p>
@@ -719,6 +768,7 @@
               </w:numPr>
             </w:pPr>
             <w:r>
+              <w:lastRenderedPageBreak/>
               <w:t>Analyse des éléments du projet</w:t>
             </w:r>
           </w:p>
@@ -749,7 +799,6 @@
               </w:numPr>
             </w:pPr>
             <w:r>
-              <w:lastRenderedPageBreak/>
               <w:t xml:space="preserve">Connexion </w:t>
             </w:r>
             <w:r>
@@ -918,7 +967,7 @@
 </file>
 
 <file path=word/numbering.xml><?xml version="1.0" encoding="utf-8"?>
-<w:numbering xmlns:ve="http://schemas.openxmlformats.org/markup-compatibility/2006" xmlns:o="urn:schemas-microsoft-com:office:office" xmlns:r="http://schemas.openxmlformats.org/officeDocument/2006/relationships" xmlns:m="http://schemas.openxmlformats.org/officeDocument/2006/math" xmlns:v="urn:schemas-microsoft-com:vml" xmlns:wp="http://schemas.openxmlformats.org/drawingml/2006/wordprocessingDrawing" xmlns:w10="urn:schemas-microsoft-com:office:word" xmlns:w="http://schemas.openxmlformats.org/wordprocessingml/2006/main" xmlns:wne="http://schemas.microsoft.com/office/word/2006/wordml">
+<w:numbering xmlns:wpc="http://schemas.microsoft.com/office/word/2010/wordprocessingCanvas" xmlns:mc="http://schemas.openxmlformats.org/markup-compatibility/2006" xmlns:o="urn:schemas-microsoft-com:office:office" xmlns:r="http://schemas.openxmlformats.org/officeDocument/2006/relationships" xmlns:m="http://schemas.openxmlformats.org/officeDocument/2006/math" xmlns:v="urn:schemas-microsoft-com:vml" xmlns:wp14="http://schemas.microsoft.com/office/word/2010/wordprocessingDrawing" xmlns:wp="http://schemas.openxmlformats.org/drawingml/2006/wordprocessingDrawing" xmlns:w10="urn:schemas-microsoft-com:office:word" xmlns:w="http://schemas.openxmlformats.org/wordprocessingml/2006/main" xmlns:w14="http://schemas.microsoft.com/office/word/2010/wordml" xmlns:wpg="http://schemas.microsoft.com/office/word/2010/wordprocessingGroup" xmlns:wpi="http://schemas.microsoft.com/office/word/2010/wordprocessingInk" xmlns:wne="http://schemas.microsoft.com/office/word/2006/wordml" xmlns:wps="http://schemas.microsoft.com/office/word/2010/wordprocessingShape" mc:Ignorable="w14 wp14">
   <w:abstractNum w:abstractNumId="0">
     <w:nsid w:val="1D475DB3"/>
     <w:multiLevelType w:val="hybridMultilevel"/>
@@ -1155,7 +1204,7 @@
 </file>
 
 <file path=word/styles.xml><?xml version="1.0" encoding="utf-8"?>
-<w:styles xmlns:r="http://schemas.openxmlformats.org/officeDocument/2006/relationships" xmlns:w="http://schemas.openxmlformats.org/wordprocessingml/2006/main">
+<w:styles xmlns:mc="http://schemas.openxmlformats.org/markup-compatibility/2006" xmlns:r="http://schemas.openxmlformats.org/officeDocument/2006/relationships" xmlns:w="http://schemas.openxmlformats.org/wordprocessingml/2006/main" xmlns:w14="http://schemas.microsoft.com/office/word/2010/wordml" mc:Ignorable="w14">
   <w:docDefaults>
     <w:rPrDefault>
       <w:rPr>
@@ -1373,7 +1422,6 @@
     <w:uiPriority w:val="99"/>
     <w:semiHidden/>
     <w:unhideWhenUsed/>
-    <w:qFormat/>
     <w:tblPr>
       <w:tblInd w:w="0" w:type="dxa"/>
       <w:tblCellMar>
@@ -1399,7 +1447,6 @@
       <w:spacing w:after="0" w:line="240" w:lineRule="auto"/>
     </w:pPr>
     <w:tblPr>
-      <w:tblInd w:w="0" w:type="dxa"/>
       <w:tblBorders>
         <w:top w:val="single" w:sz="4" w:space="0" w:color="auto"/>
         <w:left w:val="single" w:sz="4" w:space="0" w:color="auto"/>
@@ -1408,12 +1455,6 @@
         <w:insideH w:val="single" w:sz="4" w:space="0" w:color="auto"/>
         <w:insideV w:val="single" w:sz="4" w:space="0" w:color="auto"/>
       </w:tblBorders>
-      <w:tblCellMar>
-        <w:top w:w="0" w:type="dxa"/>
-        <w:left w:w="108" w:type="dxa"/>
-        <w:bottom w:w="0" w:type="dxa"/>
-        <w:right w:w="108" w:type="dxa"/>
-      </w:tblCellMar>
     </w:tblPr>
   </w:style>
   <w:style w:type="character" w:customStyle="1" w:styleId="Titre2Car">
@@ -2047,7 +2088,7 @@
 </file>
 
 <file path=customXml/itemProps1.xml><?xml version="1.0" encoding="utf-8"?>
-<ds:datastoreItem xmlns:ds="http://schemas.openxmlformats.org/officeDocument/2006/customXml" ds:itemID="{B450B688-25B5-4481-94FE-85407D2CC2E9}">
+<ds:datastoreItem xmlns:ds="http://schemas.openxmlformats.org/officeDocument/2006/customXml" ds:itemID="{3DB51CEA-5223-48FD-A7AF-F0610B1FDD86}">
   <ds:schemaRefs>
     <ds:schemaRef ds:uri="http://schemas.openxmlformats.org/officeDocument/2006/bibliography"/>
   </ds:schemaRefs>

</xml_diff>

<commit_message>
Modifications dans les vues du stagaire
Modifications dans les vues index, menu et reviewAdv du stagaire
</commit_message>
<xml_diff>
--- a/log/Guillaume Payette-Brisson.docx
+++ b/log/Guillaume Payette-Brisson.docx
@@ -231,16 +231,44 @@
               <w:t>s</w:t>
             </w:r>
             <w:r>
-              <w:t xml:space="preserve"> reviewAdv du stagiaire</w:t>
+              <w:t xml:space="preserve"> </w:t>
+            </w:r>
+            <w:proofErr w:type="spellStart"/>
+            <w:r>
+              <w:t>reviewAdv</w:t>
+            </w:r>
+            <w:proofErr w:type="spellEnd"/>
+            <w:r>
+              <w:t xml:space="preserve"> du stagiaire</w:t>
             </w:r>
             <w:r>
               <w:t xml:space="preserve"> et aussi de la vue menu de ce dernier</w:t>
+            </w:r>
+            <w:r>
+              <w:t>.</w:t>
+            </w:r>
+          </w:p>
+          <w:p>
+            <w:pPr>
+              <w:pStyle w:val="Paragraphedeliste"/>
+              <w:numPr>
+                <w:ilvl w:val="0"/>
+                <w:numId w:val="2"/>
+              </w:numPr>
+            </w:pPr>
+            <w:r>
+              <w:t xml:space="preserve">Modifications dans les vues index, menu et </w:t>
+            </w:r>
+            <w:proofErr w:type="spellStart"/>
+            <w:r>
+              <w:t>reviewAdv</w:t>
+            </w:r>
+            <w:proofErr w:type="spellEnd"/>
+            <w:r>
+              <w:t xml:space="preserve"> du stagaire</w:t>
             </w:r>
             <w:bookmarkStart w:id="0" w:name="_GoBack"/>
             <w:bookmarkEnd w:id="0"/>
-            <w:r>
-              <w:t>.</w:t>
-            </w:r>
           </w:p>
         </w:tc>
       </w:tr>
@@ -273,19 +301,35 @@
               </w:numPr>
             </w:pPr>
             <w:r>
-              <w:t>Correction de la vue log et pass du stagiaire</w:t>
-            </w:r>
-          </w:p>
-          <w:p>
-            <w:pPr>
-              <w:pStyle w:val="Paragraphedeliste"/>
-              <w:numPr>
-                <w:ilvl w:val="0"/>
-                <w:numId w:val="2"/>
-              </w:numPr>
-            </w:pPr>
-            <w:r>
-              <w:t>Ajout de la vue info, interview et reviewSup pour le stagiaire</w:t>
+              <w:t xml:space="preserve">Correction de la vue log et </w:t>
+            </w:r>
+            <w:proofErr w:type="spellStart"/>
+            <w:r>
+              <w:t>pass</w:t>
+            </w:r>
+            <w:proofErr w:type="spellEnd"/>
+            <w:r>
+              <w:t xml:space="preserve"> du stagiaire</w:t>
+            </w:r>
+          </w:p>
+          <w:p>
+            <w:pPr>
+              <w:pStyle w:val="Paragraphedeliste"/>
+              <w:numPr>
+                <w:ilvl w:val="0"/>
+                <w:numId w:val="2"/>
+              </w:numPr>
+            </w:pPr>
+            <w:r>
+              <w:t xml:space="preserve">Ajout de la vue info, interview et </w:t>
+            </w:r>
+            <w:proofErr w:type="spellStart"/>
+            <w:r>
+              <w:t>reviewSup</w:t>
+            </w:r>
+            <w:proofErr w:type="spellEnd"/>
+            <w:r>
+              <w:t xml:space="preserve"> pour le stagiaire</w:t>
             </w:r>
           </w:p>
         </w:tc>
@@ -343,7 +387,23 @@
               </w:numPr>
             </w:pPr>
             <w:r>
-              <w:t>Modifications dans les vues de l’intern soient log, list et index</w:t>
+              <w:t>Modifications dans les vues de l’</w:t>
+            </w:r>
+            <w:proofErr w:type="spellStart"/>
+            <w:r>
+              <w:t>intern</w:t>
+            </w:r>
+            <w:proofErr w:type="spellEnd"/>
+            <w:r>
+              <w:t xml:space="preserve"> soient log, </w:t>
+            </w:r>
+            <w:proofErr w:type="spellStart"/>
+            <w:r>
+              <w:t>list</w:t>
+            </w:r>
+            <w:proofErr w:type="spellEnd"/>
+            <w:r>
+              <w:t xml:space="preserve"> et index</w:t>
             </w:r>
           </w:p>
         </w:tc>
@@ -411,25 +471,41 @@
               </w:numPr>
             </w:pPr>
             <w:r>
-              <w:t>Mise à jour du contrôlleur Cie</w:t>
-            </w:r>
-          </w:p>
-          <w:p>
-            <w:pPr>
-              <w:pStyle w:val="Paragraphedeliste"/>
-              <w:numPr>
-                <w:ilvl w:val="0"/>
-                <w:numId w:val="2"/>
-              </w:numPr>
-            </w:pPr>
-            <w:r>
-              <w:t>Mise à jour des fonction</w:t>
+              <w:t xml:space="preserve">Mise à jour du </w:t>
+            </w:r>
+            <w:proofErr w:type="spellStart"/>
+            <w:r>
+              <w:t>contrôlleur</w:t>
+            </w:r>
+            <w:proofErr w:type="spellEnd"/>
+            <w:r>
+              <w:t xml:space="preserve"> Cie</w:t>
+            </w:r>
+          </w:p>
+          <w:p>
+            <w:pPr>
+              <w:pStyle w:val="Paragraphedeliste"/>
+              <w:numPr>
+                <w:ilvl w:val="0"/>
+                <w:numId w:val="2"/>
+              </w:numPr>
+            </w:pPr>
+            <w:r>
+              <w:t xml:space="preserve">Mise à jour des </w:t>
+            </w:r>
+            <w:proofErr w:type="spellStart"/>
+            <w:r>
+              <w:t>fonction</w:t>
             </w:r>
             <w:r>
               <w:t>s</w:t>
             </w:r>
             <w:r>
-              <w:t>review et info</w:t>
+              <w:t>review</w:t>
+            </w:r>
+            <w:proofErr w:type="spellEnd"/>
+            <w:r>
+              <w:t xml:space="preserve"> et info</w:t>
             </w:r>
           </w:p>
         </w:tc>
@@ -502,34 +578,68 @@
               <w:t xml:space="preserve">Modifications </w:t>
             </w:r>
             <w:r>
-              <w:t>dans le contrôleur Entreprise duent</w:t>
-            </w:r>
-            <w:r>
-              <w:t xml:space="preserve"> au changement dans le modèle project</w:t>
-            </w:r>
-          </w:p>
-          <w:p>
-            <w:pPr>
-              <w:pStyle w:val="Paragraphedeliste"/>
-              <w:numPr>
-                <w:ilvl w:val="0"/>
-                <w:numId w:val="2"/>
-              </w:numPr>
-            </w:pPr>
-            <w:r>
-              <w:t>Rajout des fonctions dans le contrôleur Entreprise selon les views Cie</w:t>
-            </w:r>
-          </w:p>
-          <w:p>
-            <w:pPr>
-              <w:pStyle w:val="Paragraphedeliste"/>
-              <w:numPr>
-                <w:ilvl w:val="0"/>
-                <w:numId w:val="2"/>
-              </w:numPr>
-            </w:pPr>
-            <w:r>
-              <w:t>-Ajout de fonction dans la le modèle Accounts (voir liste des users d’un rang)</w:t>
+              <w:t xml:space="preserve">dans le contrôleur Entreprise </w:t>
+            </w:r>
+            <w:proofErr w:type="spellStart"/>
+            <w:r>
+              <w:t>duent</w:t>
+            </w:r>
+            <w:proofErr w:type="spellEnd"/>
+            <w:r>
+              <w:t xml:space="preserve"> au changement dans le modèle </w:t>
+            </w:r>
+            <w:proofErr w:type="spellStart"/>
+            <w:r>
+              <w:t>project</w:t>
+            </w:r>
+            <w:proofErr w:type="spellEnd"/>
+          </w:p>
+          <w:p>
+            <w:pPr>
+              <w:pStyle w:val="Paragraphedeliste"/>
+              <w:numPr>
+                <w:ilvl w:val="0"/>
+                <w:numId w:val="2"/>
+              </w:numPr>
+            </w:pPr>
+            <w:r>
+              <w:t xml:space="preserve">Rajout des fonctions dans le contrôleur Entreprise selon les </w:t>
+            </w:r>
+            <w:proofErr w:type="spellStart"/>
+            <w:r>
+              <w:t>views</w:t>
+            </w:r>
+            <w:proofErr w:type="spellEnd"/>
+            <w:r>
+              <w:t xml:space="preserve"> Cie</w:t>
+            </w:r>
+          </w:p>
+          <w:p>
+            <w:pPr>
+              <w:pStyle w:val="Paragraphedeliste"/>
+              <w:numPr>
+                <w:ilvl w:val="0"/>
+                <w:numId w:val="2"/>
+              </w:numPr>
+            </w:pPr>
+            <w:r>
+              <w:t xml:space="preserve">-Ajout de fonction dans la le modèle </w:t>
+            </w:r>
+            <w:proofErr w:type="spellStart"/>
+            <w:r>
+              <w:t>Accounts</w:t>
+            </w:r>
+            <w:proofErr w:type="spellEnd"/>
+            <w:r>
+              <w:t xml:space="preserve"> (voir liste des </w:t>
+            </w:r>
+            <w:proofErr w:type="spellStart"/>
+            <w:r>
+              <w:t>users</w:t>
+            </w:r>
+            <w:proofErr w:type="spellEnd"/>
+            <w:r>
+              <w:t xml:space="preserve"> d’un rang)</w:t>
             </w:r>
           </w:p>
         </w:tc>
@@ -643,7 +753,15 @@
               </w:numPr>
             </w:pPr>
             <w:r>
-              <w:t>Discussion en équipe avec Patrick SingCaster du projet de stage en détail</w:t>
+              <w:t xml:space="preserve">Discussion en équipe avec Patrick </w:t>
+            </w:r>
+            <w:proofErr w:type="spellStart"/>
+            <w:r>
+              <w:t>SingCaster</w:t>
+            </w:r>
+            <w:proofErr w:type="spellEnd"/>
+            <w:r>
+              <w:t xml:space="preserve"> du projet de stage en détail</w:t>
             </w:r>
           </w:p>
           <w:p>
@@ -716,6 +834,7 @@
               </w:numPr>
             </w:pPr>
             <w:r>
+              <w:lastRenderedPageBreak/>
               <w:t>Modification du modèle conceptuel</w:t>
             </w:r>
           </w:p>
@@ -733,6 +852,7 @@
           </w:tcPr>
           <w:p>
             <w:r>
+              <w:lastRenderedPageBreak/>
               <w:t>27 JANVIER</w:t>
             </w:r>
           </w:p>
@@ -768,7 +888,6 @@
               </w:numPr>
             </w:pPr>
             <w:r>
-              <w:lastRenderedPageBreak/>
               <w:t>Analyse des éléments du projet</w:t>
             </w:r>
           </w:p>
@@ -829,8 +948,13 @@
               </w:numPr>
             </w:pPr>
             <w:r>
-              <w:t>Setup du GitHub</w:t>
-            </w:r>
+              <w:t xml:space="preserve">Setup du </w:t>
+            </w:r>
+            <w:proofErr w:type="spellStart"/>
+            <w:r>
+              <w:t>GitHub</w:t>
+            </w:r>
+            <w:proofErr w:type="spellEnd"/>
           </w:p>
         </w:tc>
       </w:tr>
@@ -845,7 +969,6 @@
           </w:tcPr>
           <w:p>
             <w:r>
-              <w:lastRenderedPageBreak/>
               <w:t>26 JANVIER</w:t>
             </w:r>
           </w:p>
@@ -2088,7 +2211,7 @@
 </file>
 
 <file path=customXml/itemProps1.xml><?xml version="1.0" encoding="utf-8"?>
-<ds:datastoreItem xmlns:ds="http://schemas.openxmlformats.org/officeDocument/2006/customXml" ds:itemID="{3DB51CEA-5223-48FD-A7AF-F0610B1FDD86}">
+<ds:datastoreItem xmlns:ds="http://schemas.openxmlformats.org/officeDocument/2006/customXml" ds:itemID="{9A83B73D-F057-49F5-AEC0-E1F44D8811E9}">
   <ds:schemaRefs>
     <ds:schemaRef ds:uri="http://schemas.openxmlformats.org/officeDocument/2006/bibliography"/>
   </ds:schemaRefs>

</xml_diff>

<commit_message>
Ajout de la vue eval dans l'Advisor
Ajout de la vue eval dans l'Advisor (formulaire d'évaluation à la mi et
à la fin du stage)
</commit_message>
<xml_diff>
--- a/log/Guillaume Payette-Brisson.docx
+++ b/log/Guillaume Payette-Brisson.docx
@@ -1,6 +1,6 @@
 
 <file path=word/document.xml><?xml version="1.0" encoding="utf-8"?>
-<w:document xmlns:wpc="http://schemas.microsoft.com/office/word/2010/wordprocessingCanvas" xmlns:mc="http://schemas.openxmlformats.org/markup-compatibility/2006" xmlns:o="urn:schemas-microsoft-com:office:office" xmlns:r="http://schemas.openxmlformats.org/officeDocument/2006/relationships" xmlns:m="http://schemas.openxmlformats.org/officeDocument/2006/math" xmlns:v="urn:schemas-microsoft-com:vml" xmlns:wp14="http://schemas.microsoft.com/office/word/2010/wordprocessingDrawing" xmlns:wp="http://schemas.openxmlformats.org/drawingml/2006/wordprocessingDrawing" xmlns:w10="urn:schemas-microsoft-com:office:word" xmlns:w="http://schemas.openxmlformats.org/wordprocessingml/2006/main" xmlns:w14="http://schemas.microsoft.com/office/word/2010/wordml" xmlns:wpg="http://schemas.microsoft.com/office/word/2010/wordprocessingGroup" xmlns:wpi="http://schemas.microsoft.com/office/word/2010/wordprocessingInk" xmlns:wne="http://schemas.microsoft.com/office/word/2006/wordml" xmlns:wps="http://schemas.microsoft.com/office/word/2010/wordprocessingShape" mc:Ignorable="w14 wp14">
+<w:document xmlns:ve="http://schemas.openxmlformats.org/markup-compatibility/2006" xmlns:o="urn:schemas-microsoft-com:office:office" xmlns:r="http://schemas.openxmlformats.org/officeDocument/2006/relationships" xmlns:m="http://schemas.openxmlformats.org/officeDocument/2006/math" xmlns:v="urn:schemas-microsoft-com:vml" xmlns:wp="http://schemas.openxmlformats.org/drawingml/2006/wordprocessingDrawing" xmlns:w10="urn:schemas-microsoft-com:office:word" xmlns:w="http://schemas.openxmlformats.org/wordprocessingml/2006/main" xmlns:wne="http://schemas.microsoft.com/office/word/2006/wordml">
   <w:body>
     <w:p>
       <w:pPr>
@@ -184,7 +184,7 @@
         <w:tblStyle w:val="Grilledutableau"/>
         <w:tblW w:w="0" w:type="auto"/>
         <w:jc w:val="center"/>
-        <w:tblLook w:val="04A0" w:firstRow="1" w:lastRow="0" w:firstColumn="1" w:lastColumn="0" w:noHBand="0" w:noVBand="1"/>
+        <w:tblLook w:val="04A0"/>
       </w:tblPr>
       <w:tblGrid>
         <w:gridCol w:w="1345"/>
@@ -202,7 +202,7 @@
           </w:tcPr>
           <w:p>
             <w:r>
-              <w:t>17 FÉVRIER</w:t>
+              <w:t>21 FÉVRIER</w:t>
             </w:r>
           </w:p>
         </w:tc>
@@ -219,73 +219,8 @@
               </w:numPr>
             </w:pPr>
             <w:r>
-              <w:t xml:space="preserve">Ajout </w:t>
-            </w:r>
-            <w:r>
-              <w:t xml:space="preserve">des </w:t>
-            </w:r>
-            <w:r>
-              <w:t>vue</w:t>
-            </w:r>
-            <w:r>
-              <w:t>s</w:t>
-            </w:r>
-            <w:r>
-              <w:t xml:space="preserve"> </w:t>
-            </w:r>
-            <w:proofErr w:type="spellStart"/>
-            <w:r>
-              <w:t>reviewAdv</w:t>
-            </w:r>
-            <w:proofErr w:type="spellEnd"/>
-            <w:r>
-              <w:t xml:space="preserve"> du stagiaire</w:t>
-            </w:r>
-            <w:r>
-              <w:t xml:space="preserve"> et aussi de la vue menu de ce dernier</w:t>
-            </w:r>
-            <w:r>
-              <w:t>.</w:t>
-            </w:r>
-          </w:p>
-          <w:p>
-            <w:pPr>
-              <w:pStyle w:val="Paragraphedeliste"/>
-              <w:numPr>
-                <w:ilvl w:val="0"/>
-                <w:numId w:val="2"/>
-              </w:numPr>
-            </w:pPr>
-            <w:r>
-              <w:t xml:space="preserve">Modifications dans les vues index, menu et </w:t>
-            </w:r>
-            <w:proofErr w:type="spellStart"/>
-            <w:r>
-              <w:t>reviewAdv</w:t>
-            </w:r>
-            <w:proofErr w:type="spellEnd"/>
-            <w:r>
-              <w:t xml:space="preserve"> du </w:t>
-            </w:r>
-            <w:proofErr w:type="spellStart"/>
-            <w:r>
-              <w:t>stagaire</w:t>
-            </w:r>
-            <w:proofErr w:type="spellEnd"/>
-          </w:p>
-          <w:p>
-            <w:pPr>
-              <w:pStyle w:val="Paragraphedeliste"/>
-              <w:numPr>
-                <w:ilvl w:val="0"/>
-                <w:numId w:val="2"/>
-              </w:numPr>
-            </w:pPr>
-            <w:r>
-              <w:t>Modifications dans les vues du coordonnateur</w:t>
-            </w:r>
-            <w:bookmarkStart w:id="0" w:name="_GoBack"/>
-            <w:bookmarkEnd w:id="0"/>
+              <w:t>Ajout de la vue eval dans l’advisor (formulaire d’évaluation de mi et fin session)</w:t>
+            </w:r>
           </w:p>
         </w:tc>
       </w:tr>
@@ -301,7 +236,7 @@
           </w:tcPr>
           <w:p>
             <w:r>
-              <w:t>16 FÉVRIER</w:t>
+              <w:t>19 FÉVRIER</w:t>
             </w:r>
           </w:p>
         </w:tc>
@@ -318,35 +253,19 @@
               </w:numPr>
             </w:pPr>
             <w:r>
-              <w:t xml:space="preserve">Correction de la vue log et </w:t>
-            </w:r>
-            <w:proofErr w:type="spellStart"/>
-            <w:r>
-              <w:t>pass</w:t>
-            </w:r>
-            <w:proofErr w:type="spellEnd"/>
-            <w:r>
-              <w:t xml:space="preserve"> du stagiaire</w:t>
-            </w:r>
-          </w:p>
-          <w:p>
-            <w:pPr>
-              <w:pStyle w:val="Paragraphedeliste"/>
-              <w:numPr>
-                <w:ilvl w:val="0"/>
-                <w:numId w:val="2"/>
-              </w:numPr>
-            </w:pPr>
-            <w:r>
-              <w:t xml:space="preserve">Ajout de la vue info, interview et </w:t>
-            </w:r>
-            <w:proofErr w:type="spellStart"/>
-            <w:r>
-              <w:t>reviewSup</w:t>
-            </w:r>
-            <w:proofErr w:type="spellEnd"/>
-            <w:r>
-              <w:t xml:space="preserve"> pour le stagiaire</w:t>
+              <w:t>Ajout vue updateAccount, account et viewInterns dans l’advisor</w:t>
+            </w:r>
+          </w:p>
+          <w:p>
+            <w:pPr>
+              <w:pStyle w:val="Paragraphedeliste"/>
+              <w:numPr>
+                <w:ilvl w:val="0"/>
+                <w:numId w:val="2"/>
+              </w:numPr>
+            </w:pPr>
+            <w:r>
+              <w:t xml:space="preserve">Modifications dans le contrôleur advisor </w:t>
             </w:r>
           </w:p>
         </w:tc>
@@ -363,7 +282,7 @@
           </w:tcPr>
           <w:p>
             <w:r>
-              <w:t>15 FÉVRIER</w:t>
+              <w:t>17 FÉVRIER</w:t>
             </w:r>
           </w:p>
         </w:tc>
@@ -380,48 +299,52 @@
               </w:numPr>
             </w:pPr>
             <w:r>
-              <w:t>Mise à jour du contrôleur Cie (changement des noms de fonctions reliées au model docs et les alertes)</w:t>
-            </w:r>
-          </w:p>
-          <w:p>
-            <w:pPr>
-              <w:pStyle w:val="Paragraphedeliste"/>
-              <w:numPr>
-                <w:ilvl w:val="0"/>
-                <w:numId w:val="2"/>
-              </w:numPr>
-            </w:pPr>
-            <w:r>
-              <w:t>Ajout de la vue Info de la compagnie</w:t>
-            </w:r>
-          </w:p>
-          <w:p>
-            <w:pPr>
-              <w:pStyle w:val="Paragraphedeliste"/>
-              <w:numPr>
-                <w:ilvl w:val="0"/>
-                <w:numId w:val="2"/>
-              </w:numPr>
-            </w:pPr>
-            <w:r>
-              <w:t>Modifications dans les vues de l’</w:t>
-            </w:r>
-            <w:proofErr w:type="spellStart"/>
-            <w:r>
-              <w:t>intern</w:t>
-            </w:r>
-            <w:proofErr w:type="spellEnd"/>
-            <w:r>
-              <w:t xml:space="preserve"> soient log, </w:t>
-            </w:r>
-            <w:proofErr w:type="spellStart"/>
-            <w:r>
-              <w:t>list</w:t>
-            </w:r>
-            <w:proofErr w:type="spellEnd"/>
-            <w:r>
-              <w:t xml:space="preserve"> et index</w:t>
-            </w:r>
+              <w:t xml:space="preserve">Ajout </w:t>
+            </w:r>
+            <w:r>
+              <w:t xml:space="preserve">des </w:t>
+            </w:r>
+            <w:r>
+              <w:t>vue</w:t>
+            </w:r>
+            <w:r>
+              <w:t>s</w:t>
+            </w:r>
+            <w:r>
+              <w:t>reviewAdv du stagiaire</w:t>
+            </w:r>
+            <w:r>
+              <w:t xml:space="preserve"> et aussi de la vue menu de ce dernier</w:t>
+            </w:r>
+            <w:r>
+              <w:t>.</w:t>
+            </w:r>
+          </w:p>
+          <w:p>
+            <w:pPr>
+              <w:pStyle w:val="Paragraphedeliste"/>
+              <w:numPr>
+                <w:ilvl w:val="0"/>
+                <w:numId w:val="2"/>
+              </w:numPr>
+            </w:pPr>
+            <w:r>
+              <w:t>Modifications dans les vues index, menu et reviewAdv du stagaire</w:t>
+            </w:r>
+          </w:p>
+          <w:p>
+            <w:pPr>
+              <w:pStyle w:val="Paragraphedeliste"/>
+              <w:numPr>
+                <w:ilvl w:val="0"/>
+                <w:numId w:val="2"/>
+              </w:numPr>
+            </w:pPr>
+            <w:r>
+              <w:t>Modifications dans les vues du coordonnateur</w:t>
+            </w:r>
+            <w:bookmarkStart w:id="0" w:name="_GoBack"/>
+            <w:bookmarkEnd w:id="0"/>
           </w:p>
         </w:tc>
       </w:tr>
@@ -437,7 +360,7 @@
           </w:tcPr>
           <w:p>
             <w:r>
-              <w:t>12 FÉVRIER</w:t>
+              <w:t>16 FÉVRIER</w:t>
             </w:r>
           </w:p>
         </w:tc>
@@ -454,7 +377,19 @@
               </w:numPr>
             </w:pPr>
             <w:r>
-              <w:t>Mise à jour du contrôleur Cie surtout en ce qui concerne la méthode interview</w:t>
+              <w:t>Correction de la vue log et pass du stagiaire</w:t>
+            </w:r>
+          </w:p>
+          <w:p>
+            <w:pPr>
+              <w:pStyle w:val="Paragraphedeliste"/>
+              <w:numPr>
+                <w:ilvl w:val="0"/>
+                <w:numId w:val="2"/>
+              </w:numPr>
+            </w:pPr>
+            <w:r>
+              <w:t>Ajout de la vue info, interview et reviewSup pour le stagiaire</w:t>
             </w:r>
           </w:p>
         </w:tc>
@@ -471,7 +406,7 @@
           </w:tcPr>
           <w:p>
             <w:r>
-              <w:t>10 FÉVRIER</w:t>
+              <w:t>15 FÉVRIER</w:t>
             </w:r>
           </w:p>
         </w:tc>
@@ -488,41 +423,31 @@
               </w:numPr>
             </w:pPr>
             <w:r>
-              <w:t xml:space="preserve">Mise à jour du </w:t>
-            </w:r>
-            <w:proofErr w:type="spellStart"/>
-            <w:r>
-              <w:t>contrôlleur</w:t>
-            </w:r>
-            <w:proofErr w:type="spellEnd"/>
-            <w:r>
-              <w:t xml:space="preserve"> Cie</w:t>
-            </w:r>
-          </w:p>
-          <w:p>
-            <w:pPr>
-              <w:pStyle w:val="Paragraphedeliste"/>
-              <w:numPr>
-                <w:ilvl w:val="0"/>
-                <w:numId w:val="2"/>
-              </w:numPr>
-            </w:pPr>
-            <w:r>
-              <w:t xml:space="preserve">Mise à jour des </w:t>
-            </w:r>
-            <w:proofErr w:type="spellStart"/>
-            <w:r>
-              <w:t>fonction</w:t>
-            </w:r>
-            <w:r>
-              <w:t>s</w:t>
-            </w:r>
-            <w:r>
-              <w:t>review</w:t>
-            </w:r>
-            <w:proofErr w:type="spellEnd"/>
-            <w:r>
-              <w:t xml:space="preserve"> et info</w:t>
+              <w:t>Mise à jour du contrôleur Cie (changement des noms de fonctions reliées au model docs et les alertes)</w:t>
+            </w:r>
+          </w:p>
+          <w:p>
+            <w:pPr>
+              <w:pStyle w:val="Paragraphedeliste"/>
+              <w:numPr>
+                <w:ilvl w:val="0"/>
+                <w:numId w:val="2"/>
+              </w:numPr>
+            </w:pPr>
+            <w:r>
+              <w:t>Ajout de la vue Info de la compagnie</w:t>
+            </w:r>
+          </w:p>
+          <w:p>
+            <w:pPr>
+              <w:pStyle w:val="Paragraphedeliste"/>
+              <w:numPr>
+                <w:ilvl w:val="0"/>
+                <w:numId w:val="2"/>
+              </w:numPr>
+            </w:pPr>
+            <w:r>
+              <w:t>Modifications dans les vues de l’intern soient log, list et index</w:t>
             </w:r>
           </w:p>
         </w:tc>
@@ -539,7 +464,7 @@
           </w:tcPr>
           <w:p>
             <w:r>
-              <w:t>8 FÉVRIER</w:t>
+              <w:t>12 FÉVRIER</w:t>
             </w:r>
           </w:p>
         </w:tc>
@@ -556,107 +481,7 @@
               </w:numPr>
             </w:pPr>
             <w:r>
-              <w:t>Changement du modèle des projets</w:t>
-            </w:r>
-          </w:p>
-          <w:p>
-            <w:pPr>
-              <w:pStyle w:val="Paragraphedeliste"/>
-              <w:numPr>
-                <w:ilvl w:val="0"/>
-                <w:numId w:val="2"/>
-              </w:numPr>
-            </w:pPr>
-            <w:r>
-              <w:t>Ajout et suppressions de méthodes</w:t>
-            </w:r>
-          </w:p>
-          <w:p>
-            <w:pPr>
-              <w:pStyle w:val="Paragraphedeliste"/>
-              <w:numPr>
-                <w:ilvl w:val="0"/>
-                <w:numId w:val="2"/>
-              </w:numPr>
-            </w:pPr>
-            <w:r>
-              <w:t>Création d’objets projets dans les fonctions de projets</w:t>
-            </w:r>
-          </w:p>
-          <w:p>
-            <w:pPr>
-              <w:pStyle w:val="Paragraphedeliste"/>
-              <w:numPr>
-                <w:ilvl w:val="0"/>
-                <w:numId w:val="2"/>
-              </w:numPr>
-            </w:pPr>
-            <w:r>
-              <w:t xml:space="preserve">Modifications </w:t>
-            </w:r>
-            <w:r>
-              <w:t xml:space="preserve">dans le contrôleur Entreprise </w:t>
-            </w:r>
-            <w:proofErr w:type="spellStart"/>
-            <w:r>
-              <w:t>duent</w:t>
-            </w:r>
-            <w:proofErr w:type="spellEnd"/>
-            <w:r>
-              <w:t xml:space="preserve"> au changement dans le modèle </w:t>
-            </w:r>
-            <w:proofErr w:type="spellStart"/>
-            <w:r>
-              <w:t>project</w:t>
-            </w:r>
-            <w:proofErr w:type="spellEnd"/>
-          </w:p>
-          <w:p>
-            <w:pPr>
-              <w:pStyle w:val="Paragraphedeliste"/>
-              <w:numPr>
-                <w:ilvl w:val="0"/>
-                <w:numId w:val="2"/>
-              </w:numPr>
-            </w:pPr>
-            <w:r>
-              <w:t xml:space="preserve">Rajout des fonctions dans le contrôleur Entreprise selon les </w:t>
-            </w:r>
-            <w:proofErr w:type="spellStart"/>
-            <w:r>
-              <w:t>views</w:t>
-            </w:r>
-            <w:proofErr w:type="spellEnd"/>
-            <w:r>
-              <w:t xml:space="preserve"> Cie</w:t>
-            </w:r>
-          </w:p>
-          <w:p>
-            <w:pPr>
-              <w:pStyle w:val="Paragraphedeliste"/>
-              <w:numPr>
-                <w:ilvl w:val="0"/>
-                <w:numId w:val="2"/>
-              </w:numPr>
-            </w:pPr>
-            <w:r>
-              <w:t xml:space="preserve">-Ajout de fonction dans la le modèle </w:t>
-            </w:r>
-            <w:proofErr w:type="spellStart"/>
-            <w:r>
-              <w:t>Accounts</w:t>
-            </w:r>
-            <w:proofErr w:type="spellEnd"/>
-            <w:r>
-              <w:t xml:space="preserve"> (voir liste des </w:t>
-            </w:r>
-            <w:proofErr w:type="spellStart"/>
-            <w:r>
-              <w:t>users</w:t>
-            </w:r>
-            <w:proofErr w:type="spellEnd"/>
-            <w:r>
-              <w:t xml:space="preserve"> d’un rang)</w:t>
+              <w:t>Mise à jour du contrôleur Cie surtout en ce qui concerne la méthode interview</w:t>
             </w:r>
           </w:p>
         </w:tc>
@@ -673,7 +498,7 @@
           </w:tcPr>
           <w:p>
             <w:r>
-              <w:t>3 FÉVRIER</w:t>
+              <w:t>10 FÉVRIER</w:t>
             </w:r>
           </w:p>
         </w:tc>
@@ -690,19 +515,25 @@
               </w:numPr>
             </w:pPr>
             <w:r>
-              <w:t>Ajout des formulaires d’évaluations du superviseur en lecture et en écriture.</w:t>
-            </w:r>
-          </w:p>
-          <w:p>
-            <w:pPr>
-              <w:pStyle w:val="Paragraphedeliste"/>
-              <w:numPr>
-                <w:ilvl w:val="0"/>
-                <w:numId w:val="2"/>
-              </w:numPr>
-            </w:pPr>
-            <w:r>
-              <w:t>Ajout de tous les accents en html dans tous les formulaires.</w:t>
+              <w:t>Mise à jour du contrôlleur Cie</w:t>
+            </w:r>
+          </w:p>
+          <w:p>
+            <w:pPr>
+              <w:pStyle w:val="Paragraphedeliste"/>
+              <w:numPr>
+                <w:ilvl w:val="0"/>
+                <w:numId w:val="2"/>
+              </w:numPr>
+            </w:pPr>
+            <w:r>
+              <w:t>Mise à jour des fonction</w:t>
+            </w:r>
+            <w:r>
+              <w:t>s</w:t>
+            </w:r>
+            <w:r>
+              <w:t>review et info</w:t>
             </w:r>
           </w:p>
         </w:tc>
@@ -719,7 +550,7 @@
           </w:tcPr>
           <w:p>
             <w:r>
-              <w:t>2 FÉVRIER</w:t>
+              <w:t>8 FÉVRIER</w:t>
             </w:r>
           </w:p>
         </w:tc>
@@ -736,7 +567,73 @@
               </w:numPr>
             </w:pPr>
             <w:r>
-              <w:t>Création des formulaires d’entrevue et des projets de stages et changement du formulaire d’évaluation des coordonnateurs en html. Tous ces formulaires sont maintenant en double soient en lecture et en écriture.</w:t>
+              <w:t>Changement du modèle des projets</w:t>
+            </w:r>
+          </w:p>
+          <w:p>
+            <w:pPr>
+              <w:pStyle w:val="Paragraphedeliste"/>
+              <w:numPr>
+                <w:ilvl w:val="0"/>
+                <w:numId w:val="2"/>
+              </w:numPr>
+            </w:pPr>
+            <w:r>
+              <w:t>Ajout et suppressions de méthodes</w:t>
+            </w:r>
+          </w:p>
+          <w:p>
+            <w:pPr>
+              <w:pStyle w:val="Paragraphedeliste"/>
+              <w:numPr>
+                <w:ilvl w:val="0"/>
+                <w:numId w:val="2"/>
+              </w:numPr>
+            </w:pPr>
+            <w:r>
+              <w:t>Création d’objets projets dans les fonctions de projets</w:t>
+            </w:r>
+          </w:p>
+          <w:p>
+            <w:pPr>
+              <w:pStyle w:val="Paragraphedeliste"/>
+              <w:numPr>
+                <w:ilvl w:val="0"/>
+                <w:numId w:val="2"/>
+              </w:numPr>
+            </w:pPr>
+            <w:r>
+              <w:t xml:space="preserve">Modifications </w:t>
+            </w:r>
+            <w:r>
+              <w:t>dans le contrôleur Entreprise duent</w:t>
+            </w:r>
+            <w:r>
+              <w:t xml:space="preserve"> au changement dans le modèle project</w:t>
+            </w:r>
+          </w:p>
+          <w:p>
+            <w:pPr>
+              <w:pStyle w:val="Paragraphedeliste"/>
+              <w:numPr>
+                <w:ilvl w:val="0"/>
+                <w:numId w:val="2"/>
+              </w:numPr>
+            </w:pPr>
+            <w:r>
+              <w:t>Rajout des fonctions dans le contrôleur Entreprise selon les views Cie</w:t>
+            </w:r>
+          </w:p>
+          <w:p>
+            <w:pPr>
+              <w:pStyle w:val="Paragraphedeliste"/>
+              <w:numPr>
+                <w:ilvl w:val="0"/>
+                <w:numId w:val="2"/>
+              </w:numPr>
+            </w:pPr>
+            <w:r>
+              <w:t>-Ajout de fonction dans la le modèle Accounts (voir liste des users d’un rang)</w:t>
             </w:r>
           </w:p>
         </w:tc>
@@ -753,7 +650,7 @@
           </w:tcPr>
           <w:p>
             <w:r>
-              <w:t>1 FÉVRIER</w:t>
+              <w:t>3 FÉVRIER</w:t>
             </w:r>
           </w:p>
         </w:tc>
@@ -770,46 +667,19 @@
               </w:numPr>
             </w:pPr>
             <w:r>
-              <w:t xml:space="preserve">Discussion en équipe avec Patrick </w:t>
-            </w:r>
-            <w:proofErr w:type="spellStart"/>
-            <w:r>
-              <w:t>SingCaster</w:t>
-            </w:r>
-            <w:proofErr w:type="spellEnd"/>
-            <w:r>
-              <w:t xml:space="preserve"> du projet de stage en détail</w:t>
-            </w:r>
-          </w:p>
-          <w:p>
-            <w:pPr>
-              <w:pStyle w:val="Paragraphedeliste"/>
-              <w:numPr>
-                <w:ilvl w:val="0"/>
-                <w:numId w:val="2"/>
-              </w:numPr>
-            </w:pPr>
-            <w:r>
-              <w:t xml:space="preserve">Changement du modèle conceptuel </w:t>
-            </w:r>
-          </w:p>
-          <w:p>
-            <w:pPr>
-              <w:pStyle w:val="Paragraphedeliste"/>
-              <w:numPr>
-                <w:ilvl w:val="0"/>
-                <w:numId w:val="2"/>
-              </w:numPr>
-            </w:pPr>
-            <w:r>
-              <w:t>Commencement des formulaires des évaluations en html</w:t>
-            </w:r>
-            <w:r>
-              <w:t xml:space="preserve"> et du journal de bord </w:t>
-            </w:r>
-            <w:r>
-              <w:lastRenderedPageBreak/>
-              <w:t>des stagiaires</w:t>
+              <w:t>Ajout des formulaires d’évaluations du superviseur en lecture et en écriture.</w:t>
+            </w:r>
+          </w:p>
+          <w:p>
+            <w:pPr>
+              <w:pStyle w:val="Paragraphedeliste"/>
+              <w:numPr>
+                <w:ilvl w:val="0"/>
+                <w:numId w:val="2"/>
+              </w:numPr>
+            </w:pPr>
+            <w:r>
+              <w:t>Ajout de tous les accents en html dans tous les formulaires.</w:t>
             </w:r>
           </w:p>
         </w:tc>
@@ -826,37 +696,28 @@
           </w:tcPr>
           <w:p>
             <w:r>
+              <w:t>2 FÉVRIER</w:t>
+            </w:r>
+          </w:p>
+        </w:tc>
+        <w:tc>
+          <w:tcPr>
+            <w:tcW w:w="4763" w:type="dxa"/>
+          </w:tcPr>
+          <w:p>
+            <w:pPr>
+              <w:pStyle w:val="Paragraphedeliste"/>
+              <w:numPr>
+                <w:ilvl w:val="0"/>
+                <w:numId w:val="2"/>
+              </w:numPr>
+            </w:pPr>
+            <w:r>
+              <w:t xml:space="preserve">Création des formulaires d’entrevue et des projets de stages et changement du formulaire d’évaluation des coordonnateurs en html. Tous ces formulaires sont maintenant en double </w:t>
+            </w:r>
+            <w:r>
               <w:lastRenderedPageBreak/>
-              <w:t>29 JANVIER</w:t>
-            </w:r>
-          </w:p>
-        </w:tc>
-        <w:tc>
-          <w:tcPr>
-            <w:tcW w:w="4763" w:type="dxa"/>
-          </w:tcPr>
-          <w:p>
-            <w:pPr>
-              <w:pStyle w:val="Paragraphedeliste"/>
-              <w:numPr>
-                <w:ilvl w:val="0"/>
-                <w:numId w:val="2"/>
-              </w:numPr>
-            </w:pPr>
-            <w:r>
-              <w:t>Lecture de la gestion des stages</w:t>
-            </w:r>
-          </w:p>
-          <w:p>
-            <w:pPr>
-              <w:pStyle w:val="Paragraphedeliste"/>
-              <w:numPr>
-                <w:ilvl w:val="0"/>
-                <w:numId w:val="2"/>
-              </w:numPr>
-            </w:pPr>
-            <w:r>
-              <w:t>Modification du modèle conceptuel</w:t>
+              <w:t>soient en lecture et en écriture.</w:t>
             </w:r>
           </w:p>
         </w:tc>
@@ -873,6 +734,114 @@
           </w:tcPr>
           <w:p>
             <w:r>
+              <w:lastRenderedPageBreak/>
+              <w:t>1 FÉVRIER</w:t>
+            </w:r>
+          </w:p>
+        </w:tc>
+        <w:tc>
+          <w:tcPr>
+            <w:tcW w:w="4763" w:type="dxa"/>
+          </w:tcPr>
+          <w:p>
+            <w:pPr>
+              <w:pStyle w:val="Paragraphedeliste"/>
+              <w:numPr>
+                <w:ilvl w:val="0"/>
+                <w:numId w:val="2"/>
+              </w:numPr>
+            </w:pPr>
+            <w:r>
+              <w:t>Discussion en équipe avec Patrick SingCaster du projet de stage en détail</w:t>
+            </w:r>
+          </w:p>
+          <w:p>
+            <w:pPr>
+              <w:pStyle w:val="Paragraphedeliste"/>
+              <w:numPr>
+                <w:ilvl w:val="0"/>
+                <w:numId w:val="2"/>
+              </w:numPr>
+            </w:pPr>
+            <w:r>
+              <w:t xml:space="preserve">Changement du modèle conceptuel </w:t>
+            </w:r>
+          </w:p>
+          <w:p>
+            <w:pPr>
+              <w:pStyle w:val="Paragraphedeliste"/>
+              <w:numPr>
+                <w:ilvl w:val="0"/>
+                <w:numId w:val="2"/>
+              </w:numPr>
+            </w:pPr>
+            <w:r>
+              <w:t>Commencement des formulaires des évaluations en html</w:t>
+            </w:r>
+            <w:r>
+              <w:t xml:space="preserve"> et du journal de bord des stagiaires</w:t>
+            </w:r>
+          </w:p>
+        </w:tc>
+      </w:tr>
+      <w:tr>
+        <w:trPr>
+          <w:trHeight w:val="322"/>
+          <w:jc w:val="center"/>
+        </w:trPr>
+        <w:tc>
+          <w:tcPr>
+            <w:tcW w:w="1345" w:type="dxa"/>
+            <w:vAlign w:val="center"/>
+          </w:tcPr>
+          <w:p>
+            <w:r>
+              <w:t>29 JANVIER</w:t>
+            </w:r>
+          </w:p>
+        </w:tc>
+        <w:tc>
+          <w:tcPr>
+            <w:tcW w:w="4763" w:type="dxa"/>
+          </w:tcPr>
+          <w:p>
+            <w:pPr>
+              <w:pStyle w:val="Paragraphedeliste"/>
+              <w:numPr>
+                <w:ilvl w:val="0"/>
+                <w:numId w:val="2"/>
+              </w:numPr>
+            </w:pPr>
+            <w:r>
+              <w:t>Lecture de la gestion des stages</w:t>
+            </w:r>
+          </w:p>
+          <w:p>
+            <w:pPr>
+              <w:pStyle w:val="Paragraphedeliste"/>
+              <w:numPr>
+                <w:ilvl w:val="0"/>
+                <w:numId w:val="2"/>
+              </w:numPr>
+            </w:pPr>
+            <w:r>
+              <w:t>Modification du modèle conceptuel</w:t>
+            </w:r>
+          </w:p>
+        </w:tc>
+      </w:tr>
+      <w:tr>
+        <w:trPr>
+          <w:trHeight w:val="322"/>
+          <w:jc w:val="center"/>
+        </w:trPr>
+        <w:tc>
+          <w:tcPr>
+            <w:tcW w:w="1345" w:type="dxa"/>
+            <w:vAlign w:val="center"/>
+          </w:tcPr>
+          <w:p>
+            <w:r>
               <w:t>27 JANVIER</w:t>
             </w:r>
           </w:p>
@@ -968,13 +937,8 @@
               </w:numPr>
             </w:pPr>
             <w:r>
-              <w:t xml:space="preserve">Setup du </w:t>
-            </w:r>
-            <w:proofErr w:type="spellStart"/>
-            <w:r>
-              <w:t>GitHub</w:t>
-            </w:r>
-            <w:proofErr w:type="spellEnd"/>
+              <w:t>Setup du GitHub</w:t>
+            </w:r>
           </w:p>
         </w:tc>
       </w:tr>
@@ -1110,7 +1074,7 @@
 </file>
 
 <file path=word/numbering.xml><?xml version="1.0" encoding="utf-8"?>
-<w:numbering xmlns:wpc="http://schemas.microsoft.com/office/word/2010/wordprocessingCanvas" xmlns:mc="http://schemas.openxmlformats.org/markup-compatibility/2006" xmlns:o="urn:schemas-microsoft-com:office:office" xmlns:r="http://schemas.openxmlformats.org/officeDocument/2006/relationships" xmlns:m="http://schemas.openxmlformats.org/officeDocument/2006/math" xmlns:v="urn:schemas-microsoft-com:vml" xmlns:wp14="http://schemas.microsoft.com/office/word/2010/wordprocessingDrawing" xmlns:wp="http://schemas.openxmlformats.org/drawingml/2006/wordprocessingDrawing" xmlns:w10="urn:schemas-microsoft-com:office:word" xmlns:w="http://schemas.openxmlformats.org/wordprocessingml/2006/main" xmlns:w14="http://schemas.microsoft.com/office/word/2010/wordml" xmlns:wpg="http://schemas.microsoft.com/office/word/2010/wordprocessingGroup" xmlns:wpi="http://schemas.microsoft.com/office/word/2010/wordprocessingInk" xmlns:wne="http://schemas.microsoft.com/office/word/2006/wordml" xmlns:wps="http://schemas.microsoft.com/office/word/2010/wordprocessingShape" mc:Ignorable="w14 wp14">
+<w:numbering xmlns:ve="http://schemas.openxmlformats.org/markup-compatibility/2006" xmlns:o="urn:schemas-microsoft-com:office:office" xmlns:r="http://schemas.openxmlformats.org/officeDocument/2006/relationships" xmlns:m="http://schemas.openxmlformats.org/officeDocument/2006/math" xmlns:v="urn:schemas-microsoft-com:vml" xmlns:wp="http://schemas.openxmlformats.org/drawingml/2006/wordprocessingDrawing" xmlns:w10="urn:schemas-microsoft-com:office:word" xmlns:w="http://schemas.openxmlformats.org/wordprocessingml/2006/main" xmlns:wne="http://schemas.microsoft.com/office/word/2006/wordml">
   <w:abstractNum w:abstractNumId="0">
     <w:nsid w:val="1D475DB3"/>
     <w:multiLevelType w:val="hybridMultilevel"/>
@@ -1347,7 +1311,7 @@
 </file>
 
 <file path=word/styles.xml><?xml version="1.0" encoding="utf-8"?>
-<w:styles xmlns:mc="http://schemas.openxmlformats.org/markup-compatibility/2006" xmlns:r="http://schemas.openxmlformats.org/officeDocument/2006/relationships" xmlns:w="http://schemas.openxmlformats.org/wordprocessingml/2006/main" xmlns:w14="http://schemas.microsoft.com/office/word/2010/wordml" mc:Ignorable="w14">
+<w:styles xmlns:r="http://schemas.openxmlformats.org/officeDocument/2006/relationships" xmlns:w="http://schemas.openxmlformats.org/wordprocessingml/2006/main">
   <w:docDefaults>
     <w:rPrDefault>
       <w:rPr>
@@ -1565,6 +1529,7 @@
     <w:uiPriority w:val="99"/>
     <w:semiHidden/>
     <w:unhideWhenUsed/>
+    <w:qFormat/>
     <w:tblPr>
       <w:tblInd w:w="0" w:type="dxa"/>
       <w:tblCellMar>
@@ -1590,6 +1555,7 @@
       <w:spacing w:after="0" w:line="240" w:lineRule="auto"/>
     </w:pPr>
     <w:tblPr>
+      <w:tblInd w:w="0" w:type="dxa"/>
       <w:tblBorders>
         <w:top w:val="single" w:sz="4" w:space="0" w:color="auto"/>
         <w:left w:val="single" w:sz="4" w:space="0" w:color="auto"/>
@@ -1598,6 +1564,12 @@
         <w:insideH w:val="single" w:sz="4" w:space="0" w:color="auto"/>
         <w:insideV w:val="single" w:sz="4" w:space="0" w:color="auto"/>
       </w:tblBorders>
+      <w:tblCellMar>
+        <w:top w:w="0" w:type="dxa"/>
+        <w:left w:w="108" w:type="dxa"/>
+        <w:bottom w:w="0" w:type="dxa"/>
+        <w:right w:w="108" w:type="dxa"/>
+      </w:tblCellMar>
     </w:tblPr>
   </w:style>
   <w:style w:type="character" w:customStyle="1" w:styleId="Titre2Car">

</xml_diff>

<commit_message>
Mise à jour de l'Advisor
Ajout de la fonction eval dans l’advisor
Modification des fonctions PairInternProject
Mise à jour du contrôleur intern et advisor
Mise à jour de la vue account et assign de l’advisor
</commit_message>
<xml_diff>
--- a/log/Guillaume Payette-Brisson.docx
+++ b/log/Guillaume Payette-Brisson.docx
@@ -1,6 +1,6 @@
 
 <file path=word/document.xml><?xml version="1.0" encoding="utf-8"?>
-<w:document xmlns:ve="http://schemas.openxmlformats.org/markup-compatibility/2006" xmlns:o="urn:schemas-microsoft-com:office:office" xmlns:r="http://schemas.openxmlformats.org/officeDocument/2006/relationships" xmlns:m="http://schemas.openxmlformats.org/officeDocument/2006/math" xmlns:v="urn:schemas-microsoft-com:vml" xmlns:wp="http://schemas.openxmlformats.org/drawingml/2006/wordprocessingDrawing" xmlns:w10="urn:schemas-microsoft-com:office:word" xmlns:w="http://schemas.openxmlformats.org/wordprocessingml/2006/main" xmlns:wne="http://schemas.microsoft.com/office/word/2006/wordml">
+<w:document xmlns:wpc="http://schemas.microsoft.com/office/word/2010/wordprocessingCanvas" xmlns:mc="http://schemas.openxmlformats.org/markup-compatibility/2006" xmlns:o="urn:schemas-microsoft-com:office:office" xmlns:r="http://schemas.openxmlformats.org/officeDocument/2006/relationships" xmlns:m="http://schemas.openxmlformats.org/officeDocument/2006/math" xmlns:v="urn:schemas-microsoft-com:vml" xmlns:wp14="http://schemas.microsoft.com/office/word/2010/wordprocessingDrawing" xmlns:wp="http://schemas.openxmlformats.org/drawingml/2006/wordprocessingDrawing" xmlns:w10="urn:schemas-microsoft-com:office:word" xmlns:w="http://schemas.openxmlformats.org/wordprocessingml/2006/main" xmlns:w14="http://schemas.microsoft.com/office/word/2010/wordml" xmlns:wpg="http://schemas.microsoft.com/office/word/2010/wordprocessingGroup" xmlns:wpi="http://schemas.microsoft.com/office/word/2010/wordprocessingInk" xmlns:wne="http://schemas.microsoft.com/office/word/2006/wordml" xmlns:wps="http://schemas.microsoft.com/office/word/2010/wordprocessingShape" mc:Ignorable="w14 wp14">
   <w:body>
     <w:p>
       <w:pPr>
@@ -184,7 +184,7 @@
         <w:tblStyle w:val="Grilledutableau"/>
         <w:tblW w:w="0" w:type="auto"/>
         <w:jc w:val="center"/>
-        <w:tblLook w:val="04A0"/>
+        <w:tblLook w:val="04A0" w:firstRow="1" w:lastRow="0" w:firstColumn="1" w:lastColumn="0" w:noHBand="0" w:noVBand="1"/>
       </w:tblPr>
       <w:tblGrid>
         <w:gridCol w:w="1345"/>
@@ -202,7 +202,7 @@
           </w:tcPr>
           <w:p>
             <w:r>
-              <w:t>21 FÉVRIER</w:t>
+              <w:t>22 FÉVRIER</w:t>
             </w:r>
           </w:p>
         </w:tc>
@@ -219,8 +219,101 @@
               </w:numPr>
             </w:pPr>
             <w:r>
-              <w:t>Ajout de la vue eval dans l’advisor (formulaire d’évaluation de mi et fin session)</w:t>
-            </w:r>
+              <w:t>Ajo</w:t>
+            </w:r>
+            <w:bookmarkStart w:id="0" w:name="_GoBack"/>
+            <w:bookmarkEnd w:id="0"/>
+            <w:r>
+              <w:t xml:space="preserve">ut de la fonction </w:t>
+            </w:r>
+            <w:proofErr w:type="spellStart"/>
+            <w:r>
+              <w:t>eval</w:t>
+            </w:r>
+            <w:proofErr w:type="spellEnd"/>
+            <w:r>
+              <w:t xml:space="preserve"> dans l’</w:t>
+            </w:r>
+            <w:proofErr w:type="spellStart"/>
+            <w:r>
+              <w:t>advisor</w:t>
+            </w:r>
+            <w:proofErr w:type="spellEnd"/>
+          </w:p>
+          <w:p>
+            <w:pPr>
+              <w:pStyle w:val="Paragraphedeliste"/>
+              <w:numPr>
+                <w:ilvl w:val="0"/>
+                <w:numId w:val="2"/>
+              </w:numPr>
+            </w:pPr>
+            <w:r>
+              <w:t xml:space="preserve">Modification des fonctions </w:t>
+            </w:r>
+            <w:proofErr w:type="spellStart"/>
+            <w:r>
+              <w:t>PairInternProject</w:t>
+            </w:r>
+            <w:proofErr w:type="spellEnd"/>
+          </w:p>
+          <w:p>
+            <w:pPr>
+              <w:pStyle w:val="Paragraphedeliste"/>
+              <w:numPr>
+                <w:ilvl w:val="0"/>
+                <w:numId w:val="2"/>
+              </w:numPr>
+            </w:pPr>
+            <w:r>
+              <w:t xml:space="preserve">Mise à jour du contrôleur </w:t>
+            </w:r>
+            <w:proofErr w:type="spellStart"/>
+            <w:r>
+              <w:t>intern</w:t>
+            </w:r>
+            <w:proofErr w:type="spellEnd"/>
+            <w:r>
+              <w:t xml:space="preserve"> et </w:t>
+            </w:r>
+            <w:proofErr w:type="spellStart"/>
+            <w:r>
+              <w:t>advisor</w:t>
+            </w:r>
+            <w:proofErr w:type="spellEnd"/>
+          </w:p>
+          <w:p>
+            <w:pPr>
+              <w:pStyle w:val="Paragraphedeliste"/>
+              <w:numPr>
+                <w:ilvl w:val="0"/>
+                <w:numId w:val="2"/>
+              </w:numPr>
+            </w:pPr>
+            <w:r>
+              <w:t xml:space="preserve">Mise à jour de la vue </w:t>
+            </w:r>
+            <w:proofErr w:type="spellStart"/>
+            <w:r>
+              <w:t>account</w:t>
+            </w:r>
+            <w:proofErr w:type="spellEnd"/>
+            <w:r>
+              <w:t xml:space="preserve"> et </w:t>
+            </w:r>
+            <w:proofErr w:type="spellStart"/>
+            <w:r>
+              <w:t>assign</w:t>
+            </w:r>
+            <w:proofErr w:type="spellEnd"/>
+            <w:r>
+              <w:t xml:space="preserve"> de l’</w:t>
+            </w:r>
+            <w:proofErr w:type="spellStart"/>
+            <w:r>
+              <w:t>advisor</w:t>
+            </w:r>
+            <w:proofErr w:type="spellEnd"/>
           </w:p>
         </w:tc>
       </w:tr>
@@ -236,7 +329,7 @@
           </w:tcPr>
           <w:p>
             <w:r>
-              <w:t>19 FÉVRIER</w:t>
+              <w:t>21 FÉVRIER</w:t>
             </w:r>
           </w:p>
         </w:tc>
@@ -253,19 +346,23 @@
               </w:numPr>
             </w:pPr>
             <w:r>
-              <w:t>Ajout vue updateAccount, account et viewInterns dans l’advisor</w:t>
-            </w:r>
-          </w:p>
-          <w:p>
-            <w:pPr>
-              <w:pStyle w:val="Paragraphedeliste"/>
-              <w:numPr>
-                <w:ilvl w:val="0"/>
-                <w:numId w:val="2"/>
-              </w:numPr>
-            </w:pPr>
-            <w:r>
-              <w:t xml:space="preserve">Modifications dans le contrôleur advisor </w:t>
+              <w:t xml:space="preserve">Ajout de la vue </w:t>
+            </w:r>
+            <w:proofErr w:type="spellStart"/>
+            <w:r>
+              <w:t>eval</w:t>
+            </w:r>
+            <w:proofErr w:type="spellEnd"/>
+            <w:r>
+              <w:t xml:space="preserve"> dans l’</w:t>
+            </w:r>
+            <w:proofErr w:type="spellStart"/>
+            <w:r>
+              <w:t>advisor</w:t>
+            </w:r>
+            <w:proofErr w:type="spellEnd"/>
+            <w:r>
+              <w:t xml:space="preserve"> (formulaire d’évaluation de mi et fin session)</w:t>
             </w:r>
           </w:p>
         </w:tc>
@@ -282,7 +379,7 @@
           </w:tcPr>
           <w:p>
             <w:r>
-              <w:t>17 FÉVRIER</w:t>
+              <w:t>19 FÉVRIER</w:t>
             </w:r>
           </w:p>
         </w:tc>
@@ -299,52 +396,57 @@
               </w:numPr>
             </w:pPr>
             <w:r>
-              <w:t xml:space="preserve">Ajout </w:t>
-            </w:r>
-            <w:r>
-              <w:t xml:space="preserve">des </w:t>
-            </w:r>
-            <w:r>
-              <w:t>vue</w:t>
-            </w:r>
-            <w:r>
-              <w:t>s</w:t>
-            </w:r>
-            <w:r>
-              <w:t>reviewAdv du stagiaire</w:t>
-            </w:r>
-            <w:r>
-              <w:t xml:space="preserve"> et aussi de la vue menu de ce dernier</w:t>
-            </w:r>
-            <w:r>
-              <w:t>.</w:t>
-            </w:r>
-          </w:p>
-          <w:p>
-            <w:pPr>
-              <w:pStyle w:val="Paragraphedeliste"/>
-              <w:numPr>
-                <w:ilvl w:val="0"/>
-                <w:numId w:val="2"/>
-              </w:numPr>
-            </w:pPr>
-            <w:r>
-              <w:t>Modifications dans les vues index, menu et reviewAdv du stagaire</w:t>
-            </w:r>
-          </w:p>
-          <w:p>
-            <w:pPr>
-              <w:pStyle w:val="Paragraphedeliste"/>
-              <w:numPr>
-                <w:ilvl w:val="0"/>
-                <w:numId w:val="2"/>
-              </w:numPr>
-            </w:pPr>
-            <w:r>
-              <w:t>Modifications dans les vues du coordonnateur</w:t>
-            </w:r>
-            <w:bookmarkStart w:id="0" w:name="_GoBack"/>
-            <w:bookmarkEnd w:id="0"/>
+              <w:t xml:space="preserve">Ajout vue </w:t>
+            </w:r>
+            <w:proofErr w:type="spellStart"/>
+            <w:r>
+              <w:t>updateAccount</w:t>
+            </w:r>
+            <w:proofErr w:type="spellEnd"/>
+            <w:r>
+              <w:t xml:space="preserve">, </w:t>
+            </w:r>
+            <w:proofErr w:type="spellStart"/>
+            <w:r>
+              <w:t>account</w:t>
+            </w:r>
+            <w:proofErr w:type="spellEnd"/>
+            <w:r>
+              <w:t xml:space="preserve"> et </w:t>
+            </w:r>
+            <w:proofErr w:type="spellStart"/>
+            <w:r>
+              <w:t>viewInterns</w:t>
+            </w:r>
+            <w:proofErr w:type="spellEnd"/>
+            <w:r>
+              <w:t xml:space="preserve"> dans l’</w:t>
+            </w:r>
+            <w:proofErr w:type="spellStart"/>
+            <w:r>
+              <w:t>advisor</w:t>
+            </w:r>
+            <w:proofErr w:type="spellEnd"/>
+          </w:p>
+          <w:p>
+            <w:pPr>
+              <w:pStyle w:val="Paragraphedeliste"/>
+              <w:numPr>
+                <w:ilvl w:val="0"/>
+                <w:numId w:val="2"/>
+              </w:numPr>
+            </w:pPr>
+            <w:r>
+              <w:t xml:space="preserve">Modifications dans le contrôleur </w:t>
+            </w:r>
+            <w:proofErr w:type="spellStart"/>
+            <w:r>
+              <w:t>advisor</w:t>
+            </w:r>
+            <w:proofErr w:type="spellEnd"/>
+            <w:r>
+              <w:t xml:space="preserve"> </w:t>
+            </w:r>
           </w:p>
         </w:tc>
       </w:tr>
@@ -360,7 +462,7 @@
           </w:tcPr>
           <w:p>
             <w:r>
-              <w:t>16 FÉVRIER</w:t>
+              <w:t>17 FÉVRIER</w:t>
             </w:r>
           </w:p>
         </w:tc>
@@ -377,19 +479,67 @@
               </w:numPr>
             </w:pPr>
             <w:r>
-              <w:t>Correction de la vue log et pass du stagiaire</w:t>
-            </w:r>
-          </w:p>
-          <w:p>
-            <w:pPr>
-              <w:pStyle w:val="Paragraphedeliste"/>
-              <w:numPr>
-                <w:ilvl w:val="0"/>
-                <w:numId w:val="2"/>
-              </w:numPr>
-            </w:pPr>
-            <w:r>
-              <w:t>Ajout de la vue info, interview et reviewSup pour le stagiaire</w:t>
+              <w:t xml:space="preserve">Ajout </w:t>
+            </w:r>
+            <w:r>
+              <w:t xml:space="preserve">des </w:t>
+            </w:r>
+            <w:proofErr w:type="spellStart"/>
+            <w:r>
+              <w:t>vue</w:t>
+            </w:r>
+            <w:r>
+              <w:t>s</w:t>
+            </w:r>
+            <w:r>
+              <w:t>reviewAdv</w:t>
+            </w:r>
+            <w:proofErr w:type="spellEnd"/>
+            <w:r>
+              <w:t xml:space="preserve"> du stagiaire</w:t>
+            </w:r>
+            <w:r>
+              <w:t xml:space="preserve"> et aussi de la vue menu de ce dernier</w:t>
+            </w:r>
+            <w:r>
+              <w:t>.</w:t>
+            </w:r>
+          </w:p>
+          <w:p>
+            <w:pPr>
+              <w:pStyle w:val="Paragraphedeliste"/>
+              <w:numPr>
+                <w:ilvl w:val="0"/>
+                <w:numId w:val="2"/>
+              </w:numPr>
+            </w:pPr>
+            <w:r>
+              <w:t xml:space="preserve">Modifications dans les vues index, menu et </w:t>
+            </w:r>
+            <w:proofErr w:type="spellStart"/>
+            <w:r>
+              <w:t>reviewAdv</w:t>
+            </w:r>
+            <w:proofErr w:type="spellEnd"/>
+            <w:r>
+              <w:t xml:space="preserve"> du </w:t>
+            </w:r>
+            <w:proofErr w:type="spellStart"/>
+            <w:r>
+              <w:t>stagaire</w:t>
+            </w:r>
+            <w:proofErr w:type="spellEnd"/>
+          </w:p>
+          <w:p>
+            <w:pPr>
+              <w:pStyle w:val="Paragraphedeliste"/>
+              <w:numPr>
+                <w:ilvl w:val="0"/>
+                <w:numId w:val="2"/>
+              </w:numPr>
+            </w:pPr>
+            <w:r>
+              <w:t>Modifications dans les vues du coordonnateur</w:t>
             </w:r>
           </w:p>
         </w:tc>
@@ -406,7 +556,7 @@
           </w:tcPr>
           <w:p>
             <w:r>
-              <w:t>15 FÉVRIER</w:t>
+              <w:t>16 FÉVRIER</w:t>
             </w:r>
           </w:p>
         </w:tc>
@@ -423,31 +573,35 @@
               </w:numPr>
             </w:pPr>
             <w:r>
-              <w:t>Mise à jour du contrôleur Cie (changement des noms de fonctions reliées au model docs et les alertes)</w:t>
-            </w:r>
-          </w:p>
-          <w:p>
-            <w:pPr>
-              <w:pStyle w:val="Paragraphedeliste"/>
-              <w:numPr>
-                <w:ilvl w:val="0"/>
-                <w:numId w:val="2"/>
-              </w:numPr>
-            </w:pPr>
-            <w:r>
-              <w:t>Ajout de la vue Info de la compagnie</w:t>
-            </w:r>
-          </w:p>
-          <w:p>
-            <w:pPr>
-              <w:pStyle w:val="Paragraphedeliste"/>
-              <w:numPr>
-                <w:ilvl w:val="0"/>
-                <w:numId w:val="2"/>
-              </w:numPr>
-            </w:pPr>
-            <w:r>
-              <w:t>Modifications dans les vues de l’intern soient log, list et index</w:t>
+              <w:t xml:space="preserve">Correction de la vue log et </w:t>
+            </w:r>
+            <w:proofErr w:type="spellStart"/>
+            <w:r>
+              <w:t>pass</w:t>
+            </w:r>
+            <w:proofErr w:type="spellEnd"/>
+            <w:r>
+              <w:t xml:space="preserve"> du stagiaire</w:t>
+            </w:r>
+          </w:p>
+          <w:p>
+            <w:pPr>
+              <w:pStyle w:val="Paragraphedeliste"/>
+              <w:numPr>
+                <w:ilvl w:val="0"/>
+                <w:numId w:val="2"/>
+              </w:numPr>
+            </w:pPr>
+            <w:r>
+              <w:t xml:space="preserve">Ajout de la vue info, interview et </w:t>
+            </w:r>
+            <w:proofErr w:type="spellStart"/>
+            <w:r>
+              <w:t>reviewSup</w:t>
+            </w:r>
+            <w:proofErr w:type="spellEnd"/>
+            <w:r>
+              <w:t xml:space="preserve"> pour le stagiaire</w:t>
             </w:r>
           </w:p>
         </w:tc>
@@ -464,7 +618,7 @@
           </w:tcPr>
           <w:p>
             <w:r>
-              <w:t>12 FÉVRIER</w:t>
+              <w:t>15 FÉVRIER</w:t>
             </w:r>
           </w:p>
         </w:tc>
@@ -481,7 +635,47 @@
               </w:numPr>
             </w:pPr>
             <w:r>
-              <w:t>Mise à jour du contrôleur Cie surtout en ce qui concerne la méthode interview</w:t>
+              <w:t>Mise à jour du contrôleur Cie (changement des noms de fonctions reliées au model docs et les alertes)</w:t>
+            </w:r>
+          </w:p>
+          <w:p>
+            <w:pPr>
+              <w:pStyle w:val="Paragraphedeliste"/>
+              <w:numPr>
+                <w:ilvl w:val="0"/>
+                <w:numId w:val="2"/>
+              </w:numPr>
+            </w:pPr>
+            <w:r>
+              <w:t>Ajout de la vue Info de la compagnie</w:t>
+            </w:r>
+          </w:p>
+          <w:p>
+            <w:pPr>
+              <w:pStyle w:val="Paragraphedeliste"/>
+              <w:numPr>
+                <w:ilvl w:val="0"/>
+                <w:numId w:val="2"/>
+              </w:numPr>
+            </w:pPr>
+            <w:r>
+              <w:t>Modifications dans les vues de l’</w:t>
+            </w:r>
+            <w:proofErr w:type="spellStart"/>
+            <w:r>
+              <w:t>intern</w:t>
+            </w:r>
+            <w:proofErr w:type="spellEnd"/>
+            <w:r>
+              <w:t xml:space="preserve"> soient log, </w:t>
+            </w:r>
+            <w:proofErr w:type="spellStart"/>
+            <w:r>
+              <w:t>list</w:t>
+            </w:r>
+            <w:proofErr w:type="spellEnd"/>
+            <w:r>
+              <w:t xml:space="preserve"> et index</w:t>
             </w:r>
           </w:p>
         </w:tc>
@@ -498,7 +692,7 @@
           </w:tcPr>
           <w:p>
             <w:r>
-              <w:t>10 FÉVRIER</w:t>
+              <w:t>12 FÉVRIER</w:t>
             </w:r>
           </w:p>
         </w:tc>
@@ -515,25 +709,7 @@
               </w:numPr>
             </w:pPr>
             <w:r>
-              <w:t>Mise à jour du contrôlleur Cie</w:t>
-            </w:r>
-          </w:p>
-          <w:p>
-            <w:pPr>
-              <w:pStyle w:val="Paragraphedeliste"/>
-              <w:numPr>
-                <w:ilvl w:val="0"/>
-                <w:numId w:val="2"/>
-              </w:numPr>
-            </w:pPr>
-            <w:r>
-              <w:t>Mise à jour des fonction</w:t>
-            </w:r>
-            <w:r>
-              <w:t>s</w:t>
-            </w:r>
-            <w:r>
-              <w:t>review et info</w:t>
+              <w:t>Mise à jour du contrôleur Cie surtout en ce qui concerne la méthode interview</w:t>
             </w:r>
           </w:p>
         </w:tc>
@@ -550,7 +726,7 @@
           </w:tcPr>
           <w:p>
             <w:r>
-              <w:t>8 FÉVRIER</w:t>
+              <w:t>10 FÉVRIER</w:t>
             </w:r>
           </w:p>
         </w:tc>
@@ -567,73 +743,41 @@
               </w:numPr>
             </w:pPr>
             <w:r>
-              <w:t>Changement du modèle des projets</w:t>
-            </w:r>
-          </w:p>
-          <w:p>
-            <w:pPr>
-              <w:pStyle w:val="Paragraphedeliste"/>
-              <w:numPr>
-                <w:ilvl w:val="0"/>
-                <w:numId w:val="2"/>
-              </w:numPr>
-            </w:pPr>
-            <w:r>
-              <w:t>Ajout et suppressions de méthodes</w:t>
-            </w:r>
-          </w:p>
-          <w:p>
-            <w:pPr>
-              <w:pStyle w:val="Paragraphedeliste"/>
-              <w:numPr>
-                <w:ilvl w:val="0"/>
-                <w:numId w:val="2"/>
-              </w:numPr>
-            </w:pPr>
-            <w:r>
-              <w:t>Création d’objets projets dans les fonctions de projets</w:t>
-            </w:r>
-          </w:p>
-          <w:p>
-            <w:pPr>
-              <w:pStyle w:val="Paragraphedeliste"/>
-              <w:numPr>
-                <w:ilvl w:val="0"/>
-                <w:numId w:val="2"/>
-              </w:numPr>
-            </w:pPr>
-            <w:r>
-              <w:t xml:space="preserve">Modifications </w:t>
-            </w:r>
-            <w:r>
-              <w:t>dans le contrôleur Entreprise duent</w:t>
-            </w:r>
-            <w:r>
-              <w:t xml:space="preserve"> au changement dans le modèle project</w:t>
-            </w:r>
-          </w:p>
-          <w:p>
-            <w:pPr>
-              <w:pStyle w:val="Paragraphedeliste"/>
-              <w:numPr>
-                <w:ilvl w:val="0"/>
-                <w:numId w:val="2"/>
-              </w:numPr>
-            </w:pPr>
-            <w:r>
-              <w:t>Rajout des fonctions dans le contrôleur Entreprise selon les views Cie</w:t>
-            </w:r>
-          </w:p>
-          <w:p>
-            <w:pPr>
-              <w:pStyle w:val="Paragraphedeliste"/>
-              <w:numPr>
-                <w:ilvl w:val="0"/>
-                <w:numId w:val="2"/>
-              </w:numPr>
-            </w:pPr>
-            <w:r>
-              <w:t>-Ajout de fonction dans la le modèle Accounts (voir liste des users d’un rang)</w:t>
+              <w:t xml:space="preserve">Mise à jour du </w:t>
+            </w:r>
+            <w:proofErr w:type="spellStart"/>
+            <w:r>
+              <w:t>contrôlleur</w:t>
+            </w:r>
+            <w:proofErr w:type="spellEnd"/>
+            <w:r>
+              <w:t xml:space="preserve"> Cie</w:t>
+            </w:r>
+          </w:p>
+          <w:p>
+            <w:pPr>
+              <w:pStyle w:val="Paragraphedeliste"/>
+              <w:numPr>
+                <w:ilvl w:val="0"/>
+                <w:numId w:val="2"/>
+              </w:numPr>
+            </w:pPr>
+            <w:r>
+              <w:t xml:space="preserve">Mise à jour des </w:t>
+            </w:r>
+            <w:proofErr w:type="spellStart"/>
+            <w:r>
+              <w:t>fonction</w:t>
+            </w:r>
+            <w:r>
+              <w:t>s</w:t>
+            </w:r>
+            <w:r>
+              <w:t>review</w:t>
+            </w:r>
+            <w:proofErr w:type="spellEnd"/>
+            <w:r>
+              <w:t xml:space="preserve"> et info</w:t>
             </w:r>
           </w:p>
         </w:tc>
@@ -650,7 +794,7 @@
           </w:tcPr>
           <w:p>
             <w:r>
-              <w:t>3 FÉVRIER</w:t>
+              <w:t>8 FÉVRIER</w:t>
             </w:r>
           </w:p>
         </w:tc>
@@ -667,19 +811,107 @@
               </w:numPr>
             </w:pPr>
             <w:r>
-              <w:t>Ajout des formulaires d’évaluations du superviseur en lecture et en écriture.</w:t>
-            </w:r>
-          </w:p>
-          <w:p>
-            <w:pPr>
-              <w:pStyle w:val="Paragraphedeliste"/>
-              <w:numPr>
-                <w:ilvl w:val="0"/>
-                <w:numId w:val="2"/>
-              </w:numPr>
-            </w:pPr>
-            <w:r>
-              <w:t>Ajout de tous les accents en html dans tous les formulaires.</w:t>
+              <w:t>Changement du modèle des projets</w:t>
+            </w:r>
+          </w:p>
+          <w:p>
+            <w:pPr>
+              <w:pStyle w:val="Paragraphedeliste"/>
+              <w:numPr>
+                <w:ilvl w:val="0"/>
+                <w:numId w:val="2"/>
+              </w:numPr>
+            </w:pPr>
+            <w:r>
+              <w:t>Ajout et suppressions de méthodes</w:t>
+            </w:r>
+          </w:p>
+          <w:p>
+            <w:pPr>
+              <w:pStyle w:val="Paragraphedeliste"/>
+              <w:numPr>
+                <w:ilvl w:val="0"/>
+                <w:numId w:val="2"/>
+              </w:numPr>
+            </w:pPr>
+            <w:r>
+              <w:t>Création d’objets projets dans les fonctions de projets</w:t>
+            </w:r>
+          </w:p>
+          <w:p>
+            <w:pPr>
+              <w:pStyle w:val="Paragraphedeliste"/>
+              <w:numPr>
+                <w:ilvl w:val="0"/>
+                <w:numId w:val="2"/>
+              </w:numPr>
+            </w:pPr>
+            <w:r>
+              <w:t xml:space="preserve">Modifications </w:t>
+            </w:r>
+            <w:r>
+              <w:t xml:space="preserve">dans le contrôleur Entreprise </w:t>
+            </w:r>
+            <w:proofErr w:type="spellStart"/>
+            <w:r>
+              <w:t>duent</w:t>
+            </w:r>
+            <w:proofErr w:type="spellEnd"/>
+            <w:r>
+              <w:t xml:space="preserve"> au changement dans le modèle </w:t>
+            </w:r>
+            <w:proofErr w:type="spellStart"/>
+            <w:r>
+              <w:t>project</w:t>
+            </w:r>
+            <w:proofErr w:type="spellEnd"/>
+          </w:p>
+          <w:p>
+            <w:pPr>
+              <w:pStyle w:val="Paragraphedeliste"/>
+              <w:numPr>
+                <w:ilvl w:val="0"/>
+                <w:numId w:val="2"/>
+              </w:numPr>
+            </w:pPr>
+            <w:r>
+              <w:t xml:space="preserve">Rajout des fonctions dans le contrôleur Entreprise selon les </w:t>
+            </w:r>
+            <w:proofErr w:type="spellStart"/>
+            <w:r>
+              <w:t>views</w:t>
+            </w:r>
+            <w:proofErr w:type="spellEnd"/>
+            <w:r>
+              <w:t xml:space="preserve"> Cie</w:t>
+            </w:r>
+          </w:p>
+          <w:p>
+            <w:pPr>
+              <w:pStyle w:val="Paragraphedeliste"/>
+              <w:numPr>
+                <w:ilvl w:val="0"/>
+                <w:numId w:val="2"/>
+              </w:numPr>
+            </w:pPr>
+            <w:r>
+              <w:t xml:space="preserve">-Ajout de fonction dans la le modèle </w:t>
+            </w:r>
+            <w:proofErr w:type="spellStart"/>
+            <w:r>
+              <w:t>Accounts</w:t>
+            </w:r>
+            <w:proofErr w:type="spellEnd"/>
+            <w:r>
+              <w:t xml:space="preserve"> (voir liste des </w:t>
+            </w:r>
+            <w:proofErr w:type="spellStart"/>
+            <w:r>
+              <w:t>users</w:t>
+            </w:r>
+            <w:proofErr w:type="spellEnd"/>
+            <w:r>
+              <w:t xml:space="preserve"> d’un rang)</w:t>
             </w:r>
           </w:p>
         </w:tc>
@@ -696,7 +928,7 @@
           </w:tcPr>
           <w:p>
             <w:r>
-              <w:t>2 FÉVRIER</w:t>
+              <w:t>3 FÉVRIER</w:t>
             </w:r>
           </w:p>
         </w:tc>
@@ -713,11 +945,23 @@
               </w:numPr>
             </w:pPr>
             <w:r>
-              <w:t xml:space="preserve">Création des formulaires d’entrevue et des projets de stages et changement du formulaire d’évaluation des coordonnateurs en html. Tous ces formulaires sont maintenant en double </w:t>
+              <w:t>Ajout des formulaires d’évaluations du superviseur en lecture et en écriture.</w:t>
+            </w:r>
+          </w:p>
+          <w:p>
+            <w:pPr>
+              <w:pStyle w:val="Paragraphedeliste"/>
+              <w:numPr>
+                <w:ilvl w:val="0"/>
+                <w:numId w:val="2"/>
+              </w:numPr>
+            </w:pPr>
+            <w:r>
+              <w:t xml:space="preserve">Ajout de tous les accents en html dans </w:t>
             </w:r>
             <w:r>
               <w:lastRenderedPageBreak/>
-              <w:t>soient en lecture et en écriture.</w:t>
+              <w:t>tous les formulaires.</w:t>
             </w:r>
           </w:p>
         </w:tc>
@@ -735,7 +979,7 @@
           <w:p>
             <w:r>
               <w:lastRenderedPageBreak/>
-              <w:t>1 FÉVRIER</w:t>
+              <w:t>2 FÉVRIER</w:t>
             </w:r>
           </w:p>
         </w:tc>
@@ -752,34 +996,7 @@
               </w:numPr>
             </w:pPr>
             <w:r>
-              <w:t>Discussion en équipe avec Patrick SingCaster du projet de stage en détail</w:t>
-            </w:r>
-          </w:p>
-          <w:p>
-            <w:pPr>
-              <w:pStyle w:val="Paragraphedeliste"/>
-              <w:numPr>
-                <w:ilvl w:val="0"/>
-                <w:numId w:val="2"/>
-              </w:numPr>
-            </w:pPr>
-            <w:r>
-              <w:t xml:space="preserve">Changement du modèle conceptuel </w:t>
-            </w:r>
-          </w:p>
-          <w:p>
-            <w:pPr>
-              <w:pStyle w:val="Paragraphedeliste"/>
-              <w:numPr>
-                <w:ilvl w:val="0"/>
-                <w:numId w:val="2"/>
-              </w:numPr>
-            </w:pPr>
-            <w:r>
-              <w:t>Commencement des formulaires des évaluations en html</w:t>
-            </w:r>
-            <w:r>
-              <w:t xml:space="preserve"> et du journal de bord des stagiaires</w:t>
+              <w:t>Création des formulaires d’entrevue et des projets de stages et changement du formulaire d’évaluation des coordonnateurs en html. Tous ces formulaires sont maintenant en double soient en lecture et en écriture.</w:t>
             </w:r>
           </w:p>
         </w:tc>
@@ -796,7 +1013,7 @@
           </w:tcPr>
           <w:p>
             <w:r>
-              <w:t>29 JANVIER</w:t>
+              <w:t>1 FÉVRIER</w:t>
             </w:r>
           </w:p>
         </w:tc>
@@ -813,19 +1030,42 @@
               </w:numPr>
             </w:pPr>
             <w:r>
-              <w:t>Lecture de la gestion des stages</w:t>
-            </w:r>
-          </w:p>
-          <w:p>
-            <w:pPr>
-              <w:pStyle w:val="Paragraphedeliste"/>
-              <w:numPr>
-                <w:ilvl w:val="0"/>
-                <w:numId w:val="2"/>
-              </w:numPr>
-            </w:pPr>
-            <w:r>
-              <w:t>Modification du modèle conceptuel</w:t>
+              <w:t xml:space="preserve">Discussion en équipe avec Patrick </w:t>
+            </w:r>
+            <w:proofErr w:type="spellStart"/>
+            <w:r>
+              <w:t>SingCaster</w:t>
+            </w:r>
+            <w:proofErr w:type="spellEnd"/>
+            <w:r>
+              <w:t xml:space="preserve"> du projet de stage en détail</w:t>
+            </w:r>
+          </w:p>
+          <w:p>
+            <w:pPr>
+              <w:pStyle w:val="Paragraphedeliste"/>
+              <w:numPr>
+                <w:ilvl w:val="0"/>
+                <w:numId w:val="2"/>
+              </w:numPr>
+            </w:pPr>
+            <w:r>
+              <w:t xml:space="preserve">Changement du modèle conceptuel </w:t>
+            </w:r>
+          </w:p>
+          <w:p>
+            <w:pPr>
+              <w:pStyle w:val="Paragraphedeliste"/>
+              <w:numPr>
+                <w:ilvl w:val="0"/>
+                <w:numId w:val="2"/>
+              </w:numPr>
+            </w:pPr>
+            <w:r>
+              <w:t>Commencement des formulaires des évaluations en html</w:t>
+            </w:r>
+            <w:r>
+              <w:t xml:space="preserve"> et du journal de bord des stagiaires</w:t>
             </w:r>
           </w:p>
         </w:tc>
@@ -842,6 +1082,52 @@
           </w:tcPr>
           <w:p>
             <w:r>
+              <w:t>29 JANVIER</w:t>
+            </w:r>
+          </w:p>
+        </w:tc>
+        <w:tc>
+          <w:tcPr>
+            <w:tcW w:w="4763" w:type="dxa"/>
+          </w:tcPr>
+          <w:p>
+            <w:pPr>
+              <w:pStyle w:val="Paragraphedeliste"/>
+              <w:numPr>
+                <w:ilvl w:val="0"/>
+                <w:numId w:val="2"/>
+              </w:numPr>
+            </w:pPr>
+            <w:r>
+              <w:t>Lecture de la gestion des stages</w:t>
+            </w:r>
+          </w:p>
+          <w:p>
+            <w:pPr>
+              <w:pStyle w:val="Paragraphedeliste"/>
+              <w:numPr>
+                <w:ilvl w:val="0"/>
+                <w:numId w:val="2"/>
+              </w:numPr>
+            </w:pPr>
+            <w:r>
+              <w:t>Modification du modèle conceptuel</w:t>
+            </w:r>
+          </w:p>
+        </w:tc>
+      </w:tr>
+      <w:tr>
+        <w:trPr>
+          <w:trHeight w:val="322"/>
+          <w:jc w:val="center"/>
+        </w:trPr>
+        <w:tc>
+          <w:tcPr>
+            <w:tcW w:w="1345" w:type="dxa"/>
+            <w:vAlign w:val="center"/>
+          </w:tcPr>
+          <w:p>
+            <w:r>
               <w:t>27 JANVIER</w:t>
             </w:r>
           </w:p>
@@ -937,8 +1223,13 @@
               </w:numPr>
             </w:pPr>
             <w:r>
-              <w:t>Setup du GitHub</w:t>
-            </w:r>
+              <w:t xml:space="preserve">Setup du </w:t>
+            </w:r>
+            <w:proofErr w:type="spellStart"/>
+            <w:r>
+              <w:t>GitHub</w:t>
+            </w:r>
+            <w:proofErr w:type="spellEnd"/>
           </w:p>
         </w:tc>
       </w:tr>
@@ -1074,7 +1365,7 @@
 </file>
 
 <file path=word/numbering.xml><?xml version="1.0" encoding="utf-8"?>
-<w:numbering xmlns:ve="http://schemas.openxmlformats.org/markup-compatibility/2006" xmlns:o="urn:schemas-microsoft-com:office:office" xmlns:r="http://schemas.openxmlformats.org/officeDocument/2006/relationships" xmlns:m="http://schemas.openxmlformats.org/officeDocument/2006/math" xmlns:v="urn:schemas-microsoft-com:vml" xmlns:wp="http://schemas.openxmlformats.org/drawingml/2006/wordprocessingDrawing" xmlns:w10="urn:schemas-microsoft-com:office:word" xmlns:w="http://schemas.openxmlformats.org/wordprocessingml/2006/main" xmlns:wne="http://schemas.microsoft.com/office/word/2006/wordml">
+<w:numbering xmlns:wpc="http://schemas.microsoft.com/office/word/2010/wordprocessingCanvas" xmlns:mc="http://schemas.openxmlformats.org/markup-compatibility/2006" xmlns:o="urn:schemas-microsoft-com:office:office" xmlns:r="http://schemas.openxmlformats.org/officeDocument/2006/relationships" xmlns:m="http://schemas.openxmlformats.org/officeDocument/2006/math" xmlns:v="urn:schemas-microsoft-com:vml" xmlns:wp14="http://schemas.microsoft.com/office/word/2010/wordprocessingDrawing" xmlns:wp="http://schemas.openxmlformats.org/drawingml/2006/wordprocessingDrawing" xmlns:w10="urn:schemas-microsoft-com:office:word" xmlns:w="http://schemas.openxmlformats.org/wordprocessingml/2006/main" xmlns:w14="http://schemas.microsoft.com/office/word/2010/wordml" xmlns:wpg="http://schemas.microsoft.com/office/word/2010/wordprocessingGroup" xmlns:wpi="http://schemas.microsoft.com/office/word/2010/wordprocessingInk" xmlns:wne="http://schemas.microsoft.com/office/word/2006/wordml" xmlns:wps="http://schemas.microsoft.com/office/word/2010/wordprocessingShape" mc:Ignorable="w14 wp14">
   <w:abstractNum w:abstractNumId="0">
     <w:nsid w:val="1D475DB3"/>
     <w:multiLevelType w:val="hybridMultilevel"/>
@@ -1311,7 +1602,7 @@
 </file>
 
 <file path=word/styles.xml><?xml version="1.0" encoding="utf-8"?>
-<w:styles xmlns:r="http://schemas.openxmlformats.org/officeDocument/2006/relationships" xmlns:w="http://schemas.openxmlformats.org/wordprocessingml/2006/main">
+<w:styles xmlns:mc="http://schemas.openxmlformats.org/markup-compatibility/2006" xmlns:r="http://schemas.openxmlformats.org/officeDocument/2006/relationships" xmlns:w="http://schemas.openxmlformats.org/wordprocessingml/2006/main" xmlns:w14="http://schemas.microsoft.com/office/word/2010/wordml" mc:Ignorable="w14">
   <w:docDefaults>
     <w:rPrDefault>
       <w:rPr>
@@ -1529,7 +1820,6 @@
     <w:uiPriority w:val="99"/>
     <w:semiHidden/>
     <w:unhideWhenUsed/>
-    <w:qFormat/>
     <w:tblPr>
       <w:tblInd w:w="0" w:type="dxa"/>
       <w:tblCellMar>
@@ -1555,7 +1845,6 @@
       <w:spacing w:after="0" w:line="240" w:lineRule="auto"/>
     </w:pPr>
     <w:tblPr>
-      <w:tblInd w:w="0" w:type="dxa"/>
       <w:tblBorders>
         <w:top w:val="single" w:sz="4" w:space="0" w:color="auto"/>
         <w:left w:val="single" w:sz="4" w:space="0" w:color="auto"/>
@@ -1564,12 +1853,6 @@
         <w:insideH w:val="single" w:sz="4" w:space="0" w:color="auto"/>
         <w:insideV w:val="single" w:sz="4" w:space="0" w:color="auto"/>
       </w:tblBorders>
-      <w:tblCellMar>
-        <w:top w:w="0" w:type="dxa"/>
-        <w:left w:w="108" w:type="dxa"/>
-        <w:bottom w:w="0" w:type="dxa"/>
-        <w:right w:w="108" w:type="dxa"/>
-      </w:tblCellMar>
     </w:tblPr>
   </w:style>
   <w:style w:type="character" w:customStyle="1" w:styleId="Titre2Car">
@@ -2203,7 +2486,7 @@
 </file>
 
 <file path=customXml/itemProps1.xml><?xml version="1.0" encoding="utf-8"?>
-<ds:datastoreItem xmlns:ds="http://schemas.openxmlformats.org/officeDocument/2006/customXml" ds:itemID="{CFE15A07-8332-4C85-99B1-5C95C792DC6B}">
+<ds:datastoreItem xmlns:ds="http://schemas.openxmlformats.org/officeDocument/2006/customXml" ds:itemID="{9F81A905-3381-4E32-BCB6-EE305C152DC2}">
   <ds:schemaRefs>
     <ds:schemaRef ds:uri="http://schemas.openxmlformats.org/officeDocument/2006/bibliography"/>
   </ds:schemaRefs>

</xml_diff>

<commit_message>
Correction bug eval Advisor
Correction d'un bug dans la vue eval d'un coordonnateur.
</commit_message>
<xml_diff>
--- a/log/Guillaume Payette-Brisson.docx
+++ b/log/Guillaume Payette-Brisson.docx
@@ -202,7 +202,7 @@
           </w:tcPr>
           <w:p>
             <w:r>
-              <w:t>3 MARS</w:t>
+              <w:t>4 MARS</w:t>
             </w:r>
           </w:p>
         </w:tc>
@@ -219,61 +219,7 @@
               </w:numPr>
             </w:pPr>
             <w:r>
-              <w:t xml:space="preserve">Corrections de bugs dans les </w:t>
-            </w:r>
-            <w:proofErr w:type="spellStart"/>
-            <w:r>
-              <w:t>contrôlleurs</w:t>
-            </w:r>
-            <w:proofErr w:type="spellEnd"/>
-            <w:r>
-              <w:t xml:space="preserve"> </w:t>
-            </w:r>
-          </w:p>
-          <w:p>
-            <w:pPr>
-              <w:pStyle w:val="Paragraphedeliste"/>
-              <w:numPr>
-                <w:ilvl w:val="0"/>
-                <w:numId w:val="2"/>
-              </w:numPr>
-            </w:pPr>
-            <w:r>
-              <w:t>Correction des fautes d’orthographe</w:t>
-            </w:r>
-          </w:p>
-          <w:p>
-            <w:pPr>
-              <w:pStyle w:val="Paragraphedeliste"/>
-              <w:numPr>
-                <w:ilvl w:val="0"/>
-                <w:numId w:val="2"/>
-              </w:numPr>
-            </w:pPr>
-            <w:r>
-              <w:t xml:space="preserve">Commentaires dans les contrôleurs pour les boucle et  </w:t>
-            </w:r>
-            <w:proofErr w:type="gramStart"/>
-            <w:r>
-              <w:t>les if…</w:t>
-            </w:r>
-            <w:proofErr w:type="spellStart"/>
-            <w:proofErr w:type="gramEnd"/>
-            <w:r>
-              <w:t>else</w:t>
-            </w:r>
-            <w:proofErr w:type="spellEnd"/>
-          </w:p>
-          <w:p>
-            <w:pPr>
-              <w:pStyle w:val="Paragraphedeliste"/>
-              <w:numPr>
-                <w:ilvl w:val="0"/>
-                <w:numId w:val="2"/>
-              </w:numPr>
-            </w:pPr>
-            <w:r>
-              <w:t>Ajout de fonctions de vérification dans les contrôleurs</w:t>
+              <w:t>Correction évaluations de coordonnateur à un stagiaire</w:t>
             </w:r>
           </w:p>
         </w:tc>
@@ -290,7 +236,7 @@
           </w:tcPr>
           <w:p>
             <w:r>
-              <w:t>2 MARS</w:t>
+              <w:t>3 MARS</w:t>
             </w:r>
           </w:p>
         </w:tc>
@@ -307,27 +253,7 @@
               </w:numPr>
             </w:pPr>
             <w:r>
-              <w:t xml:space="preserve">Test de la partie </w:t>
-            </w:r>
-            <w:proofErr w:type="spellStart"/>
-            <w:r>
-              <w:t>Intern</w:t>
-            </w:r>
-            <w:proofErr w:type="spellEnd"/>
-            <w:r>
-              <w:t xml:space="preserve"> du site web.</w:t>
-            </w:r>
-          </w:p>
-          <w:p>
-            <w:pPr>
-              <w:pStyle w:val="Paragraphedeliste"/>
-              <w:numPr>
-                <w:ilvl w:val="0"/>
-                <w:numId w:val="2"/>
-              </w:numPr>
-            </w:pPr>
-            <w:r>
-              <w:t xml:space="preserve">Plusieurs corrections ont été faites dans les </w:t>
+              <w:t xml:space="preserve">Corrections de bugs dans les </w:t>
             </w:r>
             <w:proofErr w:type="spellStart"/>
             <w:r>
@@ -337,109 +263,51 @@
             <w:r>
               <w:t xml:space="preserve"> </w:t>
             </w:r>
-            <w:proofErr w:type="spellStart"/>
-            <w:r>
-              <w:t>advisor</w:t>
-            </w:r>
-            <w:proofErr w:type="spellEnd"/>
-            <w:r>
-              <w:t xml:space="preserve">, </w:t>
-            </w:r>
-            <w:proofErr w:type="spellStart"/>
-            <w:r>
-              <w:t>cie</w:t>
-            </w:r>
-            <w:proofErr w:type="spellEnd"/>
-            <w:r>
-              <w:t xml:space="preserve"> et </w:t>
-            </w:r>
-            <w:proofErr w:type="spellStart"/>
-            <w:r>
-              <w:t>intern</w:t>
-            </w:r>
-            <w:proofErr w:type="spellEnd"/>
-            <w:r>
-              <w:t xml:space="preserve"> du site et aussi dans les model </w:t>
-            </w:r>
-            <w:proofErr w:type="spellStart"/>
-            <w:r>
-              <w:t>projects</w:t>
-            </w:r>
-            <w:proofErr w:type="spellEnd"/>
-            <w:r>
-              <w:t xml:space="preserve">, </w:t>
-            </w:r>
-            <w:proofErr w:type="spellStart"/>
-            <w:r>
-              <w:t>intern</w:t>
-            </w:r>
-            <w:proofErr w:type="spellEnd"/>
-            <w:r>
-              <w:t xml:space="preserve"> et autres.</w:t>
-            </w:r>
-          </w:p>
-          <w:p>
-            <w:pPr>
-              <w:pStyle w:val="Paragraphedeliste"/>
-              <w:numPr>
-                <w:ilvl w:val="0"/>
-                <w:numId w:val="2"/>
-              </w:numPr>
-            </w:pPr>
-            <w:r>
-              <w:t xml:space="preserve">Section </w:t>
-            </w:r>
-            <w:proofErr w:type="spellStart"/>
-            <w:r>
-              <w:t>intern</w:t>
-            </w:r>
-            <w:proofErr w:type="spellEnd"/>
-            <w:r>
-              <w:t xml:space="preserve"> finit à 100%.</w:t>
-            </w:r>
-          </w:p>
-          <w:p>
-            <w:pPr>
-              <w:pStyle w:val="Paragraphedeliste"/>
-              <w:numPr>
-                <w:ilvl w:val="0"/>
-                <w:numId w:val="2"/>
-              </w:numPr>
-            </w:pPr>
-            <w:r>
-              <w:t>Section Cie finit à 99%.</w:t>
-            </w:r>
-          </w:p>
-          <w:p>
-            <w:pPr>
-              <w:pStyle w:val="Paragraphedeliste"/>
-              <w:numPr>
-                <w:ilvl w:val="0"/>
-                <w:numId w:val="2"/>
-              </w:numPr>
-            </w:pPr>
-            <w:r>
-              <w:t xml:space="preserve">Reste à entrer des valeurs non </w:t>
+          </w:p>
+          <w:p>
+            <w:pPr>
+              <w:pStyle w:val="Paragraphedeliste"/>
+              <w:numPr>
+                <w:ilvl w:val="0"/>
+                <w:numId w:val="2"/>
+              </w:numPr>
+            </w:pPr>
+            <w:r>
+              <w:t>Correction des fautes d’orthographe</w:t>
+            </w:r>
+          </w:p>
+          <w:p>
+            <w:pPr>
+              <w:pStyle w:val="Paragraphedeliste"/>
+              <w:numPr>
+                <w:ilvl w:val="0"/>
+                <w:numId w:val="2"/>
+              </w:numPr>
+            </w:pPr>
+            <w:r>
+              <w:t xml:space="preserve">Commentaires dans les contrôleurs pour les boucle et  </w:t>
             </w:r>
             <w:proofErr w:type="gramStart"/>
             <w:r>
-              <w:t>bidons</w:t>
-            </w:r>
+              <w:t>les if…</w:t>
+            </w:r>
+            <w:proofErr w:type="spellStart"/>
             <w:proofErr w:type="gramEnd"/>
             <w:r>
-              <w:t xml:space="preserve"> dans la base de données pour les tests finaux.</w:t>
-            </w:r>
-          </w:p>
-          <w:p>
-            <w:pPr>
-              <w:pStyle w:val="Paragraphedeliste"/>
-              <w:numPr>
-                <w:ilvl w:val="0"/>
-                <w:numId w:val="2"/>
-              </w:numPr>
-            </w:pPr>
-            <w:r>
-              <w:t>Plusieurs vues ont aussi été changé afin d’être plus efficaces et plus sécuritaires.</w:t>
+              <w:t>else</w:t>
+            </w:r>
+            <w:proofErr w:type="spellEnd"/>
+          </w:p>
+          <w:p>
+            <w:pPr>
+              <w:pStyle w:val="Paragraphedeliste"/>
+              <w:numPr>
+                <w:ilvl w:val="0"/>
+                <w:numId w:val="2"/>
+              </w:numPr>
+            </w:pPr>
+            <w:r>
+              <w:t>Ajout de fonctions de vérification dans les contrôleurs</w:t>
             </w:r>
           </w:p>
         </w:tc>
@@ -456,7 +324,7 @@
           </w:tcPr>
           <w:p>
             <w:r>
-              <w:t>1 MARS</w:t>
+              <w:t>2 MARS</w:t>
             </w:r>
           </w:p>
         </w:tc>
@@ -477,75 +345,135 @@
             </w:r>
             <w:proofErr w:type="spellStart"/>
             <w:r>
+              <w:t>Intern</w:t>
+            </w:r>
+            <w:proofErr w:type="spellEnd"/>
+            <w:r>
+              <w:t xml:space="preserve"> du site web.</w:t>
+            </w:r>
+          </w:p>
+          <w:p>
+            <w:pPr>
+              <w:pStyle w:val="Paragraphedeliste"/>
+              <w:numPr>
+                <w:ilvl w:val="0"/>
+                <w:numId w:val="2"/>
+              </w:numPr>
+            </w:pPr>
+            <w:r>
+              <w:t xml:space="preserve">Plusieurs corrections ont été faites dans les </w:t>
+            </w:r>
+            <w:proofErr w:type="spellStart"/>
+            <w:r>
+              <w:t>contrôlleurs</w:t>
+            </w:r>
+            <w:proofErr w:type="spellEnd"/>
+            <w:r>
+              <w:t xml:space="preserve"> </w:t>
+            </w:r>
+            <w:proofErr w:type="spellStart"/>
+            <w:r>
               <w:t>advisor</w:t>
             </w:r>
             <w:proofErr w:type="spellEnd"/>
             <w:r>
-              <w:t xml:space="preserve"> du site web.</w:t>
-            </w:r>
-          </w:p>
-          <w:p>
-            <w:pPr>
-              <w:pStyle w:val="Paragraphedeliste"/>
-              <w:numPr>
-                <w:ilvl w:val="0"/>
-                <w:numId w:val="2"/>
-              </w:numPr>
-            </w:pPr>
-            <w:r>
-              <w:t xml:space="preserve">Changement dans plusieurs </w:t>
-            </w:r>
-            <w:proofErr w:type="spellStart"/>
-            <w:r>
-              <w:t>contrôlleurs</w:t>
-            </w:r>
-            <w:proofErr w:type="spellEnd"/>
-            <w:r>
-              <w:t xml:space="preserve"> dont </w:t>
-            </w:r>
-            <w:proofErr w:type="spellStart"/>
-            <w:r>
-              <w:t>account</w:t>
-            </w:r>
-            <w:proofErr w:type="spellEnd"/>
-            <w:r>
-              <w:t xml:space="preserve">, docs et surtout </w:t>
-            </w:r>
-            <w:proofErr w:type="spellStart"/>
-            <w:r>
-              <w:t>advisor</w:t>
-            </w:r>
-            <w:proofErr w:type="spellEnd"/>
-            <w:r>
-              <w:t>.</w:t>
-            </w:r>
-          </w:p>
-          <w:p>
-            <w:pPr>
-              <w:pStyle w:val="Paragraphedeliste"/>
-              <w:numPr>
-                <w:ilvl w:val="0"/>
-                <w:numId w:val="2"/>
-              </w:numPr>
-            </w:pPr>
-            <w:r>
-              <w:t xml:space="preserve">Changement dans le </w:t>
-            </w:r>
-            <w:proofErr w:type="spellStart"/>
-            <w:r>
-              <w:t>controlleur</w:t>
-            </w:r>
-            <w:proofErr w:type="spellEnd"/>
-            <w:r>
-              <w:t xml:space="preserve"> compagnie  en ce qui a trait </w:t>
+              <w:t xml:space="preserve">, </w:t>
+            </w:r>
+            <w:proofErr w:type="spellStart"/>
+            <w:r>
+              <w:t>cie</w:t>
+            </w:r>
+            <w:proofErr w:type="spellEnd"/>
+            <w:r>
+              <w:t xml:space="preserve"> et </w:t>
+            </w:r>
+            <w:proofErr w:type="spellStart"/>
+            <w:r>
+              <w:t>intern</w:t>
+            </w:r>
+            <w:proofErr w:type="spellEnd"/>
+            <w:r>
+              <w:t xml:space="preserve"> du site et aussi dans les model </w:t>
+            </w:r>
+            <w:proofErr w:type="spellStart"/>
+            <w:r>
+              <w:t>projects</w:t>
+            </w:r>
+            <w:proofErr w:type="spellEnd"/>
+            <w:r>
+              <w:t xml:space="preserve">, </w:t>
+            </w:r>
+            <w:proofErr w:type="spellStart"/>
+            <w:r>
+              <w:t>intern</w:t>
+            </w:r>
+            <w:proofErr w:type="spellEnd"/>
+            <w:r>
+              <w:t xml:space="preserve"> et autres.</w:t>
+            </w:r>
+          </w:p>
+          <w:p>
+            <w:pPr>
+              <w:pStyle w:val="Paragraphedeliste"/>
+              <w:numPr>
+                <w:ilvl w:val="0"/>
+                <w:numId w:val="2"/>
+              </w:numPr>
+            </w:pPr>
+            <w:r>
+              <w:t xml:space="preserve">Section </w:t>
+            </w:r>
+            <w:proofErr w:type="spellStart"/>
+            <w:r>
+              <w:t>intern</w:t>
+            </w:r>
+            <w:proofErr w:type="spellEnd"/>
+            <w:r>
+              <w:t xml:space="preserve"> finit à 100%.</w:t>
+            </w:r>
+          </w:p>
+          <w:p>
+            <w:pPr>
+              <w:pStyle w:val="Paragraphedeliste"/>
+              <w:numPr>
+                <w:ilvl w:val="0"/>
+                <w:numId w:val="2"/>
+              </w:numPr>
+            </w:pPr>
+            <w:r>
+              <w:t>Section Cie finit à 99%.</w:t>
+            </w:r>
+          </w:p>
+          <w:p>
+            <w:pPr>
+              <w:pStyle w:val="Paragraphedeliste"/>
+              <w:numPr>
+                <w:ilvl w:val="0"/>
+                <w:numId w:val="2"/>
+              </w:numPr>
+            </w:pPr>
+            <w:r>
+              <w:t xml:space="preserve">Reste à entrer des valeurs non </w:t>
             </w:r>
             <w:proofErr w:type="gramStart"/>
             <w:r>
-              <w:t>aux formulaire</w:t>
+              <w:t>bidons</w:t>
             </w:r>
             <w:proofErr w:type="gramEnd"/>
             <w:r>
-              <w:t xml:space="preserve"> d’entrevue et d’évaluation.</w:t>
+              <w:t xml:space="preserve"> dans la base de données pour les tests finaux.</w:t>
+            </w:r>
+          </w:p>
+          <w:p>
+            <w:pPr>
+              <w:pStyle w:val="Paragraphedeliste"/>
+              <w:numPr>
+                <w:ilvl w:val="0"/>
+                <w:numId w:val="2"/>
+              </w:numPr>
+            </w:pPr>
+            <w:r>
+              <w:t>Plusieurs vues ont aussi été changé afin d’être plus efficaces et plus sécuritaires.</w:t>
             </w:r>
           </w:p>
         </w:tc>
@@ -562,7 +490,7 @@
           </w:tcPr>
           <w:p>
             <w:r>
-              <w:t>29 FÉVRIER</w:t>
+              <w:t>1 MARS</w:t>
             </w:r>
           </w:p>
         </w:tc>
@@ -579,7 +507,15 @@
               </w:numPr>
             </w:pPr>
             <w:r>
-              <w:t>Test de la partie Compagnie du site web.</w:t>
+              <w:t xml:space="preserve">Test de la partie </w:t>
+            </w:r>
+            <w:proofErr w:type="spellStart"/>
+            <w:r>
+              <w:t>advisor</w:t>
+            </w:r>
+            <w:proofErr w:type="spellEnd"/>
+            <w:r>
+              <w:t xml:space="preserve"> du site web.</w:t>
             </w:r>
           </w:p>
           <w:p>
@@ -599,15 +535,7 @@
             </w:r>
             <w:proofErr w:type="spellEnd"/>
             <w:r>
-              <w:t xml:space="preserve">, vues et modèles dont </w:t>
-            </w:r>
-            <w:proofErr w:type="spellStart"/>
-            <w:r>
-              <w:t>cie</w:t>
-            </w:r>
-            <w:proofErr w:type="spellEnd"/>
-            <w:r>
-              <w:t xml:space="preserve">, </w:t>
+              <w:t xml:space="preserve"> dont </w:t>
             </w:r>
             <w:proofErr w:type="spellStart"/>
             <w:r>
@@ -615,76 +543,43 @@
             </w:r>
             <w:proofErr w:type="spellEnd"/>
             <w:r>
-              <w:t xml:space="preserve">, </w:t>
-            </w:r>
-            <w:proofErr w:type="spellStart"/>
-            <w:r>
-              <w:t>project</w:t>
-            </w:r>
-            <w:proofErr w:type="spellEnd"/>
-            <w:r>
-              <w:t xml:space="preserve"> et les vues </w:t>
-            </w:r>
-            <w:proofErr w:type="spellStart"/>
-            <w:r>
-              <w:t>review</w:t>
-            </w:r>
-            <w:proofErr w:type="spellEnd"/>
-            <w:r>
-              <w:t xml:space="preserve">, interview, </w:t>
-            </w:r>
-            <w:proofErr w:type="spellStart"/>
+              <w:t xml:space="preserve">, docs et surtout </w:t>
+            </w:r>
+            <w:proofErr w:type="spellStart"/>
+            <w:r>
+              <w:t>advisor</w:t>
+            </w:r>
+            <w:proofErr w:type="spellEnd"/>
+            <w:r>
+              <w:t>.</w:t>
+            </w:r>
+          </w:p>
+          <w:p>
+            <w:pPr>
+              <w:pStyle w:val="Paragraphedeliste"/>
+              <w:numPr>
+                <w:ilvl w:val="0"/>
+                <w:numId w:val="2"/>
+              </w:numPr>
+            </w:pPr>
+            <w:r>
+              <w:t xml:space="preserve">Changement dans le </w:t>
+            </w:r>
+            <w:proofErr w:type="spellStart"/>
+            <w:r>
+              <w:t>controlleur</w:t>
+            </w:r>
+            <w:proofErr w:type="spellEnd"/>
+            <w:r>
+              <w:t xml:space="preserve"> compagnie  en ce qui a trait </w:t>
+            </w:r>
             <w:proofErr w:type="gramStart"/>
             <w:r>
-              <w:t>edit</w:t>
-            </w:r>
-            <w:proofErr w:type="spellEnd"/>
-            <w:r>
-              <w:t xml:space="preserve"> ,</w:t>
+              <w:t>aux formulaire</w:t>
             </w:r>
             <w:proofErr w:type="gramEnd"/>
             <w:r>
-              <w:t xml:space="preserve"> </w:t>
-            </w:r>
-            <w:proofErr w:type="spellStart"/>
-            <w:r>
-              <w:t>etc</w:t>
-            </w:r>
-            <w:proofErr w:type="spellEnd"/>
-            <w:r>
-              <w:t xml:space="preserve"> de la </w:t>
-            </w:r>
-            <w:proofErr w:type="spellStart"/>
-            <w:r>
-              <w:t>cie</w:t>
-            </w:r>
-            <w:proofErr w:type="spellEnd"/>
-            <w:r>
-              <w:t>.</w:t>
-            </w:r>
-          </w:p>
-          <w:p>
-            <w:pPr>
-              <w:pStyle w:val="Paragraphedeliste"/>
-              <w:numPr>
-                <w:ilvl w:val="0"/>
-                <w:numId w:val="2"/>
-              </w:numPr>
-            </w:pPr>
-            <w:r>
-              <w:t>Mise à jour des formulaires du superviseur dont l’entrevue et l’évaluation d’un stagiaire.</w:t>
-            </w:r>
-          </w:p>
-          <w:p>
-            <w:pPr>
-              <w:pStyle w:val="Paragraphedeliste"/>
-              <w:numPr>
-                <w:ilvl w:val="0"/>
-                <w:numId w:val="2"/>
-              </w:numPr>
-            </w:pPr>
-            <w:r>
-              <w:t>Section Compagnie pas mal terminé et fonctionnel.</w:t>
+              <w:t xml:space="preserve"> d’entrevue et d’évaluation.</w:t>
             </w:r>
           </w:p>
         </w:tc>
@@ -701,7 +596,7 @@
           </w:tcPr>
           <w:p>
             <w:r>
-              <w:t>24 FÉVRIER</w:t>
+              <w:t>29 FÉVRIER</w:t>
             </w:r>
           </w:p>
         </w:tc>
@@ -718,15 +613,112 @@
               </w:numPr>
             </w:pPr>
             <w:r>
-              <w:t>Test des vues de l’</w:t>
-            </w:r>
-            <w:proofErr w:type="spellStart"/>
-            <w:r>
-              <w:t>Advisors</w:t>
-            </w:r>
-            <w:proofErr w:type="spellEnd"/>
-            <w:r>
-              <w:t xml:space="preserve"> (dont voir la liste des stagiaires, l’évaluation d’un stagiaire et aussi la création de comptes utilisateur) avec Sam et Michael.</w:t>
+              <w:t>Test de la partie Compagnie du site web.</w:t>
+            </w:r>
+          </w:p>
+          <w:p>
+            <w:pPr>
+              <w:pStyle w:val="Paragraphedeliste"/>
+              <w:numPr>
+                <w:ilvl w:val="0"/>
+                <w:numId w:val="2"/>
+              </w:numPr>
+            </w:pPr>
+            <w:r>
+              <w:t xml:space="preserve">Changement dans plusieurs </w:t>
+            </w:r>
+            <w:proofErr w:type="spellStart"/>
+            <w:r>
+              <w:t>contrôlleurs</w:t>
+            </w:r>
+            <w:proofErr w:type="spellEnd"/>
+            <w:r>
+              <w:t xml:space="preserve">, vues et modèles dont </w:t>
+            </w:r>
+            <w:proofErr w:type="spellStart"/>
+            <w:r>
+              <w:t>cie</w:t>
+            </w:r>
+            <w:proofErr w:type="spellEnd"/>
+            <w:r>
+              <w:t xml:space="preserve">, </w:t>
+            </w:r>
+            <w:proofErr w:type="spellStart"/>
+            <w:r>
+              <w:t>account</w:t>
+            </w:r>
+            <w:proofErr w:type="spellEnd"/>
+            <w:r>
+              <w:t xml:space="preserve">, </w:t>
+            </w:r>
+            <w:proofErr w:type="spellStart"/>
+            <w:r>
+              <w:t>project</w:t>
+            </w:r>
+            <w:proofErr w:type="spellEnd"/>
+            <w:r>
+              <w:t xml:space="preserve"> et les vues </w:t>
+            </w:r>
+            <w:proofErr w:type="spellStart"/>
+            <w:r>
+              <w:t>review</w:t>
+            </w:r>
+            <w:proofErr w:type="spellEnd"/>
+            <w:r>
+              <w:t xml:space="preserve">, interview, </w:t>
+            </w:r>
+            <w:proofErr w:type="spellStart"/>
+            <w:proofErr w:type="gramStart"/>
+            <w:r>
+              <w:t>edit</w:t>
+            </w:r>
+            <w:proofErr w:type="spellEnd"/>
+            <w:r>
+              <w:t xml:space="preserve"> ,</w:t>
+            </w:r>
+            <w:proofErr w:type="gramEnd"/>
+            <w:r>
+              <w:t xml:space="preserve"> </w:t>
+            </w:r>
+            <w:proofErr w:type="spellStart"/>
+            <w:r>
+              <w:t>etc</w:t>
+            </w:r>
+            <w:proofErr w:type="spellEnd"/>
+            <w:r>
+              <w:t xml:space="preserve"> de la </w:t>
+            </w:r>
+            <w:proofErr w:type="spellStart"/>
+            <w:r>
+              <w:t>cie</w:t>
+            </w:r>
+            <w:proofErr w:type="spellEnd"/>
+            <w:r>
+              <w:t>.</w:t>
+            </w:r>
+          </w:p>
+          <w:p>
+            <w:pPr>
+              <w:pStyle w:val="Paragraphedeliste"/>
+              <w:numPr>
+                <w:ilvl w:val="0"/>
+                <w:numId w:val="2"/>
+              </w:numPr>
+            </w:pPr>
+            <w:r>
+              <w:t>Mise à jour des formulaires du superviseur dont l’entrevue et l’évaluation d’un stagiaire.</w:t>
+            </w:r>
+          </w:p>
+          <w:p>
+            <w:pPr>
+              <w:pStyle w:val="Paragraphedeliste"/>
+              <w:numPr>
+                <w:ilvl w:val="0"/>
+                <w:numId w:val="2"/>
+              </w:numPr>
+            </w:pPr>
+            <w:r>
+              <w:t>Section Compagnie pas mal terminé et fonctionnel.</w:t>
             </w:r>
           </w:p>
         </w:tc>
@@ -743,7 +735,7 @@
           </w:tcPr>
           <w:p>
             <w:r>
-              <w:t>22 FÉVRIER</w:t>
+              <w:t>24 FÉVRIER</w:t>
             </w:r>
           </w:p>
         </w:tc>
@@ -760,107 +752,15 @@
               </w:numPr>
             </w:pPr>
             <w:r>
-              <w:t xml:space="preserve">Ajout de la fonction </w:t>
-            </w:r>
-            <w:proofErr w:type="spellStart"/>
-            <w:r>
-              <w:t>eval</w:t>
-            </w:r>
-            <w:proofErr w:type="spellEnd"/>
-            <w:r>
-              <w:t xml:space="preserve"> dans l’</w:t>
-            </w:r>
-            <w:proofErr w:type="spellStart"/>
-            <w:r>
-              <w:t>advisor</w:t>
-            </w:r>
-            <w:proofErr w:type="spellEnd"/>
-          </w:p>
-          <w:p>
-            <w:pPr>
-              <w:pStyle w:val="Paragraphedeliste"/>
-              <w:numPr>
-                <w:ilvl w:val="0"/>
-                <w:numId w:val="2"/>
-              </w:numPr>
-            </w:pPr>
-            <w:r>
-              <w:t xml:space="preserve">Modification des fonctions </w:t>
-            </w:r>
-            <w:proofErr w:type="spellStart"/>
-            <w:r>
-              <w:t>PairInternProject</w:t>
-            </w:r>
-            <w:proofErr w:type="spellEnd"/>
-          </w:p>
-          <w:p>
-            <w:pPr>
-              <w:pStyle w:val="Paragraphedeliste"/>
-              <w:numPr>
-                <w:ilvl w:val="0"/>
-                <w:numId w:val="2"/>
-              </w:numPr>
-            </w:pPr>
-            <w:r>
-              <w:t xml:space="preserve">Mise à jour du contrôleur </w:t>
-            </w:r>
-            <w:proofErr w:type="spellStart"/>
-            <w:r>
-              <w:t>intern</w:t>
-            </w:r>
-            <w:proofErr w:type="spellEnd"/>
-            <w:r>
-              <w:t xml:space="preserve"> et </w:t>
-            </w:r>
-            <w:proofErr w:type="spellStart"/>
-            <w:r>
-              <w:t>advisor</w:t>
-            </w:r>
-            <w:proofErr w:type="spellEnd"/>
-          </w:p>
-          <w:p>
-            <w:pPr>
-              <w:pStyle w:val="Paragraphedeliste"/>
-              <w:numPr>
-                <w:ilvl w:val="0"/>
-                <w:numId w:val="2"/>
-              </w:numPr>
-            </w:pPr>
-            <w:r>
-              <w:t xml:space="preserve">Mise à jour de la vue </w:t>
-            </w:r>
-            <w:proofErr w:type="spellStart"/>
-            <w:r>
-              <w:t>account</w:t>
-            </w:r>
-            <w:proofErr w:type="spellEnd"/>
-            <w:r>
-              <w:t xml:space="preserve"> et </w:t>
-            </w:r>
-            <w:proofErr w:type="spellStart"/>
-            <w:r>
-              <w:t>assign</w:t>
-            </w:r>
-            <w:proofErr w:type="spellEnd"/>
-            <w:r>
-              <w:t xml:space="preserve"> de l’</w:t>
-            </w:r>
-            <w:proofErr w:type="spellStart"/>
-            <w:r>
-              <w:t>advisor</w:t>
-            </w:r>
-            <w:proofErr w:type="spellEnd"/>
-          </w:p>
-          <w:p>
-            <w:pPr>
-              <w:pStyle w:val="Paragraphedeliste"/>
-              <w:numPr>
-                <w:ilvl w:val="0"/>
-                <w:numId w:val="2"/>
-              </w:numPr>
-            </w:pPr>
-            <w:r>
-              <w:t>Mise à jour du modèle ratings</w:t>
+              <w:t>Test des vues de l’</w:t>
+            </w:r>
+            <w:proofErr w:type="spellStart"/>
+            <w:r>
+              <w:t>Advisors</w:t>
+            </w:r>
+            <w:proofErr w:type="spellEnd"/>
+            <w:r>
+              <w:t xml:space="preserve"> (dont voir la liste des stagiaires, l’évaluation d’un stagiaire et aussi la création de comptes utilisateur) avec Sam et Michael.</w:t>
             </w:r>
           </w:p>
         </w:tc>
@@ -877,7 +777,7 @@
           </w:tcPr>
           <w:p>
             <w:r>
-              <w:t>21 FÉVRIER</w:t>
+              <w:t>22 FÉVRIER</w:t>
             </w:r>
           </w:p>
         </w:tc>
@@ -894,7 +794,7 @@
               </w:numPr>
             </w:pPr>
             <w:r>
-              <w:t xml:space="preserve">Ajout de la vue </w:t>
+              <w:t xml:space="preserve">Ajout de la fonction </w:t>
             </w:r>
             <w:proofErr w:type="spellStart"/>
             <w:r>
@@ -909,15 +809,94 @@
               <w:t>advisor</w:t>
             </w:r>
             <w:proofErr w:type="spellEnd"/>
-            <w:r>
-              <w:t xml:space="preserve"> </w:t>
-            </w:r>
+          </w:p>
+          <w:p>
+            <w:pPr>
+              <w:pStyle w:val="Paragraphedeliste"/>
+              <w:numPr>
+                <w:ilvl w:val="0"/>
+                <w:numId w:val="2"/>
+              </w:numPr>
+            </w:pPr>
+            <w:r>
+              <w:t xml:space="preserve">Modification des fonctions </w:t>
+            </w:r>
+            <w:proofErr w:type="spellStart"/>
+            <w:r>
+              <w:t>PairInternProject</w:t>
+            </w:r>
+            <w:proofErr w:type="spellEnd"/>
+          </w:p>
+          <w:p>
+            <w:pPr>
+              <w:pStyle w:val="Paragraphedeliste"/>
+              <w:numPr>
+                <w:ilvl w:val="0"/>
+                <w:numId w:val="2"/>
+              </w:numPr>
+            </w:pPr>
+            <w:r>
+              <w:t xml:space="preserve">Mise à jour du contrôleur </w:t>
+            </w:r>
+            <w:proofErr w:type="spellStart"/>
+            <w:r>
+              <w:t>intern</w:t>
+            </w:r>
+            <w:proofErr w:type="spellEnd"/>
+            <w:r>
+              <w:t xml:space="preserve"> et </w:t>
+            </w:r>
+            <w:proofErr w:type="spellStart"/>
+            <w:r>
+              <w:t>advisor</w:t>
+            </w:r>
+            <w:proofErr w:type="spellEnd"/>
+          </w:p>
+          <w:p>
+            <w:pPr>
+              <w:pStyle w:val="Paragraphedeliste"/>
+              <w:numPr>
+                <w:ilvl w:val="0"/>
+                <w:numId w:val="2"/>
+              </w:numPr>
+            </w:pPr>
+            <w:r>
+              <w:t xml:space="preserve">Mise à jour de la vue </w:t>
+            </w:r>
+            <w:proofErr w:type="spellStart"/>
+            <w:r>
+              <w:t>account</w:t>
+            </w:r>
+            <w:proofErr w:type="spellEnd"/>
+            <w:r>
+              <w:t xml:space="preserve"> et </w:t>
+            </w:r>
+            <w:proofErr w:type="spellStart"/>
+            <w:r>
+              <w:t>assign</w:t>
+            </w:r>
+            <w:proofErr w:type="spellEnd"/>
+            <w:r>
+              <w:t xml:space="preserve"> de l’</w:t>
+            </w:r>
+            <w:proofErr w:type="spellStart"/>
+            <w:r>
+              <w:t>advisor</w:t>
+            </w:r>
+            <w:proofErr w:type="spellEnd"/>
+          </w:p>
+          <w:p>
+            <w:pPr>
+              <w:pStyle w:val="Paragraphedeliste"/>
+              <w:numPr>
+                <w:ilvl w:val="0"/>
+                <w:numId w:val="2"/>
+              </w:numPr>
+            </w:pPr>
             <w:r>
               <w:lastRenderedPageBreak/>
-              <w:t>(formulaire d’évaluation de mi et fin session)</w:t>
-            </w:r>
-            <w:bookmarkStart w:id="0" w:name="_GoBack"/>
-            <w:bookmarkEnd w:id="0"/>
+              <w:t>Mise à jour du modèle ratings</w:t>
+            </w:r>
           </w:p>
         </w:tc>
       </w:tr>
@@ -934,7 +913,7 @@
           <w:p>
             <w:r>
               <w:lastRenderedPageBreak/>
-              <w:t>19 FÉVRIER</w:t>
+              <w:t>21 FÉVRIER</w:t>
             </w:r>
           </w:p>
         </w:tc>
@@ -951,27 +930,11 @@
               </w:numPr>
             </w:pPr>
             <w:r>
-              <w:t xml:space="preserve">Ajout vue </w:t>
-            </w:r>
-            <w:proofErr w:type="spellStart"/>
-            <w:r>
-              <w:t>updateAccount</w:t>
-            </w:r>
-            <w:proofErr w:type="spellEnd"/>
-            <w:r>
-              <w:t xml:space="preserve">, </w:t>
-            </w:r>
-            <w:proofErr w:type="spellStart"/>
-            <w:r>
-              <w:t>account</w:t>
-            </w:r>
-            <w:proofErr w:type="spellEnd"/>
-            <w:r>
-              <w:t xml:space="preserve"> et </w:t>
-            </w:r>
-            <w:proofErr w:type="spellStart"/>
-            <w:r>
-              <w:t>viewInterns</w:t>
+              <w:t xml:space="preserve">Ajout de la vue </w:t>
+            </w:r>
+            <w:proofErr w:type="spellStart"/>
+            <w:r>
+              <w:t>eval</w:t>
             </w:r>
             <w:proofErr w:type="spellEnd"/>
             <w:r>
@@ -982,23 +945,11 @@
               <w:t>advisor</w:t>
             </w:r>
             <w:proofErr w:type="spellEnd"/>
-          </w:p>
-          <w:p>
-            <w:pPr>
-              <w:pStyle w:val="Paragraphedeliste"/>
-              <w:numPr>
-                <w:ilvl w:val="0"/>
-                <w:numId w:val="2"/>
-              </w:numPr>
-            </w:pPr>
-            <w:r>
-              <w:t xml:space="preserve">Modifications dans le contrôleur </w:t>
-            </w:r>
-            <w:proofErr w:type="spellStart"/>
-            <w:r>
-              <w:t>advisor</w:t>
-            </w:r>
-            <w:proofErr w:type="spellEnd"/>
+            <w:r>
+              <w:t xml:space="preserve"> (formulaire d’évaluation de mi et fin session)</w:t>
+            </w:r>
+            <w:bookmarkStart w:id="0" w:name="_GoBack"/>
+            <w:bookmarkEnd w:id="0"/>
           </w:p>
         </w:tc>
       </w:tr>
@@ -1014,7 +965,7 @@
           </w:tcPr>
           <w:p>
             <w:r>
-              <w:t>17 FÉVRIER</w:t>
+              <w:t>19 FÉVRIER</w:t>
             </w:r>
           </w:p>
         </w:tc>
@@ -1031,68 +982,54 @@
               </w:numPr>
             </w:pPr>
             <w:r>
-              <w:t xml:space="preserve">Ajout </w:t>
-            </w:r>
-            <w:r>
-              <w:t xml:space="preserve">des </w:t>
-            </w:r>
-            <w:proofErr w:type="spellStart"/>
-            <w:r>
-              <w:t>vue</w:t>
-            </w:r>
-            <w:r>
-              <w:t>s</w:t>
-            </w:r>
-            <w:r>
-              <w:t>reviewAdv</w:t>
-            </w:r>
-            <w:proofErr w:type="spellEnd"/>
-            <w:r>
-              <w:t xml:space="preserve"> du stagiaire</w:t>
-            </w:r>
-            <w:r>
-              <w:t xml:space="preserve"> et aussi de la vue menu de ce dernier</w:t>
-            </w:r>
-            <w:r>
-              <w:t>.</w:t>
-            </w:r>
-          </w:p>
-          <w:p>
-            <w:pPr>
-              <w:pStyle w:val="Paragraphedeliste"/>
-              <w:numPr>
-                <w:ilvl w:val="0"/>
-                <w:numId w:val="2"/>
-              </w:numPr>
-            </w:pPr>
-            <w:r>
-              <w:t xml:space="preserve">Modifications dans les vues index, menu et </w:t>
-            </w:r>
-            <w:proofErr w:type="spellStart"/>
-            <w:r>
-              <w:t>reviewAdv</w:t>
-            </w:r>
-            <w:proofErr w:type="spellEnd"/>
-            <w:r>
-              <w:t xml:space="preserve"> du </w:t>
-            </w:r>
-            <w:proofErr w:type="spellStart"/>
-            <w:r>
-              <w:t>stagaire</w:t>
-            </w:r>
-            <w:proofErr w:type="spellEnd"/>
-          </w:p>
-          <w:p>
-            <w:pPr>
-              <w:pStyle w:val="Paragraphedeliste"/>
-              <w:numPr>
-                <w:ilvl w:val="0"/>
-                <w:numId w:val="2"/>
-              </w:numPr>
-            </w:pPr>
-            <w:r>
-              <w:t>Modifications dans les vues du coordonnateur</w:t>
-            </w:r>
+              <w:t xml:space="preserve">Ajout vue </w:t>
+            </w:r>
+            <w:proofErr w:type="spellStart"/>
+            <w:r>
+              <w:t>updateAccount</w:t>
+            </w:r>
+            <w:proofErr w:type="spellEnd"/>
+            <w:r>
+              <w:t xml:space="preserve">, </w:t>
+            </w:r>
+            <w:proofErr w:type="spellStart"/>
+            <w:r>
+              <w:t>account</w:t>
+            </w:r>
+            <w:proofErr w:type="spellEnd"/>
+            <w:r>
+              <w:t xml:space="preserve"> et </w:t>
+            </w:r>
+            <w:proofErr w:type="spellStart"/>
+            <w:r>
+              <w:t>viewInterns</w:t>
+            </w:r>
+            <w:proofErr w:type="spellEnd"/>
+            <w:r>
+              <w:t xml:space="preserve"> dans l’</w:t>
+            </w:r>
+            <w:proofErr w:type="spellStart"/>
+            <w:r>
+              <w:t>advisor</w:t>
+            </w:r>
+            <w:proofErr w:type="spellEnd"/>
+          </w:p>
+          <w:p>
+            <w:pPr>
+              <w:pStyle w:val="Paragraphedeliste"/>
+              <w:numPr>
+                <w:ilvl w:val="0"/>
+                <w:numId w:val="2"/>
+              </w:numPr>
+            </w:pPr>
+            <w:r>
+              <w:t xml:space="preserve">Modifications dans le contrôleur </w:t>
+            </w:r>
+            <w:proofErr w:type="spellStart"/>
+            <w:r>
+              <w:t>advisor</w:t>
+            </w:r>
+            <w:proofErr w:type="spellEnd"/>
           </w:p>
         </w:tc>
       </w:tr>
@@ -1108,7 +1045,7 @@
           </w:tcPr>
           <w:p>
             <w:r>
-              <w:t>16 FÉVRIER</w:t>
+              <w:t>17 FÉVRIER</w:t>
             </w:r>
           </w:p>
         </w:tc>
@@ -1125,35 +1062,67 @@
               </w:numPr>
             </w:pPr>
             <w:r>
-              <w:t xml:space="preserve">Correction de la vue log et </w:t>
-            </w:r>
-            <w:proofErr w:type="spellStart"/>
-            <w:r>
-              <w:t>pass</w:t>
+              <w:t xml:space="preserve">Ajout </w:t>
+            </w:r>
+            <w:r>
+              <w:t xml:space="preserve">des </w:t>
+            </w:r>
+            <w:proofErr w:type="spellStart"/>
+            <w:r>
+              <w:t>vue</w:t>
+            </w:r>
+            <w:r>
+              <w:t>s</w:t>
+            </w:r>
+            <w:r>
+              <w:t>reviewAdv</w:t>
             </w:r>
             <w:proofErr w:type="spellEnd"/>
             <w:r>
               <w:t xml:space="preserve"> du stagiaire</w:t>
             </w:r>
-          </w:p>
-          <w:p>
-            <w:pPr>
-              <w:pStyle w:val="Paragraphedeliste"/>
-              <w:numPr>
-                <w:ilvl w:val="0"/>
-                <w:numId w:val="2"/>
-              </w:numPr>
-            </w:pPr>
-            <w:r>
-              <w:t xml:space="preserve">Ajout de la vue info, interview et </w:t>
-            </w:r>
-            <w:proofErr w:type="spellStart"/>
-            <w:r>
-              <w:t>reviewSup</w:t>
-            </w:r>
-            <w:proofErr w:type="spellEnd"/>
-            <w:r>
-              <w:t xml:space="preserve"> pour le stagiaire</w:t>
+            <w:r>
+              <w:t xml:space="preserve"> et aussi de la vue menu de ce dernier</w:t>
+            </w:r>
+            <w:r>
+              <w:t>.</w:t>
+            </w:r>
+          </w:p>
+          <w:p>
+            <w:pPr>
+              <w:pStyle w:val="Paragraphedeliste"/>
+              <w:numPr>
+                <w:ilvl w:val="0"/>
+                <w:numId w:val="2"/>
+              </w:numPr>
+            </w:pPr>
+            <w:r>
+              <w:t xml:space="preserve">Modifications dans les vues index, menu et </w:t>
+            </w:r>
+            <w:proofErr w:type="spellStart"/>
+            <w:r>
+              <w:t>reviewAdv</w:t>
+            </w:r>
+            <w:proofErr w:type="spellEnd"/>
+            <w:r>
+              <w:t xml:space="preserve"> du </w:t>
+            </w:r>
+            <w:proofErr w:type="spellStart"/>
+            <w:r>
+              <w:t>stagaire</w:t>
+            </w:r>
+            <w:proofErr w:type="spellEnd"/>
+          </w:p>
+          <w:p>
+            <w:pPr>
+              <w:pStyle w:val="Paragraphedeliste"/>
+              <w:numPr>
+                <w:ilvl w:val="0"/>
+                <w:numId w:val="2"/>
+              </w:numPr>
+            </w:pPr>
+            <w:r>
+              <w:t>Modifications dans les vues du coordonnateur</w:t>
             </w:r>
           </w:p>
         </w:tc>
@@ -1170,7 +1139,7 @@
           </w:tcPr>
           <w:p>
             <w:r>
-              <w:t>15 FÉVRIER</w:t>
+              <w:t>16 FÉVRIER</w:t>
             </w:r>
           </w:p>
         </w:tc>
@@ -1187,47 +1156,35 @@
               </w:numPr>
             </w:pPr>
             <w:r>
-              <w:t>Mise à jour du contrôleur Cie (changement des noms de fonctions reliées au model docs et les alertes)</w:t>
-            </w:r>
-          </w:p>
-          <w:p>
-            <w:pPr>
-              <w:pStyle w:val="Paragraphedeliste"/>
-              <w:numPr>
-                <w:ilvl w:val="0"/>
-                <w:numId w:val="2"/>
-              </w:numPr>
-            </w:pPr>
-            <w:r>
-              <w:t>Ajout de la vue Info de la compagnie</w:t>
-            </w:r>
-          </w:p>
-          <w:p>
-            <w:pPr>
-              <w:pStyle w:val="Paragraphedeliste"/>
-              <w:numPr>
-                <w:ilvl w:val="0"/>
-                <w:numId w:val="2"/>
-              </w:numPr>
-            </w:pPr>
-            <w:r>
-              <w:t>Modifications dans les vues de l’</w:t>
-            </w:r>
-            <w:proofErr w:type="spellStart"/>
-            <w:r>
-              <w:t>intern</w:t>
-            </w:r>
-            <w:proofErr w:type="spellEnd"/>
-            <w:r>
-              <w:t xml:space="preserve"> soient log, </w:t>
-            </w:r>
-            <w:proofErr w:type="spellStart"/>
-            <w:r>
-              <w:t>list</w:t>
-            </w:r>
-            <w:proofErr w:type="spellEnd"/>
-            <w:r>
-              <w:t xml:space="preserve"> et index</w:t>
+              <w:t xml:space="preserve">Correction de la vue log et </w:t>
+            </w:r>
+            <w:proofErr w:type="spellStart"/>
+            <w:r>
+              <w:t>pass</w:t>
+            </w:r>
+            <w:proofErr w:type="spellEnd"/>
+            <w:r>
+              <w:t xml:space="preserve"> du stagiaire</w:t>
+            </w:r>
+          </w:p>
+          <w:p>
+            <w:pPr>
+              <w:pStyle w:val="Paragraphedeliste"/>
+              <w:numPr>
+                <w:ilvl w:val="0"/>
+                <w:numId w:val="2"/>
+              </w:numPr>
+            </w:pPr>
+            <w:r>
+              <w:t xml:space="preserve">Ajout de la vue info, interview et </w:t>
+            </w:r>
+            <w:proofErr w:type="spellStart"/>
+            <w:r>
+              <w:t>reviewSup</w:t>
+            </w:r>
+            <w:proofErr w:type="spellEnd"/>
+            <w:r>
+              <w:t xml:space="preserve"> pour le stagiaire</w:t>
             </w:r>
           </w:p>
         </w:tc>
@@ -1244,7 +1201,7 @@
           </w:tcPr>
           <w:p>
             <w:r>
-              <w:t>12 FÉVRIER</w:t>
+              <w:t>15 FÉVRIER</w:t>
             </w:r>
           </w:p>
         </w:tc>
@@ -1261,7 +1218,47 @@
               </w:numPr>
             </w:pPr>
             <w:r>
-              <w:t>Mise à jour du contrôleur Cie surtout en ce qui concerne la méthode interview</w:t>
+              <w:t>Mise à jour du contrôleur Cie (changement des noms de fonctions reliées au model docs et les alertes)</w:t>
+            </w:r>
+          </w:p>
+          <w:p>
+            <w:pPr>
+              <w:pStyle w:val="Paragraphedeliste"/>
+              <w:numPr>
+                <w:ilvl w:val="0"/>
+                <w:numId w:val="2"/>
+              </w:numPr>
+            </w:pPr>
+            <w:r>
+              <w:t>Ajout de la vue Info de la compagnie</w:t>
+            </w:r>
+          </w:p>
+          <w:p>
+            <w:pPr>
+              <w:pStyle w:val="Paragraphedeliste"/>
+              <w:numPr>
+                <w:ilvl w:val="0"/>
+                <w:numId w:val="2"/>
+              </w:numPr>
+            </w:pPr>
+            <w:r>
+              <w:t>Modifications dans les vues de l’</w:t>
+            </w:r>
+            <w:proofErr w:type="spellStart"/>
+            <w:r>
+              <w:t>intern</w:t>
+            </w:r>
+            <w:proofErr w:type="spellEnd"/>
+            <w:r>
+              <w:t xml:space="preserve"> soient log, </w:t>
+            </w:r>
+            <w:proofErr w:type="spellStart"/>
+            <w:r>
+              <w:t>list</w:t>
+            </w:r>
+            <w:proofErr w:type="spellEnd"/>
+            <w:r>
+              <w:t xml:space="preserve"> et index</w:t>
             </w:r>
           </w:p>
         </w:tc>
@@ -1278,7 +1275,7 @@
           </w:tcPr>
           <w:p>
             <w:r>
-              <w:t>10 FÉVRIER</w:t>
+              <w:t>12 FÉVRIER</w:t>
             </w:r>
           </w:p>
         </w:tc>
@@ -1295,41 +1292,7 @@
               </w:numPr>
             </w:pPr>
             <w:r>
-              <w:t xml:space="preserve">Mise à jour du </w:t>
-            </w:r>
-            <w:proofErr w:type="spellStart"/>
-            <w:r>
-              <w:t>contrôlleur</w:t>
-            </w:r>
-            <w:proofErr w:type="spellEnd"/>
-            <w:r>
-              <w:t xml:space="preserve"> Cie</w:t>
-            </w:r>
-          </w:p>
-          <w:p>
-            <w:pPr>
-              <w:pStyle w:val="Paragraphedeliste"/>
-              <w:numPr>
-                <w:ilvl w:val="0"/>
-                <w:numId w:val="2"/>
-              </w:numPr>
-            </w:pPr>
-            <w:r>
-              <w:t xml:space="preserve">Mise à jour des </w:t>
-            </w:r>
-            <w:proofErr w:type="spellStart"/>
-            <w:r>
-              <w:t>fonction</w:t>
-            </w:r>
-            <w:r>
-              <w:t>s</w:t>
-            </w:r>
-            <w:r>
-              <w:t>review</w:t>
-            </w:r>
-            <w:proofErr w:type="spellEnd"/>
-            <w:r>
-              <w:t xml:space="preserve"> et info</w:t>
+              <w:t>Mise à jour du contrôleur Cie surtout en ce qui concerne la méthode interview</w:t>
             </w:r>
           </w:p>
         </w:tc>
@@ -1346,7 +1309,7 @@
           </w:tcPr>
           <w:p>
             <w:r>
-              <w:t>8 FÉVRIER</w:t>
+              <w:t>10 FÉVRIER</w:t>
             </w:r>
           </w:p>
         </w:tc>
@@ -1363,75 +1326,11 @@
               </w:numPr>
             </w:pPr>
             <w:r>
-              <w:t>Changement du modèle des projets</w:t>
-            </w:r>
-          </w:p>
-          <w:p>
-            <w:pPr>
-              <w:pStyle w:val="Paragraphedeliste"/>
-              <w:numPr>
-                <w:ilvl w:val="0"/>
-                <w:numId w:val="2"/>
-              </w:numPr>
-            </w:pPr>
-            <w:r>
-              <w:t>Ajout et suppressions de méthodes</w:t>
-            </w:r>
-          </w:p>
-          <w:p>
-            <w:pPr>
-              <w:pStyle w:val="Paragraphedeliste"/>
-              <w:numPr>
-                <w:ilvl w:val="0"/>
-                <w:numId w:val="2"/>
-              </w:numPr>
-            </w:pPr>
-            <w:r>
-              <w:t>Création d’objets projets dans les fonctions de projets</w:t>
-            </w:r>
-          </w:p>
-          <w:p>
-            <w:pPr>
-              <w:pStyle w:val="Paragraphedeliste"/>
-              <w:numPr>
-                <w:ilvl w:val="0"/>
-                <w:numId w:val="2"/>
-              </w:numPr>
-            </w:pPr>
-            <w:r>
-              <w:t xml:space="preserve">Modifications </w:t>
-            </w:r>
-            <w:r>
-              <w:t xml:space="preserve">dans le contrôleur Entreprise </w:t>
-            </w:r>
-            <w:proofErr w:type="spellStart"/>
-            <w:r>
-              <w:t>duent</w:t>
-            </w:r>
-            <w:proofErr w:type="spellEnd"/>
-            <w:r>
-              <w:t xml:space="preserve"> au changement dans le modèle </w:t>
-            </w:r>
-            <w:proofErr w:type="spellStart"/>
-            <w:r>
-              <w:t>project</w:t>
-            </w:r>
-            <w:proofErr w:type="spellEnd"/>
-          </w:p>
-          <w:p>
-            <w:pPr>
-              <w:pStyle w:val="Paragraphedeliste"/>
-              <w:numPr>
-                <w:ilvl w:val="0"/>
-                <w:numId w:val="2"/>
-              </w:numPr>
-            </w:pPr>
-            <w:r>
-              <w:t xml:space="preserve">Rajout des fonctions dans le contrôleur Entreprise selon les </w:t>
-            </w:r>
-            <w:proofErr w:type="spellStart"/>
-            <w:r>
-              <w:t>views</w:t>
+              <w:t xml:space="preserve">Mise à jour du </w:t>
+            </w:r>
+            <w:proofErr w:type="spellStart"/>
+            <w:r>
+              <w:t>contrôlleur</w:t>
             </w:r>
             <w:proofErr w:type="spellEnd"/>
             <w:r>
@@ -1447,23 +1346,21 @@
               </w:numPr>
             </w:pPr>
             <w:r>
-              <w:t xml:space="preserve">-Ajout de fonction dans la le modèle </w:t>
-            </w:r>
-            <w:proofErr w:type="spellStart"/>
-            <w:r>
-              <w:t>Accounts</w:t>
-            </w:r>
-            <w:proofErr w:type="spellEnd"/>
-            <w:r>
-              <w:t xml:space="preserve"> (voir liste des </w:t>
-            </w:r>
-            <w:proofErr w:type="spellStart"/>
-            <w:r>
-              <w:t>users</w:t>
-            </w:r>
-            <w:proofErr w:type="spellEnd"/>
-            <w:r>
-              <w:t xml:space="preserve"> d’un rang)</w:t>
+              <w:t xml:space="preserve">Mise à jour des </w:t>
+            </w:r>
+            <w:proofErr w:type="spellStart"/>
+            <w:r>
+              <w:t>fonction</w:t>
+            </w:r>
+            <w:r>
+              <w:t>s</w:t>
+            </w:r>
+            <w:r>
+              <w:t>review</w:t>
+            </w:r>
+            <w:proofErr w:type="spellEnd"/>
+            <w:r>
+              <w:t xml:space="preserve"> et info</w:t>
             </w:r>
           </w:p>
         </w:tc>
@@ -1480,7 +1377,7 @@
           </w:tcPr>
           <w:p>
             <w:r>
-              <w:t>3 FÉVRIER</w:t>
+              <w:t>8 FÉVRIER</w:t>
             </w:r>
           </w:p>
         </w:tc>
@@ -1497,19 +1394,107 @@
               </w:numPr>
             </w:pPr>
             <w:r>
-              <w:t>Ajout des formulaires d’évaluations du superviseur en lecture et en écriture.</w:t>
-            </w:r>
-          </w:p>
-          <w:p>
-            <w:pPr>
-              <w:pStyle w:val="Paragraphedeliste"/>
-              <w:numPr>
-                <w:ilvl w:val="0"/>
-                <w:numId w:val="2"/>
-              </w:numPr>
-            </w:pPr>
-            <w:r>
-              <w:t>Ajout de tous les accents en html dans tous les formulaires.</w:t>
+              <w:t>Changement du modèle des projets</w:t>
+            </w:r>
+          </w:p>
+          <w:p>
+            <w:pPr>
+              <w:pStyle w:val="Paragraphedeliste"/>
+              <w:numPr>
+                <w:ilvl w:val="0"/>
+                <w:numId w:val="2"/>
+              </w:numPr>
+            </w:pPr>
+            <w:r>
+              <w:t>Ajout et suppressions de méthodes</w:t>
+            </w:r>
+          </w:p>
+          <w:p>
+            <w:pPr>
+              <w:pStyle w:val="Paragraphedeliste"/>
+              <w:numPr>
+                <w:ilvl w:val="0"/>
+                <w:numId w:val="2"/>
+              </w:numPr>
+            </w:pPr>
+            <w:r>
+              <w:t>Création d’objets projets dans les fonctions de projets</w:t>
+            </w:r>
+          </w:p>
+          <w:p>
+            <w:pPr>
+              <w:pStyle w:val="Paragraphedeliste"/>
+              <w:numPr>
+                <w:ilvl w:val="0"/>
+                <w:numId w:val="2"/>
+              </w:numPr>
+            </w:pPr>
+            <w:r>
+              <w:t xml:space="preserve">Modifications </w:t>
+            </w:r>
+            <w:r>
+              <w:t xml:space="preserve">dans le contrôleur Entreprise </w:t>
+            </w:r>
+            <w:proofErr w:type="spellStart"/>
+            <w:r>
+              <w:t>duent</w:t>
+            </w:r>
+            <w:proofErr w:type="spellEnd"/>
+            <w:r>
+              <w:t xml:space="preserve"> au changement dans le modèle </w:t>
+            </w:r>
+            <w:proofErr w:type="spellStart"/>
+            <w:r>
+              <w:t>project</w:t>
+            </w:r>
+            <w:proofErr w:type="spellEnd"/>
+          </w:p>
+          <w:p>
+            <w:pPr>
+              <w:pStyle w:val="Paragraphedeliste"/>
+              <w:numPr>
+                <w:ilvl w:val="0"/>
+                <w:numId w:val="2"/>
+              </w:numPr>
+            </w:pPr>
+            <w:r>
+              <w:t xml:space="preserve">Rajout des fonctions dans le contrôleur Entreprise selon les </w:t>
+            </w:r>
+            <w:proofErr w:type="spellStart"/>
+            <w:r>
+              <w:t>views</w:t>
+            </w:r>
+            <w:proofErr w:type="spellEnd"/>
+            <w:r>
+              <w:t xml:space="preserve"> Cie</w:t>
+            </w:r>
+          </w:p>
+          <w:p>
+            <w:pPr>
+              <w:pStyle w:val="Paragraphedeliste"/>
+              <w:numPr>
+                <w:ilvl w:val="0"/>
+                <w:numId w:val="2"/>
+              </w:numPr>
+            </w:pPr>
+            <w:r>
+              <w:t xml:space="preserve">-Ajout de fonction dans la le modèle </w:t>
+            </w:r>
+            <w:proofErr w:type="spellStart"/>
+            <w:r>
+              <w:t>Accounts</w:t>
+            </w:r>
+            <w:proofErr w:type="spellEnd"/>
+            <w:r>
+              <w:t xml:space="preserve"> (voir liste des </w:t>
+            </w:r>
+            <w:proofErr w:type="spellStart"/>
+            <w:r>
+              <w:t>users</w:t>
+            </w:r>
+            <w:proofErr w:type="spellEnd"/>
+            <w:r>
+              <w:t xml:space="preserve"> d’un rang)</w:t>
             </w:r>
           </w:p>
         </w:tc>
@@ -1526,7 +1511,7 @@
           </w:tcPr>
           <w:p>
             <w:r>
-              <w:t>2 FÉVRIER</w:t>
+              <w:t>3 FÉVRIER</w:t>
             </w:r>
           </w:p>
         </w:tc>
@@ -1543,7 +1528,19 @@
               </w:numPr>
             </w:pPr>
             <w:r>
-              <w:t>Création des formulaires d’entrevue et des projets de stages et changement du formulaire d’évaluation des coordonnateurs en html. Tous ces formulaires sont maintenant en double soient en lecture et en écriture.</w:t>
+              <w:t>Ajout des formulaires d’évaluations du superviseur en lecture et en écriture.</w:t>
+            </w:r>
+          </w:p>
+          <w:p>
+            <w:pPr>
+              <w:pStyle w:val="Paragraphedeliste"/>
+              <w:numPr>
+                <w:ilvl w:val="0"/>
+                <w:numId w:val="2"/>
+              </w:numPr>
+            </w:pPr>
+            <w:r>
+              <w:t>Ajout de tous les accents en html dans tous les formulaires.</w:t>
             </w:r>
           </w:p>
         </w:tc>
@@ -1560,7 +1557,7 @@
           </w:tcPr>
           <w:p>
             <w:r>
-              <w:t>1 FÉVRIER</w:t>
+              <w:t>2 FÉVRIER</w:t>
             </w:r>
           </w:p>
         </w:tc>
@@ -1577,43 +1574,11 @@
               </w:numPr>
             </w:pPr>
             <w:r>
-              <w:t xml:space="preserve">Discussion en équipe avec Patrick </w:t>
-            </w:r>
-            <w:proofErr w:type="spellStart"/>
+              <w:t xml:space="preserve">Création des formulaires d’entrevue et des projets de stages et changement du formulaire d’évaluation des coordonnateurs en html. Tous ces formulaires sont maintenant en double </w:t>
+            </w:r>
             <w:r>
               <w:lastRenderedPageBreak/>
-              <w:t>SingCaster</w:t>
-            </w:r>
-            <w:proofErr w:type="spellEnd"/>
-            <w:r>
-              <w:t xml:space="preserve"> du projet de stage en détail</w:t>
-            </w:r>
-          </w:p>
-          <w:p>
-            <w:pPr>
-              <w:pStyle w:val="Paragraphedeliste"/>
-              <w:numPr>
-                <w:ilvl w:val="0"/>
-                <w:numId w:val="2"/>
-              </w:numPr>
-            </w:pPr>
-            <w:r>
-              <w:t xml:space="preserve">Changement du modèle conceptuel </w:t>
-            </w:r>
-          </w:p>
-          <w:p>
-            <w:pPr>
-              <w:pStyle w:val="Paragraphedeliste"/>
-              <w:numPr>
-                <w:ilvl w:val="0"/>
-                <w:numId w:val="2"/>
-              </w:numPr>
-            </w:pPr>
-            <w:r>
-              <w:t>Commencement des formulaires des évaluations en html</w:t>
-            </w:r>
-            <w:r>
-              <w:t xml:space="preserve"> et du journal de bord des stagiaires</w:t>
+              <w:t>soient en lecture et en écriture.</w:t>
             </w:r>
           </w:p>
         </w:tc>
@@ -1631,6 +1596,75 @@
           <w:p>
             <w:r>
               <w:lastRenderedPageBreak/>
+              <w:t>1 FÉVRIER</w:t>
+            </w:r>
+          </w:p>
+        </w:tc>
+        <w:tc>
+          <w:tcPr>
+            <w:tcW w:w="4763" w:type="dxa"/>
+          </w:tcPr>
+          <w:p>
+            <w:pPr>
+              <w:pStyle w:val="Paragraphedeliste"/>
+              <w:numPr>
+                <w:ilvl w:val="0"/>
+                <w:numId w:val="2"/>
+              </w:numPr>
+            </w:pPr>
+            <w:r>
+              <w:t xml:space="preserve">Discussion en équipe avec Patrick </w:t>
+            </w:r>
+            <w:proofErr w:type="spellStart"/>
+            <w:r>
+              <w:t>SingCaster</w:t>
+            </w:r>
+            <w:proofErr w:type="spellEnd"/>
+            <w:r>
+              <w:t xml:space="preserve"> du projet de stage en détail</w:t>
+            </w:r>
+          </w:p>
+          <w:p>
+            <w:pPr>
+              <w:pStyle w:val="Paragraphedeliste"/>
+              <w:numPr>
+                <w:ilvl w:val="0"/>
+                <w:numId w:val="2"/>
+              </w:numPr>
+            </w:pPr>
+            <w:r>
+              <w:t xml:space="preserve">Changement du modèle conceptuel </w:t>
+            </w:r>
+          </w:p>
+          <w:p>
+            <w:pPr>
+              <w:pStyle w:val="Paragraphedeliste"/>
+              <w:numPr>
+                <w:ilvl w:val="0"/>
+                <w:numId w:val="2"/>
+              </w:numPr>
+            </w:pPr>
+            <w:r>
+              <w:t>Commencement des formulaires des évaluations en html</w:t>
+            </w:r>
+            <w:r>
+              <w:t xml:space="preserve"> et du journal de bord des stagiaires</w:t>
+            </w:r>
+          </w:p>
+        </w:tc>
+      </w:tr>
+      <w:tr>
+        <w:trPr>
+          <w:trHeight w:val="322"/>
+          <w:jc w:val="center"/>
+        </w:trPr>
+        <w:tc>
+          <w:tcPr>
+            <w:tcW w:w="1345" w:type="dxa"/>
+            <w:vAlign w:val="center"/>
+          </w:tcPr>
+          <w:p>
+            <w:r>
               <w:t>29 JANVIER</w:t>
             </w:r>
           </w:p>

</xml_diff>

<commit_message>
Modification de contrôle des users dans les contrôlleurs
Plan de l'oral + modifications dans le contrôle sur un user dans les
contrôlleurs.
</commit_message>
<xml_diff>
--- a/log/Guillaume Payette-Brisson.docx
+++ b/log/Guillaume Payette-Brisson.docx
@@ -1,6 +1,6 @@
 
 <file path=word/document.xml><?xml version="1.0" encoding="utf-8"?>
-<w:document xmlns:ve="http://schemas.openxmlformats.org/markup-compatibility/2006" xmlns:o="urn:schemas-microsoft-com:office:office" xmlns:r="http://schemas.openxmlformats.org/officeDocument/2006/relationships" xmlns:m="http://schemas.openxmlformats.org/officeDocument/2006/math" xmlns:v="urn:schemas-microsoft-com:vml" xmlns:wp="http://schemas.openxmlformats.org/drawingml/2006/wordprocessingDrawing" xmlns:w10="urn:schemas-microsoft-com:office:word" xmlns:w="http://schemas.openxmlformats.org/wordprocessingml/2006/main" xmlns:wne="http://schemas.microsoft.com/office/word/2006/wordml">
+<w:document xmlns:wpc="http://schemas.microsoft.com/office/word/2010/wordprocessingCanvas" xmlns:mc="http://schemas.openxmlformats.org/markup-compatibility/2006" xmlns:o="urn:schemas-microsoft-com:office:office" xmlns:r="http://schemas.openxmlformats.org/officeDocument/2006/relationships" xmlns:m="http://schemas.openxmlformats.org/officeDocument/2006/math" xmlns:v="urn:schemas-microsoft-com:vml" xmlns:wp14="http://schemas.microsoft.com/office/word/2010/wordprocessingDrawing" xmlns:wp="http://schemas.openxmlformats.org/drawingml/2006/wordprocessingDrawing" xmlns:w10="urn:schemas-microsoft-com:office:word" xmlns:w="http://schemas.openxmlformats.org/wordprocessingml/2006/main" xmlns:w14="http://schemas.microsoft.com/office/word/2010/wordml" xmlns:wpg="http://schemas.microsoft.com/office/word/2010/wordprocessingGroup" xmlns:wpi="http://schemas.microsoft.com/office/word/2010/wordprocessingInk" xmlns:wne="http://schemas.microsoft.com/office/word/2006/wordml" xmlns:wps="http://schemas.microsoft.com/office/word/2010/wordprocessingShape" mc:Ignorable="w14 wp14">
   <w:body>
     <w:p>
       <w:pPr>
@@ -184,7 +184,7 @@
         <w:tblStyle w:val="Grilledutableau"/>
         <w:tblW w:w="0" w:type="auto"/>
         <w:jc w:val="center"/>
-        <w:tblLook w:val="04A0"/>
+        <w:tblLook w:val="04A0" w:firstRow="1" w:lastRow="0" w:firstColumn="1" w:lastColumn="0" w:noHBand="0" w:noVBand="1"/>
       </w:tblPr>
       <w:tblGrid>
         <w:gridCol w:w="1345"/>
@@ -202,7 +202,7 @@
           </w:tcPr>
           <w:p>
             <w:r>
-              <w:t>5 MARS</w:t>
+              <w:t>7 MARS</w:t>
             </w:r>
           </w:p>
         </w:tc>
@@ -219,20 +219,59 @@
               </w:numPr>
             </w:pPr>
             <w:r>
-              <w:t>Corrections de vues et test de a à z pour la création des stagiaires, compagnie à leurs évaluations.</w:t>
-            </w:r>
-          </w:p>
-          <w:p>
-            <w:pPr>
-              <w:pStyle w:val="Paragraphedeliste"/>
-              <w:numPr>
-                <w:ilvl w:val="0"/>
-                <w:numId w:val="2"/>
-              </w:numPr>
-            </w:pPr>
-            <w:r>
-              <w:t>Corrections de bugs dans l’ensemble pour la compagnie et ses projets associés.</w:t>
-            </w:r>
+              <w:t xml:space="preserve">Correction du contrôle des </w:t>
+            </w:r>
+            <w:proofErr w:type="spellStart"/>
+            <w:r>
+              <w:t>users</w:t>
+            </w:r>
+            <w:proofErr w:type="spellEnd"/>
+            <w:r>
+              <w:t xml:space="preserve"> dans les </w:t>
+            </w:r>
+            <w:proofErr w:type="spellStart"/>
+            <w:r>
+              <w:t>contrôlleurs</w:t>
+            </w:r>
+            <w:proofErr w:type="spellEnd"/>
+            <w:r>
+              <w:t xml:space="preserve"> </w:t>
+            </w:r>
+            <w:proofErr w:type="spellStart"/>
+            <w:r>
+              <w:t>intern</w:t>
+            </w:r>
+            <w:proofErr w:type="spellEnd"/>
+            <w:r>
+              <w:t xml:space="preserve">, </w:t>
+            </w:r>
+            <w:proofErr w:type="spellStart"/>
+            <w:r>
+              <w:t>cie</w:t>
+            </w:r>
+            <w:proofErr w:type="spellEnd"/>
+            <w:r>
+              <w:t xml:space="preserve"> et </w:t>
+            </w:r>
+            <w:proofErr w:type="spellStart"/>
+            <w:r>
+              <w:t>advisor</w:t>
+            </w:r>
+            <w:proofErr w:type="spellEnd"/>
+          </w:p>
+          <w:p>
+            <w:pPr>
+              <w:pStyle w:val="Paragraphedeliste"/>
+              <w:numPr>
+                <w:ilvl w:val="0"/>
+                <w:numId w:val="2"/>
+              </w:numPr>
+            </w:pPr>
+            <w:r>
+              <w:t>Plan de l’oral</w:t>
+            </w:r>
+            <w:bookmarkStart w:id="0" w:name="_GoBack"/>
+            <w:bookmarkEnd w:id="0"/>
           </w:p>
         </w:tc>
       </w:tr>
@@ -248,7 +287,7 @@
           </w:tcPr>
           <w:p>
             <w:r>
-              <w:t>4 MARS</w:t>
+              <w:t>5 MARS</w:t>
             </w:r>
           </w:p>
         </w:tc>
@@ -265,7 +304,19 @@
               </w:numPr>
             </w:pPr>
             <w:r>
-              <w:t>Correction évaluations de coordonnateur à un stagiaire</w:t>
+              <w:t>Corrections de vues et test de a à z pour la création des stagiaires, compagnie à leurs évaluations.</w:t>
+            </w:r>
+          </w:p>
+          <w:p>
+            <w:pPr>
+              <w:pStyle w:val="Paragraphedeliste"/>
+              <w:numPr>
+                <w:ilvl w:val="0"/>
+                <w:numId w:val="2"/>
+              </w:numPr>
+            </w:pPr>
+            <w:r>
+              <w:t>Corrections de bugs dans l’ensemble pour la compagnie et ses projets associés.</w:t>
             </w:r>
           </w:p>
         </w:tc>
@@ -282,7 +333,7 @@
           </w:tcPr>
           <w:p>
             <w:r>
-              <w:t>3 MARS</w:t>
+              <w:t>4 MARS</w:t>
             </w:r>
           </w:p>
         </w:tc>
@@ -299,43 +350,7 @@
               </w:numPr>
             </w:pPr>
             <w:r>
-              <w:t xml:space="preserve">Corrections de bugs dans les contrôlleurs </w:t>
-            </w:r>
-          </w:p>
-          <w:p>
-            <w:pPr>
-              <w:pStyle w:val="Paragraphedeliste"/>
-              <w:numPr>
-                <w:ilvl w:val="0"/>
-                <w:numId w:val="2"/>
-              </w:numPr>
-            </w:pPr>
-            <w:r>
-              <w:t>Correction des fautes d’orthographe</w:t>
-            </w:r>
-          </w:p>
-          <w:p>
-            <w:pPr>
-              <w:pStyle w:val="Paragraphedeliste"/>
-              <w:numPr>
-                <w:ilvl w:val="0"/>
-                <w:numId w:val="2"/>
-              </w:numPr>
-            </w:pPr>
-            <w:r>
-              <w:t>Commentaires dans les contrôleurs pour les boucle et  les if…else</w:t>
-            </w:r>
-          </w:p>
-          <w:p>
-            <w:pPr>
-              <w:pStyle w:val="Paragraphedeliste"/>
-              <w:numPr>
-                <w:ilvl w:val="0"/>
-                <w:numId w:val="2"/>
-              </w:numPr>
-            </w:pPr>
-            <w:r>
-              <w:t>Ajout de fonctions de vérification dans les contrôleurs</w:t>
+              <w:t>Correction évaluations de coordonnateur à un stagiaire</w:t>
             </w:r>
           </w:p>
         </w:tc>
@@ -352,7 +367,7 @@
           </w:tcPr>
           <w:p>
             <w:r>
-              <w:t>2 MARS</w:t>
+              <w:t>3 MARS</w:t>
             </w:r>
           </w:p>
         </w:tc>
@@ -369,67 +384,61 @@
               </w:numPr>
             </w:pPr>
             <w:r>
-              <w:t>Test de la partie Intern du site web.</w:t>
-            </w:r>
-          </w:p>
-          <w:p>
-            <w:pPr>
-              <w:pStyle w:val="Paragraphedeliste"/>
-              <w:numPr>
-                <w:ilvl w:val="0"/>
-                <w:numId w:val="2"/>
-              </w:numPr>
-            </w:pPr>
-            <w:r>
-              <w:t>Plusieurs corrections ont été faites dans les contrôlleurs advisor, cie et intern du site et aussi dans les model projects, intern et autres.</w:t>
-            </w:r>
-          </w:p>
-          <w:p>
-            <w:pPr>
-              <w:pStyle w:val="Paragraphedeliste"/>
-              <w:numPr>
-                <w:ilvl w:val="0"/>
-                <w:numId w:val="2"/>
-              </w:numPr>
-            </w:pPr>
-            <w:r>
-              <w:t>Section intern finit à 100%.</w:t>
-            </w:r>
-          </w:p>
-          <w:p>
-            <w:pPr>
-              <w:pStyle w:val="Paragraphedeliste"/>
-              <w:numPr>
-                <w:ilvl w:val="0"/>
-                <w:numId w:val="2"/>
-              </w:numPr>
-            </w:pPr>
-            <w:r>
-              <w:t>Section Cie finit à 99%.</w:t>
-            </w:r>
-          </w:p>
-          <w:p>
-            <w:pPr>
-              <w:pStyle w:val="Paragraphedeliste"/>
-              <w:numPr>
-                <w:ilvl w:val="0"/>
-                <w:numId w:val="2"/>
-              </w:numPr>
-            </w:pPr>
-            <w:r>
-              <w:t>Reste à entrer des valeurs non bidons dans la base de données pour les tests finaux.</w:t>
-            </w:r>
-          </w:p>
-          <w:p>
-            <w:pPr>
-              <w:pStyle w:val="Paragraphedeliste"/>
-              <w:numPr>
-                <w:ilvl w:val="0"/>
-                <w:numId w:val="2"/>
-              </w:numPr>
-            </w:pPr>
-            <w:r>
-              <w:t>Plusieurs vues ont aussi été changé afin d’être plus efficaces et plus sécuritaires.</w:t>
+              <w:t xml:space="preserve">Corrections de bugs dans les </w:t>
+            </w:r>
+            <w:proofErr w:type="spellStart"/>
+            <w:r>
+              <w:t>contrôlleurs</w:t>
+            </w:r>
+            <w:proofErr w:type="spellEnd"/>
+            <w:r>
+              <w:t xml:space="preserve"> </w:t>
+            </w:r>
+          </w:p>
+          <w:p>
+            <w:pPr>
+              <w:pStyle w:val="Paragraphedeliste"/>
+              <w:numPr>
+                <w:ilvl w:val="0"/>
+                <w:numId w:val="2"/>
+              </w:numPr>
+            </w:pPr>
+            <w:r>
+              <w:t>Correction des fautes d’orthographe</w:t>
+            </w:r>
+          </w:p>
+          <w:p>
+            <w:pPr>
+              <w:pStyle w:val="Paragraphedeliste"/>
+              <w:numPr>
+                <w:ilvl w:val="0"/>
+                <w:numId w:val="2"/>
+              </w:numPr>
+            </w:pPr>
+            <w:r>
+              <w:t xml:space="preserve">Commentaires dans les contrôleurs pour les boucle et  </w:t>
+            </w:r>
+            <w:proofErr w:type="gramStart"/>
+            <w:r>
+              <w:t>les if…</w:t>
+            </w:r>
+            <w:proofErr w:type="spellStart"/>
+            <w:proofErr w:type="gramEnd"/>
+            <w:r>
+              <w:t>else</w:t>
+            </w:r>
+            <w:proofErr w:type="spellEnd"/>
+          </w:p>
+          <w:p>
+            <w:pPr>
+              <w:pStyle w:val="Paragraphedeliste"/>
+              <w:numPr>
+                <w:ilvl w:val="0"/>
+                <w:numId w:val="2"/>
+              </w:numPr>
+            </w:pPr>
+            <w:r>
+              <w:t>Ajout de fonctions de vérification dans les contrôleurs</w:t>
             </w:r>
           </w:p>
         </w:tc>
@@ -446,7 +455,7 @@
           </w:tcPr>
           <w:p>
             <w:r>
-              <w:t>1 MARS</w:t>
+              <w:t>2 MARS</w:t>
             </w:r>
           </w:p>
         </w:tc>
@@ -463,31 +472,139 @@
               </w:numPr>
             </w:pPr>
             <w:r>
-              <w:t>Test de la partie advisor du site web.</w:t>
-            </w:r>
-          </w:p>
-          <w:p>
-            <w:pPr>
-              <w:pStyle w:val="Paragraphedeliste"/>
-              <w:numPr>
-                <w:ilvl w:val="0"/>
-                <w:numId w:val="2"/>
-              </w:numPr>
-            </w:pPr>
-            <w:r>
-              <w:t>Changement dans plusieurs contrôlleurs dont account, docs et surtout advisor.</w:t>
-            </w:r>
-          </w:p>
-          <w:p>
-            <w:pPr>
-              <w:pStyle w:val="Paragraphedeliste"/>
-              <w:numPr>
-                <w:ilvl w:val="0"/>
-                <w:numId w:val="2"/>
-              </w:numPr>
-            </w:pPr>
-            <w:r>
-              <w:t>Changement dans le controlleur compagnie  en ce qui a trait aux formulaire d’entrevue et d’évaluation.</w:t>
+              <w:t xml:space="preserve">Test de la partie </w:t>
+            </w:r>
+            <w:proofErr w:type="spellStart"/>
+            <w:r>
+              <w:t>Intern</w:t>
+            </w:r>
+            <w:proofErr w:type="spellEnd"/>
+            <w:r>
+              <w:t xml:space="preserve"> du site web.</w:t>
+            </w:r>
+          </w:p>
+          <w:p>
+            <w:pPr>
+              <w:pStyle w:val="Paragraphedeliste"/>
+              <w:numPr>
+                <w:ilvl w:val="0"/>
+                <w:numId w:val="2"/>
+              </w:numPr>
+            </w:pPr>
+            <w:r>
+              <w:t xml:space="preserve">Plusieurs corrections ont été faites dans les </w:t>
+            </w:r>
+            <w:proofErr w:type="spellStart"/>
+            <w:r>
+              <w:t>contrôlleurs</w:t>
+            </w:r>
+            <w:proofErr w:type="spellEnd"/>
+            <w:r>
+              <w:t xml:space="preserve"> </w:t>
+            </w:r>
+            <w:proofErr w:type="spellStart"/>
+            <w:r>
+              <w:t>advisor</w:t>
+            </w:r>
+            <w:proofErr w:type="spellEnd"/>
+            <w:r>
+              <w:t xml:space="preserve">, </w:t>
+            </w:r>
+            <w:proofErr w:type="spellStart"/>
+            <w:r>
+              <w:t>cie</w:t>
+            </w:r>
+            <w:proofErr w:type="spellEnd"/>
+            <w:r>
+              <w:t xml:space="preserve"> et </w:t>
+            </w:r>
+            <w:proofErr w:type="spellStart"/>
+            <w:r>
+              <w:t>intern</w:t>
+            </w:r>
+            <w:proofErr w:type="spellEnd"/>
+            <w:r>
+              <w:t xml:space="preserve"> du site et aussi dans les model </w:t>
+            </w:r>
+            <w:proofErr w:type="spellStart"/>
+            <w:r>
+              <w:t>projects</w:t>
+            </w:r>
+            <w:proofErr w:type="spellEnd"/>
+            <w:r>
+              <w:t xml:space="preserve">, </w:t>
+            </w:r>
+            <w:proofErr w:type="spellStart"/>
+            <w:r>
+              <w:t>intern</w:t>
+            </w:r>
+            <w:proofErr w:type="spellEnd"/>
+            <w:r>
+              <w:t xml:space="preserve"> et autres.</w:t>
+            </w:r>
+          </w:p>
+          <w:p>
+            <w:pPr>
+              <w:pStyle w:val="Paragraphedeliste"/>
+              <w:numPr>
+                <w:ilvl w:val="0"/>
+                <w:numId w:val="2"/>
+              </w:numPr>
+            </w:pPr>
+            <w:r>
+              <w:t xml:space="preserve">Section </w:t>
+            </w:r>
+            <w:proofErr w:type="spellStart"/>
+            <w:r>
+              <w:t>intern</w:t>
+            </w:r>
+            <w:proofErr w:type="spellEnd"/>
+            <w:r>
+              <w:t xml:space="preserve"> finit à 100%.</w:t>
+            </w:r>
+          </w:p>
+          <w:p>
+            <w:pPr>
+              <w:pStyle w:val="Paragraphedeliste"/>
+              <w:numPr>
+                <w:ilvl w:val="0"/>
+                <w:numId w:val="2"/>
+              </w:numPr>
+            </w:pPr>
+            <w:r>
+              <w:t>Section Cie finit à 99%.</w:t>
+            </w:r>
+          </w:p>
+          <w:p>
+            <w:pPr>
+              <w:pStyle w:val="Paragraphedeliste"/>
+              <w:numPr>
+                <w:ilvl w:val="0"/>
+                <w:numId w:val="2"/>
+              </w:numPr>
+            </w:pPr>
+            <w:r>
+              <w:t xml:space="preserve">Reste à entrer des valeurs non </w:t>
+            </w:r>
+            <w:proofErr w:type="gramStart"/>
+            <w:r>
+              <w:t>bidons</w:t>
+            </w:r>
+            <w:proofErr w:type="gramEnd"/>
+            <w:r>
+              <w:t xml:space="preserve"> dans la base de données pour les tests finaux.</w:t>
+            </w:r>
+          </w:p>
+          <w:p>
+            <w:pPr>
+              <w:pStyle w:val="Paragraphedeliste"/>
+              <w:numPr>
+                <w:ilvl w:val="0"/>
+                <w:numId w:val="2"/>
+              </w:numPr>
+            </w:pPr>
+            <w:r>
+              <w:t>Plusieurs vues ont aussi été changé afin d’être plus efficaces et plus sécuritaires.</w:t>
             </w:r>
           </w:p>
         </w:tc>
@@ -504,7 +621,7 @@
           </w:tcPr>
           <w:p>
             <w:r>
-              <w:t>29 FÉVRIER</w:t>
+              <w:t>1 MARS</w:t>
             </w:r>
           </w:p>
         </w:tc>
@@ -521,43 +638,79 @@
               </w:numPr>
             </w:pPr>
             <w:r>
-              <w:t>Test de la partie Compagnie du site web.</w:t>
-            </w:r>
-          </w:p>
-          <w:p>
-            <w:pPr>
-              <w:pStyle w:val="Paragraphedeliste"/>
-              <w:numPr>
-                <w:ilvl w:val="0"/>
-                <w:numId w:val="2"/>
-              </w:numPr>
-            </w:pPr>
-            <w:r>
-              <w:t>Changement dans plusieurs contrôlleurs, vues et modèles dont cie, account, project et les vues review, interview, edit , etc de la cie.</w:t>
-            </w:r>
-          </w:p>
-          <w:p>
-            <w:pPr>
-              <w:pStyle w:val="Paragraphedeliste"/>
-              <w:numPr>
-                <w:ilvl w:val="0"/>
-                <w:numId w:val="2"/>
-              </w:numPr>
-            </w:pPr>
-            <w:r>
-              <w:t>Mise à jour des formulaires du superviseur dont l’entrevue et l’évaluation d’un stagiaire.</w:t>
-            </w:r>
-          </w:p>
-          <w:p>
-            <w:pPr>
-              <w:pStyle w:val="Paragraphedeliste"/>
-              <w:numPr>
-                <w:ilvl w:val="0"/>
-                <w:numId w:val="2"/>
-              </w:numPr>
-            </w:pPr>
-            <w:r>
-              <w:t>Section Compagnie pas mal terminé et fonctionnel.</w:t>
+              <w:t xml:space="preserve">Test de la partie </w:t>
+            </w:r>
+            <w:proofErr w:type="spellStart"/>
+            <w:r>
+              <w:t>advisor</w:t>
+            </w:r>
+            <w:proofErr w:type="spellEnd"/>
+            <w:r>
+              <w:t xml:space="preserve"> du site web.</w:t>
+            </w:r>
+          </w:p>
+          <w:p>
+            <w:pPr>
+              <w:pStyle w:val="Paragraphedeliste"/>
+              <w:numPr>
+                <w:ilvl w:val="0"/>
+                <w:numId w:val="2"/>
+              </w:numPr>
+            </w:pPr>
+            <w:r>
+              <w:t xml:space="preserve">Changement dans plusieurs </w:t>
+            </w:r>
+            <w:proofErr w:type="spellStart"/>
+            <w:r>
+              <w:t>contrôlleurs</w:t>
+            </w:r>
+            <w:proofErr w:type="spellEnd"/>
+            <w:r>
+              <w:t xml:space="preserve"> dont </w:t>
+            </w:r>
+            <w:proofErr w:type="spellStart"/>
+            <w:r>
+              <w:t>account</w:t>
+            </w:r>
+            <w:proofErr w:type="spellEnd"/>
+            <w:r>
+              <w:t xml:space="preserve">, docs et surtout </w:t>
+            </w:r>
+            <w:proofErr w:type="spellStart"/>
+            <w:r>
+              <w:t>advisor</w:t>
+            </w:r>
+            <w:proofErr w:type="spellEnd"/>
+            <w:r>
+              <w:t>.</w:t>
+            </w:r>
+          </w:p>
+          <w:p>
+            <w:pPr>
+              <w:pStyle w:val="Paragraphedeliste"/>
+              <w:numPr>
+                <w:ilvl w:val="0"/>
+                <w:numId w:val="2"/>
+              </w:numPr>
+            </w:pPr>
+            <w:r>
+              <w:t xml:space="preserve">Changement dans le </w:t>
+            </w:r>
+            <w:proofErr w:type="spellStart"/>
+            <w:r>
+              <w:t>controlleur</w:t>
+            </w:r>
+            <w:proofErr w:type="spellEnd"/>
+            <w:r>
+              <w:t xml:space="preserve"> compagnie  en ce qui a trait </w:t>
+            </w:r>
+            <w:proofErr w:type="gramStart"/>
+            <w:r>
+              <w:t>aux formulaire</w:t>
+            </w:r>
+            <w:proofErr w:type="gramEnd"/>
+            <w:r>
+              <w:t xml:space="preserve"> d’entrevue et d’évaluation.</w:t>
             </w:r>
           </w:p>
         </w:tc>
@@ -574,7 +727,7 @@
           </w:tcPr>
           <w:p>
             <w:r>
-              <w:t>24 FÉVRIER</w:t>
+              <w:t>29 FÉVRIER</w:t>
             </w:r>
           </w:p>
         </w:tc>
@@ -591,7 +744,112 @@
               </w:numPr>
             </w:pPr>
             <w:r>
-              <w:t>Test des vues de l’Advisors (dont voir la liste des stagiaires, l’évaluation d’un stagiaire et aussi la création de comptes utilisateur) avec Sam et Michael.</w:t>
+              <w:t>Test de la partie Compagnie du site web.</w:t>
+            </w:r>
+          </w:p>
+          <w:p>
+            <w:pPr>
+              <w:pStyle w:val="Paragraphedeliste"/>
+              <w:numPr>
+                <w:ilvl w:val="0"/>
+                <w:numId w:val="2"/>
+              </w:numPr>
+            </w:pPr>
+            <w:r>
+              <w:t xml:space="preserve">Changement dans plusieurs </w:t>
+            </w:r>
+            <w:proofErr w:type="spellStart"/>
+            <w:r>
+              <w:t>contrôlleurs</w:t>
+            </w:r>
+            <w:proofErr w:type="spellEnd"/>
+            <w:r>
+              <w:t xml:space="preserve">, vues et modèles dont </w:t>
+            </w:r>
+            <w:proofErr w:type="spellStart"/>
+            <w:r>
+              <w:t>cie</w:t>
+            </w:r>
+            <w:proofErr w:type="spellEnd"/>
+            <w:r>
+              <w:t xml:space="preserve">, </w:t>
+            </w:r>
+            <w:proofErr w:type="spellStart"/>
+            <w:r>
+              <w:t>account</w:t>
+            </w:r>
+            <w:proofErr w:type="spellEnd"/>
+            <w:r>
+              <w:t xml:space="preserve">, </w:t>
+            </w:r>
+            <w:proofErr w:type="spellStart"/>
+            <w:r>
+              <w:t>project</w:t>
+            </w:r>
+            <w:proofErr w:type="spellEnd"/>
+            <w:r>
+              <w:t xml:space="preserve"> et les vues </w:t>
+            </w:r>
+            <w:proofErr w:type="spellStart"/>
+            <w:r>
+              <w:t>review</w:t>
+            </w:r>
+            <w:proofErr w:type="spellEnd"/>
+            <w:r>
+              <w:t xml:space="preserve">, interview, </w:t>
+            </w:r>
+            <w:proofErr w:type="spellStart"/>
+            <w:proofErr w:type="gramStart"/>
+            <w:r>
+              <w:t>edit</w:t>
+            </w:r>
+            <w:proofErr w:type="spellEnd"/>
+            <w:r>
+              <w:t xml:space="preserve"> ,</w:t>
+            </w:r>
+            <w:proofErr w:type="gramEnd"/>
+            <w:r>
+              <w:t xml:space="preserve"> </w:t>
+            </w:r>
+            <w:proofErr w:type="spellStart"/>
+            <w:r>
+              <w:t>etc</w:t>
+            </w:r>
+            <w:proofErr w:type="spellEnd"/>
+            <w:r>
+              <w:t xml:space="preserve"> de la </w:t>
+            </w:r>
+            <w:proofErr w:type="spellStart"/>
+            <w:r>
+              <w:t>cie</w:t>
+            </w:r>
+            <w:proofErr w:type="spellEnd"/>
+            <w:r>
+              <w:t>.</w:t>
+            </w:r>
+          </w:p>
+          <w:p>
+            <w:pPr>
+              <w:pStyle w:val="Paragraphedeliste"/>
+              <w:numPr>
+                <w:ilvl w:val="0"/>
+                <w:numId w:val="2"/>
+              </w:numPr>
+            </w:pPr>
+            <w:r>
+              <w:t>Mise à jour des formulaires du superviseur dont l’entrevue et l’évaluation d’un stagiaire.</w:t>
+            </w:r>
+          </w:p>
+          <w:p>
+            <w:pPr>
+              <w:pStyle w:val="Paragraphedeliste"/>
+              <w:numPr>
+                <w:ilvl w:val="0"/>
+                <w:numId w:val="2"/>
+              </w:numPr>
+            </w:pPr>
+            <w:r>
+              <w:t>Section Compagnie pas mal terminé et fonctionnel.</w:t>
             </w:r>
           </w:p>
         </w:tc>
@@ -608,7 +866,7 @@
           </w:tcPr>
           <w:p>
             <w:r>
-              <w:t>22 FÉVRIER</w:t>
+              <w:t>24 FÉVRIER</w:t>
             </w:r>
           </w:p>
         </w:tc>
@@ -625,59 +883,19 @@
               </w:numPr>
             </w:pPr>
             <w:r>
-              <w:t>Ajout de la fonction eval dans l’advisor</w:t>
-            </w:r>
-          </w:p>
-          <w:p>
-            <w:pPr>
-              <w:pStyle w:val="Paragraphedeliste"/>
-              <w:numPr>
-                <w:ilvl w:val="0"/>
-                <w:numId w:val="2"/>
-              </w:numPr>
-            </w:pPr>
+              <w:t>Test des vues de l’</w:t>
+            </w:r>
+            <w:proofErr w:type="spellStart"/>
+            <w:r>
+              <w:t>Advisors</w:t>
+            </w:r>
+            <w:proofErr w:type="spellEnd"/>
+            <w:r>
+              <w:t xml:space="preserve"> (dont voir la liste des stagiaires, l’évaluation d’un </w:t>
+            </w:r>
             <w:r>
               <w:lastRenderedPageBreak/>
-              <w:t xml:space="preserve">Modification des fonctions </w:t>
-            </w:r>
-            <w:r>
-              <w:t>PairInternProject</w:t>
-            </w:r>
-          </w:p>
-          <w:p>
-            <w:pPr>
-              <w:pStyle w:val="Paragraphedeliste"/>
-              <w:numPr>
-                <w:ilvl w:val="0"/>
-                <w:numId w:val="2"/>
-              </w:numPr>
-            </w:pPr>
-            <w:r>
-              <w:t>Mise à jour du contrôleur intern et advisor</w:t>
-            </w:r>
-          </w:p>
-          <w:p>
-            <w:pPr>
-              <w:pStyle w:val="Paragraphedeliste"/>
-              <w:numPr>
-                <w:ilvl w:val="0"/>
-                <w:numId w:val="2"/>
-              </w:numPr>
-            </w:pPr>
-            <w:r>
-              <w:t>Mise à jour de la vue account et assign de l’advisor</w:t>
-            </w:r>
-          </w:p>
-          <w:p>
-            <w:pPr>
-              <w:pStyle w:val="Paragraphedeliste"/>
-              <w:numPr>
-                <w:ilvl w:val="0"/>
-                <w:numId w:val="2"/>
-              </w:numPr>
-            </w:pPr>
-            <w:r>
-              <w:t>Mise à jour du modèle ratings</w:t>
+              <w:t>stagiaire et aussi la création de comptes utilisateur) avec Sam et Michael.</w:t>
             </w:r>
           </w:p>
         </w:tc>
@@ -695,7 +913,7 @@
           <w:p>
             <w:r>
               <w:lastRenderedPageBreak/>
-              <w:t>21 FÉVRIER</w:t>
+              <w:t>22 FÉVRIER</w:t>
             </w:r>
           </w:p>
         </w:tc>
@@ -712,10 +930,108 @@
               </w:numPr>
             </w:pPr>
             <w:r>
-              <w:t>Ajout de la vue eval dans l’advisor (formulaire d’évaluation de mi et fin session)</w:t>
-            </w:r>
-            <w:bookmarkStart w:id="0" w:name="_GoBack"/>
-            <w:bookmarkEnd w:id="0"/>
+              <w:t xml:space="preserve">Ajout de la fonction </w:t>
+            </w:r>
+            <w:proofErr w:type="spellStart"/>
+            <w:r>
+              <w:t>eval</w:t>
+            </w:r>
+            <w:proofErr w:type="spellEnd"/>
+            <w:r>
+              <w:t xml:space="preserve"> dans l’</w:t>
+            </w:r>
+            <w:proofErr w:type="spellStart"/>
+            <w:r>
+              <w:t>advisor</w:t>
+            </w:r>
+            <w:proofErr w:type="spellEnd"/>
+          </w:p>
+          <w:p>
+            <w:pPr>
+              <w:pStyle w:val="Paragraphedeliste"/>
+              <w:numPr>
+                <w:ilvl w:val="0"/>
+                <w:numId w:val="2"/>
+              </w:numPr>
+            </w:pPr>
+            <w:r>
+              <w:t xml:space="preserve">Modification des fonctions </w:t>
+            </w:r>
+            <w:proofErr w:type="spellStart"/>
+            <w:r>
+              <w:t>PairInternProject</w:t>
+            </w:r>
+            <w:proofErr w:type="spellEnd"/>
+          </w:p>
+          <w:p>
+            <w:pPr>
+              <w:pStyle w:val="Paragraphedeliste"/>
+              <w:numPr>
+                <w:ilvl w:val="0"/>
+                <w:numId w:val="2"/>
+              </w:numPr>
+            </w:pPr>
+            <w:r>
+              <w:t xml:space="preserve">Mise à jour du contrôleur </w:t>
+            </w:r>
+            <w:proofErr w:type="spellStart"/>
+            <w:r>
+              <w:t>intern</w:t>
+            </w:r>
+            <w:proofErr w:type="spellEnd"/>
+            <w:r>
+              <w:t xml:space="preserve"> et </w:t>
+            </w:r>
+            <w:proofErr w:type="spellStart"/>
+            <w:r>
+              <w:t>advisor</w:t>
+            </w:r>
+            <w:proofErr w:type="spellEnd"/>
+          </w:p>
+          <w:p>
+            <w:pPr>
+              <w:pStyle w:val="Paragraphedeliste"/>
+              <w:numPr>
+                <w:ilvl w:val="0"/>
+                <w:numId w:val="2"/>
+              </w:numPr>
+            </w:pPr>
+            <w:r>
+              <w:t xml:space="preserve">Mise à jour de la vue </w:t>
+            </w:r>
+            <w:proofErr w:type="spellStart"/>
+            <w:r>
+              <w:t>account</w:t>
+            </w:r>
+            <w:proofErr w:type="spellEnd"/>
+            <w:r>
+              <w:t xml:space="preserve"> et </w:t>
+            </w:r>
+            <w:proofErr w:type="spellStart"/>
+            <w:r>
+              <w:t>assign</w:t>
+            </w:r>
+            <w:proofErr w:type="spellEnd"/>
+            <w:r>
+              <w:t xml:space="preserve"> de l’</w:t>
+            </w:r>
+            <w:proofErr w:type="spellStart"/>
+            <w:r>
+              <w:t>advisor</w:t>
+            </w:r>
+            <w:proofErr w:type="spellEnd"/>
+          </w:p>
+          <w:p>
+            <w:pPr>
+              <w:pStyle w:val="Paragraphedeliste"/>
+              <w:numPr>
+                <w:ilvl w:val="0"/>
+                <w:numId w:val="2"/>
+              </w:numPr>
+            </w:pPr>
+            <w:r>
+              <w:t>Mise à jour du modèle ratings</w:t>
+            </w:r>
           </w:p>
         </w:tc>
       </w:tr>
@@ -731,7 +1047,7 @@
           </w:tcPr>
           <w:p>
             <w:r>
-              <w:t>19 FÉVRIER</w:t>
+              <w:t>21 FÉVRIER</w:t>
             </w:r>
           </w:p>
         </w:tc>
@@ -748,19 +1064,23 @@
               </w:numPr>
             </w:pPr>
             <w:r>
-              <w:t>Ajout vue updateAccount, account et viewInterns dans l’advisor</w:t>
-            </w:r>
-          </w:p>
-          <w:p>
-            <w:pPr>
-              <w:pStyle w:val="Paragraphedeliste"/>
-              <w:numPr>
-                <w:ilvl w:val="0"/>
-                <w:numId w:val="2"/>
-              </w:numPr>
-            </w:pPr>
-            <w:r>
-              <w:t>Modifications dans le contrôleur advisor</w:t>
+              <w:t xml:space="preserve">Ajout de la vue </w:t>
+            </w:r>
+            <w:proofErr w:type="spellStart"/>
+            <w:r>
+              <w:t>eval</w:t>
+            </w:r>
+            <w:proofErr w:type="spellEnd"/>
+            <w:r>
+              <w:t xml:space="preserve"> dans l’</w:t>
+            </w:r>
+            <w:proofErr w:type="spellStart"/>
+            <w:r>
+              <w:t>advisor</w:t>
+            </w:r>
+            <w:proofErr w:type="spellEnd"/>
+            <w:r>
+              <w:t xml:space="preserve"> (formulaire d’évaluation de mi et fin session)</w:t>
             </w:r>
           </w:p>
         </w:tc>
@@ -777,7 +1097,7 @@
           </w:tcPr>
           <w:p>
             <w:r>
-              <w:t>17 FÉVRIER</w:t>
+              <w:t>19 FÉVRIER</w:t>
             </w:r>
           </w:p>
         </w:tc>
@@ -794,50 +1114,54 @@
               </w:numPr>
             </w:pPr>
             <w:r>
-              <w:t xml:space="preserve">Ajout </w:t>
-            </w:r>
-            <w:r>
-              <w:t xml:space="preserve">des </w:t>
-            </w:r>
-            <w:r>
-              <w:t>vue</w:t>
-            </w:r>
-            <w:r>
-              <w:t>s</w:t>
-            </w:r>
-            <w:r>
-              <w:t>reviewAdv du stagiaire</w:t>
-            </w:r>
-            <w:r>
-              <w:t xml:space="preserve"> et aussi de la vue menu de ce dernier</w:t>
-            </w:r>
-            <w:r>
-              <w:t>.</w:t>
-            </w:r>
-          </w:p>
-          <w:p>
-            <w:pPr>
-              <w:pStyle w:val="Paragraphedeliste"/>
-              <w:numPr>
-                <w:ilvl w:val="0"/>
-                <w:numId w:val="2"/>
-              </w:numPr>
-            </w:pPr>
-            <w:r>
-              <w:t>Modifications dans les vues index, menu et reviewAdv du stagaire</w:t>
-            </w:r>
-          </w:p>
-          <w:p>
-            <w:pPr>
-              <w:pStyle w:val="Paragraphedeliste"/>
-              <w:numPr>
-                <w:ilvl w:val="0"/>
-                <w:numId w:val="2"/>
-              </w:numPr>
-            </w:pPr>
-            <w:r>
-              <w:t>Modifications dans les vues du coordonnateur</w:t>
-            </w:r>
+              <w:t xml:space="preserve">Ajout vue </w:t>
+            </w:r>
+            <w:proofErr w:type="spellStart"/>
+            <w:r>
+              <w:t>updateAccount</w:t>
+            </w:r>
+            <w:proofErr w:type="spellEnd"/>
+            <w:r>
+              <w:t xml:space="preserve">, </w:t>
+            </w:r>
+            <w:proofErr w:type="spellStart"/>
+            <w:r>
+              <w:t>account</w:t>
+            </w:r>
+            <w:proofErr w:type="spellEnd"/>
+            <w:r>
+              <w:t xml:space="preserve"> et </w:t>
+            </w:r>
+            <w:proofErr w:type="spellStart"/>
+            <w:r>
+              <w:t>viewInterns</w:t>
+            </w:r>
+            <w:proofErr w:type="spellEnd"/>
+            <w:r>
+              <w:t xml:space="preserve"> dans l’</w:t>
+            </w:r>
+            <w:proofErr w:type="spellStart"/>
+            <w:r>
+              <w:t>advisor</w:t>
+            </w:r>
+            <w:proofErr w:type="spellEnd"/>
+          </w:p>
+          <w:p>
+            <w:pPr>
+              <w:pStyle w:val="Paragraphedeliste"/>
+              <w:numPr>
+                <w:ilvl w:val="0"/>
+                <w:numId w:val="2"/>
+              </w:numPr>
+            </w:pPr>
+            <w:r>
+              <w:t xml:space="preserve">Modifications dans le contrôleur </w:t>
+            </w:r>
+            <w:proofErr w:type="spellStart"/>
+            <w:r>
+              <w:t>advisor</w:t>
+            </w:r>
+            <w:proofErr w:type="spellEnd"/>
           </w:p>
         </w:tc>
       </w:tr>
@@ -853,7 +1177,7 @@
           </w:tcPr>
           <w:p>
             <w:r>
-              <w:t>16 FÉVRIER</w:t>
+              <w:t>17 FÉVRIER</w:t>
             </w:r>
           </w:p>
         </w:tc>
@@ -870,19 +1194,67 @@
               </w:numPr>
             </w:pPr>
             <w:r>
-              <w:t>Correction de la vue log et pass du stagiaire</w:t>
-            </w:r>
-          </w:p>
-          <w:p>
-            <w:pPr>
-              <w:pStyle w:val="Paragraphedeliste"/>
-              <w:numPr>
-                <w:ilvl w:val="0"/>
-                <w:numId w:val="2"/>
-              </w:numPr>
-            </w:pPr>
-            <w:r>
-              <w:t>Ajout de la vue info, interview et reviewSup pour le stagiaire</w:t>
+              <w:t xml:space="preserve">Ajout </w:t>
+            </w:r>
+            <w:r>
+              <w:t xml:space="preserve">des </w:t>
+            </w:r>
+            <w:proofErr w:type="spellStart"/>
+            <w:r>
+              <w:t>vue</w:t>
+            </w:r>
+            <w:r>
+              <w:t>s</w:t>
+            </w:r>
+            <w:r>
+              <w:t>reviewAdv</w:t>
+            </w:r>
+            <w:proofErr w:type="spellEnd"/>
+            <w:r>
+              <w:t xml:space="preserve"> du stagiaire</w:t>
+            </w:r>
+            <w:r>
+              <w:t xml:space="preserve"> et aussi de la vue menu de ce dernier</w:t>
+            </w:r>
+            <w:r>
+              <w:t>.</w:t>
+            </w:r>
+          </w:p>
+          <w:p>
+            <w:pPr>
+              <w:pStyle w:val="Paragraphedeliste"/>
+              <w:numPr>
+                <w:ilvl w:val="0"/>
+                <w:numId w:val="2"/>
+              </w:numPr>
+            </w:pPr>
+            <w:r>
+              <w:t xml:space="preserve">Modifications dans les vues index, menu et </w:t>
+            </w:r>
+            <w:proofErr w:type="spellStart"/>
+            <w:r>
+              <w:t>reviewAdv</w:t>
+            </w:r>
+            <w:proofErr w:type="spellEnd"/>
+            <w:r>
+              <w:t xml:space="preserve"> du </w:t>
+            </w:r>
+            <w:proofErr w:type="spellStart"/>
+            <w:r>
+              <w:t>stagaire</w:t>
+            </w:r>
+            <w:proofErr w:type="spellEnd"/>
+          </w:p>
+          <w:p>
+            <w:pPr>
+              <w:pStyle w:val="Paragraphedeliste"/>
+              <w:numPr>
+                <w:ilvl w:val="0"/>
+                <w:numId w:val="2"/>
+              </w:numPr>
+            </w:pPr>
+            <w:r>
+              <w:t>Modifications dans les vues du coordonnateur</w:t>
             </w:r>
           </w:p>
         </w:tc>
@@ -899,7 +1271,7 @@
           </w:tcPr>
           <w:p>
             <w:r>
-              <w:t>15 FÉVRIER</w:t>
+              <w:t>16 FÉVRIER</w:t>
             </w:r>
           </w:p>
         </w:tc>
@@ -916,31 +1288,35 @@
               </w:numPr>
             </w:pPr>
             <w:r>
-              <w:t>Mise à jour du contrôleur Cie (changement des noms de fonctions reliées au model docs et les alertes)</w:t>
-            </w:r>
-          </w:p>
-          <w:p>
-            <w:pPr>
-              <w:pStyle w:val="Paragraphedeliste"/>
-              <w:numPr>
-                <w:ilvl w:val="0"/>
-                <w:numId w:val="2"/>
-              </w:numPr>
-            </w:pPr>
-            <w:r>
-              <w:t>Ajout de la vue Info de la compagnie</w:t>
-            </w:r>
-          </w:p>
-          <w:p>
-            <w:pPr>
-              <w:pStyle w:val="Paragraphedeliste"/>
-              <w:numPr>
-                <w:ilvl w:val="0"/>
-                <w:numId w:val="2"/>
-              </w:numPr>
-            </w:pPr>
-            <w:r>
-              <w:t>Modifications dans les vues de l’intern soient log, list et index</w:t>
+              <w:t xml:space="preserve">Correction de la vue log et </w:t>
+            </w:r>
+            <w:proofErr w:type="spellStart"/>
+            <w:r>
+              <w:t>pass</w:t>
+            </w:r>
+            <w:proofErr w:type="spellEnd"/>
+            <w:r>
+              <w:t xml:space="preserve"> du stagiaire</w:t>
+            </w:r>
+          </w:p>
+          <w:p>
+            <w:pPr>
+              <w:pStyle w:val="Paragraphedeliste"/>
+              <w:numPr>
+                <w:ilvl w:val="0"/>
+                <w:numId w:val="2"/>
+              </w:numPr>
+            </w:pPr>
+            <w:r>
+              <w:t xml:space="preserve">Ajout de la vue info, interview et </w:t>
+            </w:r>
+            <w:proofErr w:type="spellStart"/>
+            <w:r>
+              <w:t>reviewSup</w:t>
+            </w:r>
+            <w:proofErr w:type="spellEnd"/>
+            <w:r>
+              <w:t xml:space="preserve"> pour le stagiaire</w:t>
             </w:r>
           </w:p>
         </w:tc>
@@ -957,7 +1333,7 @@
           </w:tcPr>
           <w:p>
             <w:r>
-              <w:t>12 FÉVRIER</w:t>
+              <w:t>15 FÉVRIER</w:t>
             </w:r>
           </w:p>
         </w:tc>
@@ -974,7 +1350,47 @@
               </w:numPr>
             </w:pPr>
             <w:r>
-              <w:t>Mise à jour du contrôleur Cie surtout en ce qui concerne la méthode interview</w:t>
+              <w:t>Mise à jour du contrôleur Cie (changement des noms de fonctions reliées au model docs et les alertes)</w:t>
+            </w:r>
+          </w:p>
+          <w:p>
+            <w:pPr>
+              <w:pStyle w:val="Paragraphedeliste"/>
+              <w:numPr>
+                <w:ilvl w:val="0"/>
+                <w:numId w:val="2"/>
+              </w:numPr>
+            </w:pPr>
+            <w:r>
+              <w:t>Ajout de la vue Info de la compagnie</w:t>
+            </w:r>
+          </w:p>
+          <w:p>
+            <w:pPr>
+              <w:pStyle w:val="Paragraphedeliste"/>
+              <w:numPr>
+                <w:ilvl w:val="0"/>
+                <w:numId w:val="2"/>
+              </w:numPr>
+            </w:pPr>
+            <w:r>
+              <w:t>Modifications dans les vues de l’</w:t>
+            </w:r>
+            <w:proofErr w:type="spellStart"/>
+            <w:r>
+              <w:t>intern</w:t>
+            </w:r>
+            <w:proofErr w:type="spellEnd"/>
+            <w:r>
+              <w:t xml:space="preserve"> soient log, </w:t>
+            </w:r>
+            <w:proofErr w:type="spellStart"/>
+            <w:r>
+              <w:t>list</w:t>
+            </w:r>
+            <w:proofErr w:type="spellEnd"/>
+            <w:r>
+              <w:t xml:space="preserve"> et index</w:t>
             </w:r>
           </w:p>
         </w:tc>
@@ -991,7 +1407,7 @@
           </w:tcPr>
           <w:p>
             <w:r>
-              <w:t>10 FÉVRIER</w:t>
+              <w:t>12 FÉVRIER</w:t>
             </w:r>
           </w:p>
         </w:tc>
@@ -1008,25 +1424,7 @@
               </w:numPr>
             </w:pPr>
             <w:r>
-              <w:t>Mise à jour du contrôlleur Cie</w:t>
-            </w:r>
-          </w:p>
-          <w:p>
-            <w:pPr>
-              <w:pStyle w:val="Paragraphedeliste"/>
-              <w:numPr>
-                <w:ilvl w:val="0"/>
-                <w:numId w:val="2"/>
-              </w:numPr>
-            </w:pPr>
-            <w:r>
-              <w:t>Mise à jour des fonction</w:t>
-            </w:r>
-            <w:r>
-              <w:t>s</w:t>
-            </w:r>
-            <w:r>
-              <w:t>review et info</w:t>
+              <w:t>Mise à jour du contrôleur Cie surtout en ce qui concerne la méthode interview</w:t>
             </w:r>
           </w:p>
         </w:tc>
@@ -1043,7 +1441,7 @@
           </w:tcPr>
           <w:p>
             <w:r>
-              <w:t>8 FÉVRIER</w:t>
+              <w:t>10 FÉVRIER</w:t>
             </w:r>
           </w:p>
         </w:tc>
@@ -1060,73 +1458,41 @@
               </w:numPr>
             </w:pPr>
             <w:r>
-              <w:t>Changement du modèle des projets</w:t>
-            </w:r>
-          </w:p>
-          <w:p>
-            <w:pPr>
-              <w:pStyle w:val="Paragraphedeliste"/>
-              <w:numPr>
-                <w:ilvl w:val="0"/>
-                <w:numId w:val="2"/>
-              </w:numPr>
-            </w:pPr>
-            <w:r>
-              <w:t>Ajout et suppressions de méthodes</w:t>
-            </w:r>
-          </w:p>
-          <w:p>
-            <w:pPr>
-              <w:pStyle w:val="Paragraphedeliste"/>
-              <w:numPr>
-                <w:ilvl w:val="0"/>
-                <w:numId w:val="2"/>
-              </w:numPr>
-            </w:pPr>
-            <w:r>
-              <w:t>Création d’objets projets dans les fonctions de projets</w:t>
-            </w:r>
-          </w:p>
-          <w:p>
-            <w:pPr>
-              <w:pStyle w:val="Paragraphedeliste"/>
-              <w:numPr>
-                <w:ilvl w:val="0"/>
-                <w:numId w:val="2"/>
-              </w:numPr>
-            </w:pPr>
-            <w:r>
-              <w:t xml:space="preserve">Modifications </w:t>
-            </w:r>
-            <w:r>
-              <w:t>dans le contrôleur Entreprise duent</w:t>
-            </w:r>
-            <w:r>
-              <w:t xml:space="preserve"> au changement dans le modèle project</w:t>
-            </w:r>
-          </w:p>
-          <w:p>
-            <w:pPr>
-              <w:pStyle w:val="Paragraphedeliste"/>
-              <w:numPr>
-                <w:ilvl w:val="0"/>
-                <w:numId w:val="2"/>
-              </w:numPr>
-            </w:pPr>
-            <w:r>
-              <w:t>Rajout des fonctions dans le contrôleur Entreprise selon les views Cie</w:t>
-            </w:r>
-          </w:p>
-          <w:p>
-            <w:pPr>
-              <w:pStyle w:val="Paragraphedeliste"/>
-              <w:numPr>
-                <w:ilvl w:val="0"/>
-                <w:numId w:val="2"/>
-              </w:numPr>
-            </w:pPr>
-            <w:r>
-              <w:t>-Ajout de fonction dans la le modèle Accounts (voir liste des users d’un rang)</w:t>
+              <w:t xml:space="preserve">Mise à jour du </w:t>
+            </w:r>
+            <w:proofErr w:type="spellStart"/>
+            <w:r>
+              <w:t>contrôlleur</w:t>
+            </w:r>
+            <w:proofErr w:type="spellEnd"/>
+            <w:r>
+              <w:t xml:space="preserve"> Cie</w:t>
+            </w:r>
+          </w:p>
+          <w:p>
+            <w:pPr>
+              <w:pStyle w:val="Paragraphedeliste"/>
+              <w:numPr>
+                <w:ilvl w:val="0"/>
+                <w:numId w:val="2"/>
+              </w:numPr>
+            </w:pPr>
+            <w:r>
+              <w:t xml:space="preserve">Mise à jour des </w:t>
+            </w:r>
+            <w:proofErr w:type="spellStart"/>
+            <w:r>
+              <w:t>fonction</w:t>
+            </w:r>
+            <w:r>
+              <w:t>s</w:t>
+            </w:r>
+            <w:r>
+              <w:t>review</w:t>
+            </w:r>
+            <w:proofErr w:type="spellEnd"/>
+            <w:r>
+              <w:t xml:space="preserve"> et info</w:t>
             </w:r>
           </w:p>
         </w:tc>
@@ -1143,7 +1509,7 @@
           </w:tcPr>
           <w:p>
             <w:r>
-              <w:t>3 FÉVRIER</w:t>
+              <w:t>8 FÉVRIER</w:t>
             </w:r>
           </w:p>
         </w:tc>
@@ -1160,19 +1526,107 @@
               </w:numPr>
             </w:pPr>
             <w:r>
-              <w:t>Ajout des formulaires d’évaluations du superviseur en lecture et en écriture.</w:t>
-            </w:r>
-          </w:p>
-          <w:p>
-            <w:pPr>
-              <w:pStyle w:val="Paragraphedeliste"/>
-              <w:numPr>
-                <w:ilvl w:val="0"/>
-                <w:numId w:val="2"/>
-              </w:numPr>
-            </w:pPr>
-            <w:r>
-              <w:t>Ajout de tous les accents en html dans tous les formulaires.</w:t>
+              <w:t>Changement du modèle des projets</w:t>
+            </w:r>
+          </w:p>
+          <w:p>
+            <w:pPr>
+              <w:pStyle w:val="Paragraphedeliste"/>
+              <w:numPr>
+                <w:ilvl w:val="0"/>
+                <w:numId w:val="2"/>
+              </w:numPr>
+            </w:pPr>
+            <w:r>
+              <w:t>Ajout et suppressions de méthodes</w:t>
+            </w:r>
+          </w:p>
+          <w:p>
+            <w:pPr>
+              <w:pStyle w:val="Paragraphedeliste"/>
+              <w:numPr>
+                <w:ilvl w:val="0"/>
+                <w:numId w:val="2"/>
+              </w:numPr>
+            </w:pPr>
+            <w:r>
+              <w:t>Création d’objets projets dans les fonctions de projets</w:t>
+            </w:r>
+          </w:p>
+          <w:p>
+            <w:pPr>
+              <w:pStyle w:val="Paragraphedeliste"/>
+              <w:numPr>
+                <w:ilvl w:val="0"/>
+                <w:numId w:val="2"/>
+              </w:numPr>
+            </w:pPr>
+            <w:r>
+              <w:t xml:space="preserve">Modifications </w:t>
+            </w:r>
+            <w:r>
+              <w:t xml:space="preserve">dans le contrôleur Entreprise </w:t>
+            </w:r>
+            <w:proofErr w:type="spellStart"/>
+            <w:r>
+              <w:t>duent</w:t>
+            </w:r>
+            <w:proofErr w:type="spellEnd"/>
+            <w:r>
+              <w:t xml:space="preserve"> au changement dans le modèle </w:t>
+            </w:r>
+            <w:proofErr w:type="spellStart"/>
+            <w:r>
+              <w:t>project</w:t>
+            </w:r>
+            <w:proofErr w:type="spellEnd"/>
+          </w:p>
+          <w:p>
+            <w:pPr>
+              <w:pStyle w:val="Paragraphedeliste"/>
+              <w:numPr>
+                <w:ilvl w:val="0"/>
+                <w:numId w:val="2"/>
+              </w:numPr>
+            </w:pPr>
+            <w:r>
+              <w:t xml:space="preserve">Rajout des fonctions dans le contrôleur Entreprise selon les </w:t>
+            </w:r>
+            <w:proofErr w:type="spellStart"/>
+            <w:r>
+              <w:t>views</w:t>
+            </w:r>
+            <w:proofErr w:type="spellEnd"/>
+            <w:r>
+              <w:t xml:space="preserve"> Cie</w:t>
+            </w:r>
+          </w:p>
+          <w:p>
+            <w:pPr>
+              <w:pStyle w:val="Paragraphedeliste"/>
+              <w:numPr>
+                <w:ilvl w:val="0"/>
+                <w:numId w:val="2"/>
+              </w:numPr>
+            </w:pPr>
+            <w:r>
+              <w:t xml:space="preserve">-Ajout de fonction dans la le modèle </w:t>
+            </w:r>
+            <w:proofErr w:type="spellStart"/>
+            <w:r>
+              <w:t>Accounts</w:t>
+            </w:r>
+            <w:proofErr w:type="spellEnd"/>
+            <w:r>
+              <w:t xml:space="preserve"> (voir liste des </w:t>
+            </w:r>
+            <w:proofErr w:type="spellStart"/>
+            <w:r>
+              <w:t>users</w:t>
+            </w:r>
+            <w:proofErr w:type="spellEnd"/>
+            <w:r>
+              <w:t xml:space="preserve"> d’un rang)</w:t>
             </w:r>
           </w:p>
         </w:tc>
@@ -1189,25 +1643,40 @@
           </w:tcPr>
           <w:p>
             <w:r>
+              <w:t>3 FÉVRIER</w:t>
+            </w:r>
+          </w:p>
+        </w:tc>
+        <w:tc>
+          <w:tcPr>
+            <w:tcW w:w="4763" w:type="dxa"/>
+          </w:tcPr>
+          <w:p>
+            <w:pPr>
+              <w:pStyle w:val="Paragraphedeliste"/>
+              <w:numPr>
+                <w:ilvl w:val="0"/>
+                <w:numId w:val="2"/>
+              </w:numPr>
+            </w:pPr>
+            <w:r>
+              <w:t xml:space="preserve">Ajout des formulaires d’évaluations du </w:t>
+            </w:r>
+            <w:r>
               <w:lastRenderedPageBreak/>
-              <w:t>2 FÉVRIER</w:t>
-            </w:r>
-          </w:p>
-        </w:tc>
-        <w:tc>
-          <w:tcPr>
-            <w:tcW w:w="4763" w:type="dxa"/>
-          </w:tcPr>
-          <w:p>
-            <w:pPr>
-              <w:pStyle w:val="Paragraphedeliste"/>
-              <w:numPr>
-                <w:ilvl w:val="0"/>
-                <w:numId w:val="2"/>
-              </w:numPr>
-            </w:pPr>
-            <w:r>
-              <w:t>Création des formulaires d’entrevue et des projets de stages et changement du formulaire d’évaluation des coordonnateurs en html. Tous ces formulaires sont maintenant en double soient en lecture et en écriture.</w:t>
+              <w:t>superviseur en lecture et en écriture.</w:t>
+            </w:r>
+          </w:p>
+          <w:p>
+            <w:pPr>
+              <w:pStyle w:val="Paragraphedeliste"/>
+              <w:numPr>
+                <w:ilvl w:val="0"/>
+                <w:numId w:val="2"/>
+              </w:numPr>
+            </w:pPr>
+            <w:r>
+              <w:t>Ajout de tous les accents en html dans tous les formulaires.</w:t>
             </w:r>
           </w:p>
         </w:tc>
@@ -1224,7 +1693,8 @@
           </w:tcPr>
           <w:p>
             <w:r>
-              <w:t>1 FÉVRIER</w:t>
+              <w:lastRenderedPageBreak/>
+              <w:t>2 FÉVRIER</w:t>
             </w:r>
           </w:p>
         </w:tc>
@@ -1241,34 +1711,7 @@
               </w:numPr>
             </w:pPr>
             <w:r>
-              <w:t>Discussion en équipe avec Patrick SingCaster du projet de stage en détail</w:t>
-            </w:r>
-          </w:p>
-          <w:p>
-            <w:pPr>
-              <w:pStyle w:val="Paragraphedeliste"/>
-              <w:numPr>
-                <w:ilvl w:val="0"/>
-                <w:numId w:val="2"/>
-              </w:numPr>
-            </w:pPr>
-            <w:r>
-              <w:t xml:space="preserve">Changement du modèle conceptuel </w:t>
-            </w:r>
-          </w:p>
-          <w:p>
-            <w:pPr>
-              <w:pStyle w:val="Paragraphedeliste"/>
-              <w:numPr>
-                <w:ilvl w:val="0"/>
-                <w:numId w:val="2"/>
-              </w:numPr>
-            </w:pPr>
-            <w:r>
-              <w:t>Commencement des formulaires des évaluations en html</w:t>
-            </w:r>
-            <w:r>
-              <w:t xml:space="preserve"> et du journal de bord des stagiaires</w:t>
+              <w:t>Création des formulaires d’entrevue et des projets de stages et changement du formulaire d’évaluation des coordonnateurs en html. Tous ces formulaires sont maintenant en double soient en lecture et en écriture.</w:t>
             </w:r>
           </w:p>
         </w:tc>
@@ -1285,7 +1728,7 @@
           </w:tcPr>
           <w:p>
             <w:r>
-              <w:t>29 JANVIER</w:t>
+              <w:t>1 FÉVRIER</w:t>
             </w:r>
           </w:p>
         </w:tc>
@@ -1302,19 +1745,42 @@
               </w:numPr>
             </w:pPr>
             <w:r>
-              <w:t>Lecture de la gestion des stages</w:t>
-            </w:r>
-          </w:p>
-          <w:p>
-            <w:pPr>
-              <w:pStyle w:val="Paragraphedeliste"/>
-              <w:numPr>
-                <w:ilvl w:val="0"/>
-                <w:numId w:val="2"/>
-              </w:numPr>
-            </w:pPr>
-            <w:r>
-              <w:t>Modification du modèle conceptuel</w:t>
+              <w:t xml:space="preserve">Discussion en équipe avec Patrick </w:t>
+            </w:r>
+            <w:proofErr w:type="spellStart"/>
+            <w:r>
+              <w:t>SingCaster</w:t>
+            </w:r>
+            <w:proofErr w:type="spellEnd"/>
+            <w:r>
+              <w:t xml:space="preserve"> du projet de stage en détail</w:t>
+            </w:r>
+          </w:p>
+          <w:p>
+            <w:pPr>
+              <w:pStyle w:val="Paragraphedeliste"/>
+              <w:numPr>
+                <w:ilvl w:val="0"/>
+                <w:numId w:val="2"/>
+              </w:numPr>
+            </w:pPr>
+            <w:r>
+              <w:t xml:space="preserve">Changement du modèle conceptuel </w:t>
+            </w:r>
+          </w:p>
+          <w:p>
+            <w:pPr>
+              <w:pStyle w:val="Paragraphedeliste"/>
+              <w:numPr>
+                <w:ilvl w:val="0"/>
+                <w:numId w:val="2"/>
+              </w:numPr>
+            </w:pPr>
+            <w:r>
+              <w:t>Commencement des formulaires des évaluations en html</w:t>
+            </w:r>
+            <w:r>
+              <w:t xml:space="preserve"> et du journal de bord des stagiaires</w:t>
             </w:r>
           </w:p>
         </w:tc>
@@ -1331,6 +1797,52 @@
           </w:tcPr>
           <w:p>
             <w:r>
+              <w:t>29 JANVIER</w:t>
+            </w:r>
+          </w:p>
+        </w:tc>
+        <w:tc>
+          <w:tcPr>
+            <w:tcW w:w="4763" w:type="dxa"/>
+          </w:tcPr>
+          <w:p>
+            <w:pPr>
+              <w:pStyle w:val="Paragraphedeliste"/>
+              <w:numPr>
+                <w:ilvl w:val="0"/>
+                <w:numId w:val="2"/>
+              </w:numPr>
+            </w:pPr>
+            <w:r>
+              <w:t>Lecture de la gestion des stages</w:t>
+            </w:r>
+          </w:p>
+          <w:p>
+            <w:pPr>
+              <w:pStyle w:val="Paragraphedeliste"/>
+              <w:numPr>
+                <w:ilvl w:val="0"/>
+                <w:numId w:val="2"/>
+              </w:numPr>
+            </w:pPr>
+            <w:r>
+              <w:t>Modification du modèle conceptuel</w:t>
+            </w:r>
+          </w:p>
+        </w:tc>
+      </w:tr>
+      <w:tr>
+        <w:trPr>
+          <w:trHeight w:val="322"/>
+          <w:jc w:val="center"/>
+        </w:trPr>
+        <w:tc>
+          <w:tcPr>
+            <w:tcW w:w="1345" w:type="dxa"/>
+            <w:vAlign w:val="center"/>
+          </w:tcPr>
+          <w:p>
+            <w:r>
               <w:t>27 JANVIER</w:t>
             </w:r>
           </w:p>
@@ -1426,8 +1938,13 @@
               </w:numPr>
             </w:pPr>
             <w:r>
-              <w:t>Setup du GitHub</w:t>
-            </w:r>
+              <w:t xml:space="preserve">Setup du </w:t>
+            </w:r>
+            <w:proofErr w:type="spellStart"/>
+            <w:r>
+              <w:t>GitHub</w:t>
+            </w:r>
+            <w:proofErr w:type="spellEnd"/>
           </w:p>
         </w:tc>
       </w:tr>
@@ -1563,7 +2080,7 @@
 </file>
 
 <file path=word/numbering.xml><?xml version="1.0" encoding="utf-8"?>
-<w:numbering xmlns:ve="http://schemas.openxmlformats.org/markup-compatibility/2006" xmlns:o="urn:schemas-microsoft-com:office:office" xmlns:r="http://schemas.openxmlformats.org/officeDocument/2006/relationships" xmlns:m="http://schemas.openxmlformats.org/officeDocument/2006/math" xmlns:v="urn:schemas-microsoft-com:vml" xmlns:wp="http://schemas.openxmlformats.org/drawingml/2006/wordprocessingDrawing" xmlns:w10="urn:schemas-microsoft-com:office:word" xmlns:w="http://schemas.openxmlformats.org/wordprocessingml/2006/main" xmlns:wne="http://schemas.microsoft.com/office/word/2006/wordml">
+<w:numbering xmlns:wpc="http://schemas.microsoft.com/office/word/2010/wordprocessingCanvas" xmlns:mc="http://schemas.openxmlformats.org/markup-compatibility/2006" xmlns:o="urn:schemas-microsoft-com:office:office" xmlns:r="http://schemas.openxmlformats.org/officeDocument/2006/relationships" xmlns:m="http://schemas.openxmlformats.org/officeDocument/2006/math" xmlns:v="urn:schemas-microsoft-com:vml" xmlns:wp14="http://schemas.microsoft.com/office/word/2010/wordprocessingDrawing" xmlns:wp="http://schemas.openxmlformats.org/drawingml/2006/wordprocessingDrawing" xmlns:w10="urn:schemas-microsoft-com:office:word" xmlns:w="http://schemas.openxmlformats.org/wordprocessingml/2006/main" xmlns:w14="http://schemas.microsoft.com/office/word/2010/wordml" xmlns:wpg="http://schemas.microsoft.com/office/word/2010/wordprocessingGroup" xmlns:wpi="http://schemas.microsoft.com/office/word/2010/wordprocessingInk" xmlns:wne="http://schemas.microsoft.com/office/word/2006/wordml" xmlns:wps="http://schemas.microsoft.com/office/word/2010/wordprocessingShape" mc:Ignorable="w14 wp14">
   <w:abstractNum w:abstractNumId="0">
     <w:nsid w:val="1D475DB3"/>
     <w:multiLevelType w:val="hybridMultilevel"/>
@@ -1800,7 +2317,7 @@
 </file>
 
 <file path=word/styles.xml><?xml version="1.0" encoding="utf-8"?>
-<w:styles xmlns:r="http://schemas.openxmlformats.org/officeDocument/2006/relationships" xmlns:w="http://schemas.openxmlformats.org/wordprocessingml/2006/main">
+<w:styles xmlns:mc="http://schemas.openxmlformats.org/markup-compatibility/2006" xmlns:r="http://schemas.openxmlformats.org/officeDocument/2006/relationships" xmlns:w="http://schemas.openxmlformats.org/wordprocessingml/2006/main" xmlns:w14="http://schemas.microsoft.com/office/word/2010/wordml" mc:Ignorable="w14">
   <w:docDefaults>
     <w:rPrDefault>
       <w:rPr>
@@ -2018,7 +2535,6 @@
     <w:uiPriority w:val="99"/>
     <w:semiHidden/>
     <w:unhideWhenUsed/>
-    <w:qFormat/>
     <w:tblPr>
       <w:tblInd w:w="0" w:type="dxa"/>
       <w:tblCellMar>
@@ -2044,7 +2560,6 @@
       <w:spacing w:after="0" w:line="240" w:lineRule="auto"/>
     </w:pPr>
     <w:tblPr>
-      <w:tblInd w:w="0" w:type="dxa"/>
       <w:tblBorders>
         <w:top w:val="single" w:sz="4" w:space="0" w:color="auto"/>
         <w:left w:val="single" w:sz="4" w:space="0" w:color="auto"/>
@@ -2053,12 +2568,6 @@
         <w:insideH w:val="single" w:sz="4" w:space="0" w:color="auto"/>
         <w:insideV w:val="single" w:sz="4" w:space="0" w:color="auto"/>
       </w:tblBorders>
-      <w:tblCellMar>
-        <w:top w:w="0" w:type="dxa"/>
-        <w:left w:w="108" w:type="dxa"/>
-        <w:bottom w:w="0" w:type="dxa"/>
-        <w:right w:w="108" w:type="dxa"/>
-      </w:tblCellMar>
     </w:tblPr>
   </w:style>
   <w:style w:type="character" w:customStyle="1" w:styleId="Titre2Car">
@@ -2692,7 +3201,7 @@
 </file>
 
 <file path=customXml/itemProps1.xml><?xml version="1.0" encoding="utf-8"?>
-<ds:datastoreItem xmlns:ds="http://schemas.openxmlformats.org/officeDocument/2006/customXml" ds:itemID="{BC27D3AC-72C5-4CA5-8CD3-D8821C8653AB}">
+<ds:datastoreItem xmlns:ds="http://schemas.openxmlformats.org/officeDocument/2006/customXml" ds:itemID="{760B5565-A000-43D0-BE52-A488ECF3CBF3}">
   <ds:schemaRefs>
     <ds:schemaRef ds:uri="http://schemas.openxmlformats.org/officeDocument/2006/bibliography"/>
   </ds:schemaRefs>

</xml_diff>